<commit_message>
Manual Usuario almost done
</commit_message>
<xml_diff>
--- a/Documentation/6. Uso de la aplicacion/Manual de usuario.docx
+++ b/Documentation/6. Uso de la aplicacion/Manual de usuario.docx
@@ -98,37 +98,8 @@
                                   </w14:solidFill>
                                 </w14:textFill>
                               </w:rPr>
-                              <w:t xml:space="preserve">Manual de </w:t>
+                              <w:t>Manual de usuario</w:t>
                             </w:r>
-                            <w:proofErr w:type="spellStart"/>
-                            <w:r>
-                              <w:rPr>
-                                <w:b/>
-                                <w:outline/>
-                                <w:color w:val="ED7D31" w:themeColor="accent2"/>
-                                <w:sz w:val="52"/>
-                                <w:szCs w:val="72"/>
-                                <w:u w:val="single"/>
-                                <w:lang w:val="en-US"/>
-                                <w14:shadow w14:blurRad="0" w14:dist="38100" w14:dir="2700000" w14:sx="100000" w14:sy="100000" w14:kx="0" w14:ky="0" w14:algn="tl">
-                                  <w14:schemeClr w14:val="accent2"/>
-                                </w14:shadow>
-                                <w14:textOutline w14:w="6604" w14:cap="flat" w14:cmpd="sng" w14:algn="ctr">
-                                  <w14:solidFill>
-                                    <w14:schemeClr w14:val="accent2"/>
-                                  </w14:solidFill>
-                                  <w14:prstDash w14:val="solid"/>
-                                  <w14:round/>
-                                </w14:textOutline>
-                                <w14:textFill>
-                                  <w14:solidFill>
-                                    <w14:srgbClr w14:val="FFFFFF"/>
-                                  </w14:solidFill>
-                                </w14:textFill>
-                              </w:rPr>
-                              <w:t>usuario</w:t>
-                            </w:r>
-                            <w:proofErr w:type="spellEnd"/>
                           </w:p>
                         </w:txbxContent>
                       </wps:txbx>
@@ -151,7 +122,6 @@
                 <v:path gradientshapeok="t" o:connecttype="rect"/>
               </v:shapetype>
               <v:shape id="Cuadro de texto 1" o:spid="_x0000_s1026" type="#_x0000_t202" style="position:absolute;margin-left:0;margin-top:0;width:2in;height:2in;z-index:251659264;visibility:visible;mso-wrap-style:none;mso-wrap-distance-left:9pt;mso-wrap-distance-top:0;mso-wrap-distance-right:9pt;mso-wrap-distance-bottom:0;mso-position-horizontal:center;mso-position-horizontal-relative:margin;mso-position-vertical:absolute;mso-position-vertical-relative:text;v-text-anchor:top" o:gfxdata="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" filled="f" stroked="f">
-                <v:fill o:detectmouseclick="t"/>
                 <v:textbox style="mso-fit-shape-to-text:t">
                   <w:txbxContent>
                     <w:p>
@@ -207,37 +177,8 @@
                             </w14:solidFill>
                           </w14:textFill>
                         </w:rPr>
-                        <w:t xml:space="preserve">Manual de </w:t>
+                        <w:t>Manual de usuario</w:t>
                       </w:r>
-                      <w:proofErr w:type="spellStart"/>
-                      <w:r>
-                        <w:rPr>
-                          <w:b/>
-                          <w:outline/>
-                          <w:color w:val="ED7D31" w:themeColor="accent2"/>
-                          <w:sz w:val="52"/>
-                          <w:szCs w:val="72"/>
-                          <w:u w:val="single"/>
-                          <w:lang w:val="en-US"/>
-                          <w14:shadow w14:blurRad="0" w14:dist="38100" w14:dir="2700000" w14:sx="100000" w14:sy="100000" w14:kx="0" w14:ky="0" w14:algn="tl">
-                            <w14:schemeClr w14:val="accent2"/>
-                          </w14:shadow>
-                          <w14:textOutline w14:w="6604" w14:cap="flat" w14:cmpd="sng" w14:algn="ctr">
-                            <w14:solidFill>
-                              <w14:schemeClr w14:val="accent2"/>
-                            </w14:solidFill>
-                            <w14:prstDash w14:val="solid"/>
-                            <w14:round/>
-                          </w14:textOutline>
-                          <w14:textFill>
-                            <w14:solidFill>
-                              <w14:srgbClr w14:val="FFFFFF"/>
-                            </w14:solidFill>
-                          </w14:textFill>
-                        </w:rPr>
-                        <w:t>usuario</w:t>
-                      </w:r>
-                      <w:proofErr w:type="spellEnd"/>
                     </w:p>
                   </w:txbxContent>
                 </v:textbox>
@@ -348,23 +289,7 @@
         </w:numPr>
       </w:pPr>
       <w:r>
-        <w:t>Pulsamos la opción “</w:t>
-      </w:r>
-      <w:proofErr w:type="spellStart"/>
-      <w:r>
-        <w:t>Login</w:t>
-      </w:r>
-      <w:proofErr w:type="spellEnd"/>
-      <w:r>
-        <w:t>/</w:t>
-      </w:r>
-      <w:proofErr w:type="spellStart"/>
-      <w:r>
-        <w:t>Register</w:t>
-      </w:r>
-      <w:proofErr w:type="spellEnd"/>
-      <w:r>
-        <w:t>” que se encuentra en la parte superior de la página.</w:t>
+        <w:t>Pulsamos la opción “Login/Register” que se encuentra en la parte superior de la página.</w:t>
       </w:r>
     </w:p>
     <w:p>
@@ -386,54 +311,30 @@
       </w:r>
       <w:proofErr w:type="gramStart"/>
       <w:r>
-        <w:t>Pulsamos el botón “</w:t>
-      </w:r>
-      <w:proofErr w:type="spellStart"/>
-      <w:r>
-        <w:t>Register</w:t>
-      </w:r>
-      <w:proofErr w:type="spellEnd"/>
+        <w:t>Pulsamos el botón “Register”</w:t>
+      </w:r>
+      <w:r>
+        <w:t xml:space="preserve">, </w:t>
+      </w:r>
+      <w:r>
+        <w:t xml:space="preserve">introducimos la </w:t>
+      </w:r>
+      <w:r>
+        <w:t>información solicitada</w:t>
+      </w:r>
+      <w:r>
+        <w:t xml:space="preserve"> y pulsamos en “Create Account!</w:t>
+      </w:r>
+      <w:proofErr w:type="gramEnd"/>
       <w:r>
         <w:t>”</w:t>
       </w:r>
       <w:r>
-        <w:t xml:space="preserve">, </w:t>
-      </w:r>
-      <w:r>
-        <w:t xml:space="preserve">introducimos la </w:t>
-      </w:r>
-      <w:r>
-        <w:t>información solicitada</w:t>
-      </w:r>
-      <w:r>
-        <w:t xml:space="preserve"> y pulsamos en “</w:t>
-      </w:r>
-      <w:proofErr w:type="spellStart"/>
-      <w:r>
-        <w:t>Create</w:t>
-      </w:r>
-      <w:proofErr w:type="spellEnd"/>
+        <w:t>.</w:t>
+      </w:r>
       <w:r>
         <w:t xml:space="preserve"> </w:t>
       </w:r>
-      <w:proofErr w:type="spellStart"/>
-      <w:r>
-        <w:t>Account</w:t>
-      </w:r>
-      <w:proofErr w:type="spellEnd"/>
-      <w:r>
-        <w:t>!</w:t>
-      </w:r>
-      <w:proofErr w:type="gramEnd"/>
-      <w:r>
-        <w:t>”</w:t>
-      </w:r>
-      <w:r>
-        <w:t>.</w:t>
-      </w:r>
-      <w:r>
-        <w:t xml:space="preserve"> </w:t>
-      </w:r>
     </w:p>
     <w:p>
       <w:pPr>
@@ -479,15 +380,7 @@
         <w:t xml:space="preserve">Pulsamos la opción </w:t>
       </w:r>
       <w:r>
-        <w:t>“</w:t>
-      </w:r>
-      <w:proofErr w:type="spellStart"/>
-      <w:r>
-        <w:t>Logout</w:t>
-      </w:r>
-      <w:proofErr w:type="spellEnd"/>
-      <w:r>
-        <w:t>” que se encuentra en la parte superior de la página (Si cerramos sesión, todos nuestros pedidos pendientes de confirmar serán borrados)</w:t>
+        <w:t>“Logout” que se encuentra en la parte superior de la página (Si cerramos sesión, todos nuestros pedidos pendientes de confirmar serán borrados)</w:t>
       </w:r>
     </w:p>
     <w:p>
@@ -563,39 +456,7 @@
         </w:numPr>
       </w:pPr>
       <w:r>
-        <w:t>Pulsamos “</w:t>
-      </w:r>
-      <w:proofErr w:type="spellStart"/>
-      <w:r>
-        <w:t>Build</w:t>
-      </w:r>
-      <w:proofErr w:type="spellEnd"/>
-      <w:r>
-        <w:t xml:space="preserve"> new </w:t>
-      </w:r>
-      <w:proofErr w:type="spellStart"/>
-      <w:r>
-        <w:t>Computer</w:t>
-      </w:r>
-      <w:proofErr w:type="spellEnd"/>
-      <w:r>
-        <w:t>” o “</w:t>
-      </w:r>
-      <w:proofErr w:type="spellStart"/>
-      <w:r>
-        <w:t>Build</w:t>
-      </w:r>
-      <w:proofErr w:type="spellEnd"/>
-      <w:r>
-        <w:t xml:space="preserve"> New </w:t>
-      </w:r>
-      <w:proofErr w:type="spellStart"/>
-      <w:r>
-        <w:t>Phone</w:t>
-      </w:r>
-      <w:proofErr w:type="spellEnd"/>
-      <w:r>
-        <w:t>” dependiendo de lo que queramos comprar.</w:t>
+        <w:t>Pulsamos “Build new Computer” o “Build New Phone” dependiendo de lo que queramos comprar.</w:t>
       </w:r>
     </w:p>
     <w:p>
@@ -612,23 +473,7 @@
         </w:numPr>
       </w:pPr>
       <w:r>
-        <w:t>Elegimos los componentes de nuestro producto y su cantidad y pulsamos en “</w:t>
-      </w:r>
-      <w:proofErr w:type="spellStart"/>
-      <w:r>
-        <w:t>Make</w:t>
-      </w:r>
-      <w:proofErr w:type="spellEnd"/>
-      <w:r>
-        <w:t xml:space="preserve"> </w:t>
-      </w:r>
-      <w:proofErr w:type="spellStart"/>
-      <w:r>
-        <w:t>order</w:t>
-      </w:r>
-      <w:proofErr w:type="spellEnd"/>
-      <w:r>
-        <w:t>”</w:t>
+        <w:t>Elegimos los componentes de nuestro producto y su cantidad y pulsamos en “Make order”</w:t>
       </w:r>
     </w:p>
     <w:p>
@@ -649,30 +494,24 @@
       </w:r>
     </w:p>
     <w:p/>
+    <w:p>
+      <w:pPr>
+        <w:pStyle w:val="Ttulo2"/>
+        <w:rPr>
+          <w:u w:val="single"/>
+        </w:rPr>
+      </w:pPr>
+      <w:r>
+        <w:rPr>
+          <w:u w:val="single"/>
+        </w:rPr>
+        <w:t>Ver nuestros pedidos pendientes de confirmar:</w:t>
+      </w:r>
+    </w:p>
     <w:p/>
     <w:p>
       <w:pPr>
         <w:pStyle w:val="Prrafodelista"/>
-      </w:pPr>
-    </w:p>
-    <w:p>
-      <w:pPr>
-        <w:pStyle w:val="Ttulo2"/>
-        <w:rPr>
-          <w:u w:val="single"/>
-        </w:rPr>
-      </w:pPr>
-      <w:r>
-        <w:rPr>
-          <w:u w:val="single"/>
-        </w:rPr>
-        <w:t>Ver nuestros pedidos pendientes de confirmar:</w:t>
-      </w:r>
-    </w:p>
-    <w:p/>
-    <w:p>
-      <w:pPr>
-        <w:pStyle w:val="Prrafodelista"/>
         <w:numPr>
           <w:ilvl w:val="0"/>
           <w:numId w:val="3"/>
@@ -702,15 +541,7 @@
         <w:t>P</w:t>
       </w:r>
       <w:r>
-        <w:t>ulsamos en la opción “</w:t>
-      </w:r>
-      <w:proofErr w:type="spellStart"/>
-      <w:r>
-        <w:t>Cart</w:t>
-      </w:r>
-      <w:proofErr w:type="spellEnd"/>
-      <w:r>
-        <w:t xml:space="preserve">” en la parte superior de la </w:t>
+        <w:t xml:space="preserve">ulsamos en la opción “Cart” en la parte superior de la </w:t>
       </w:r>
       <w:r>
         <w:t>página</w:t>
@@ -737,162 +568,10 @@
         </w:numPr>
       </w:pPr>
       <w:r>
-        <w:t>Si nos aparece un mensaje que nos dice “</w:t>
-      </w:r>
-      <w:proofErr w:type="spellStart"/>
-      <w:r>
-        <w:t>Sorry</w:t>
-      </w:r>
-      <w:proofErr w:type="spellEnd"/>
-      <w:r>
-        <w:t xml:space="preserve">, </w:t>
-      </w:r>
-      <w:proofErr w:type="spellStart"/>
-      <w:r>
-        <w:t>there</w:t>
-      </w:r>
-      <w:proofErr w:type="spellEnd"/>
-      <w:r>
-        <w:t xml:space="preserve"> </w:t>
-      </w:r>
-      <w:proofErr w:type="spellStart"/>
-      <w:r>
-        <w:t>isn't</w:t>
-      </w:r>
-      <w:proofErr w:type="spellEnd"/>
-      <w:r>
-        <w:t xml:space="preserve"> </w:t>
-      </w:r>
-      <w:proofErr w:type="spellStart"/>
-      <w:r>
-        <w:t>enough</w:t>
-      </w:r>
-      <w:proofErr w:type="spellEnd"/>
-      <w:r>
-        <w:t xml:space="preserve"> </w:t>
-      </w:r>
-      <w:proofErr w:type="spellStart"/>
-      <w:r>
-        <w:t>component</w:t>
-      </w:r>
-      <w:proofErr w:type="spellEnd"/>
-      <w:r>
-        <w:t xml:space="preserve"> stock </w:t>
-      </w:r>
-      <w:proofErr w:type="spellStart"/>
-      <w:r>
-        <w:t>to</w:t>
-      </w:r>
-      <w:proofErr w:type="spellEnd"/>
-      <w:r>
-        <w:t xml:space="preserve"> complete </w:t>
-      </w:r>
-      <w:proofErr w:type="spellStart"/>
-      <w:r>
-        <w:t>the</w:t>
-      </w:r>
-      <w:proofErr w:type="spellEnd"/>
-      <w:r>
-        <w:t xml:space="preserve"> </w:t>
-      </w:r>
-      <w:proofErr w:type="spellStart"/>
-      <w:r>
-        <w:t>order</w:t>
-      </w:r>
-      <w:proofErr w:type="spellEnd"/>
-      <w:r>
-        <w:t xml:space="preserve">, </w:t>
-      </w:r>
-      <w:proofErr w:type="spellStart"/>
-      <w:r>
-        <w:t>please</w:t>
-      </w:r>
-      <w:proofErr w:type="spellEnd"/>
-      <w:r>
-        <w:t xml:space="preserve"> </w:t>
-      </w:r>
-      <w:proofErr w:type="spellStart"/>
-      <w:r>
-        <w:t>change</w:t>
-      </w:r>
-      <w:proofErr w:type="spellEnd"/>
-      <w:r>
-        <w:t xml:space="preserve"> </w:t>
-      </w:r>
-      <w:proofErr w:type="spellStart"/>
-      <w:r>
-        <w:t>the</w:t>
-      </w:r>
-      <w:proofErr w:type="spellEnd"/>
-      <w:r>
-        <w:t xml:space="preserve"> </w:t>
-      </w:r>
-      <w:proofErr w:type="spellStart"/>
-      <w:r>
-        <w:t>components</w:t>
-      </w:r>
-      <w:proofErr w:type="spellEnd"/>
-      <w:r>
-        <w:t xml:space="preserve"> </w:t>
-      </w:r>
-      <w:proofErr w:type="spellStart"/>
-      <w:r>
-        <w:t>of</w:t>
-      </w:r>
-      <w:proofErr w:type="spellEnd"/>
-      <w:r>
-        <w:t xml:space="preserve"> </w:t>
-      </w:r>
-      <w:proofErr w:type="spellStart"/>
-      <w:r>
-        <w:t>your</w:t>
-      </w:r>
-      <w:proofErr w:type="spellEnd"/>
-      <w:r>
-        <w:t xml:space="preserve"> </w:t>
-      </w:r>
-      <w:proofErr w:type="spellStart"/>
-      <w:r>
-        <w:t>order</w:t>
-      </w:r>
-      <w:proofErr w:type="spellEnd"/>
-      <w:r>
-        <w:t>” tendremos que borrar el prod</w:t>
-      </w:r>
-      <w:r>
-        <w:t>ucto que hemos creado pulsando en “</w:t>
-      </w:r>
-      <w:proofErr w:type="spellStart"/>
-      <w:r>
-        <w:t>Delete</w:t>
-      </w:r>
-      <w:proofErr w:type="spellEnd"/>
-      <w:r>
-        <w:t xml:space="preserve"> </w:t>
-      </w:r>
-      <w:proofErr w:type="spellStart"/>
-      <w:r>
-        <w:t>Product</w:t>
-      </w:r>
-      <w:proofErr w:type="spellEnd"/>
-      <w:r>
-        <w:t>” o “</w:t>
-      </w:r>
-      <w:proofErr w:type="spellStart"/>
-      <w:r>
-        <w:t>Delete</w:t>
-      </w:r>
-      <w:proofErr w:type="spellEnd"/>
-      <w:r>
-        <w:t xml:space="preserve"> </w:t>
-      </w:r>
-      <w:proofErr w:type="spellStart"/>
-      <w:r>
-        <w:t>Order</w:t>
-      </w:r>
-      <w:proofErr w:type="spellEnd"/>
-      <w:r>
-        <w:t>” y crear un nuevo producto con un stock valido (el stock aparece al lado del nombre de cada producto.)</w:t>
+        <w:t>Si nos aparece un mensaje que nos dice “Sorry, there isn't enough component stock to complete the order, please change the components of your order” tendremos que borrar el prod</w:t>
+      </w:r>
+      <w:r>
+        <w:t>ucto que hemos creado pulsando en “Delete Product” o “Delete Order” y crear un nuevo producto con un stock valido (el stock aparece al lado del nombre de cada producto.)</w:t>
       </w:r>
     </w:p>
     <w:p>
@@ -910,145 +589,13 @@
         </w:numPr>
       </w:pPr>
       <w:r>
-        <w:t>Si nos aparece un mensaje que nos dice “</w:t>
-      </w:r>
-      <w:proofErr w:type="spellStart"/>
-      <w:r>
-        <w:t>Please</w:t>
-      </w:r>
-      <w:proofErr w:type="spellEnd"/>
-      <w:r>
-        <w:t xml:space="preserve"> </w:t>
-      </w:r>
-      <w:proofErr w:type="spellStart"/>
-      <w:r>
-        <w:t>go</w:t>
-      </w:r>
-      <w:proofErr w:type="spellEnd"/>
-      <w:r>
-        <w:t xml:space="preserve"> </w:t>
-      </w:r>
-      <w:proofErr w:type="spellStart"/>
-      <w:r>
-        <w:t>to</w:t>
-      </w:r>
-      <w:proofErr w:type="spellEnd"/>
-      <w:r>
-        <w:t xml:space="preserve"> </w:t>
-      </w:r>
-      <w:proofErr w:type="spellStart"/>
-      <w:r>
-        <w:t>your</w:t>
-      </w:r>
-      <w:proofErr w:type="spellEnd"/>
-      <w:r>
-        <w:t xml:space="preserve"> </w:t>
-      </w:r>
-      <w:proofErr w:type="spellStart"/>
-      <w:r>
-        <w:t>account</w:t>
-      </w:r>
-      <w:proofErr w:type="spellEnd"/>
-      <w:r>
-        <w:t xml:space="preserve"> </w:t>
-      </w:r>
-      <w:proofErr w:type="spellStart"/>
-      <w:r>
-        <w:t>information</w:t>
-      </w:r>
-      <w:proofErr w:type="spellEnd"/>
-      <w:r>
-        <w:t xml:space="preserve"> and </w:t>
-      </w:r>
-      <w:proofErr w:type="spellStart"/>
-      <w:r>
-        <w:t>provide</w:t>
-      </w:r>
-      <w:proofErr w:type="spellEnd"/>
-      <w:r>
-        <w:t xml:space="preserve"> a </w:t>
-      </w:r>
-      <w:proofErr w:type="spellStart"/>
-      <w:r>
-        <w:t>valid</w:t>
-      </w:r>
-      <w:proofErr w:type="spellEnd"/>
-      <w:r>
-        <w:t xml:space="preserve"> </w:t>
-      </w:r>
-      <w:proofErr w:type="spellStart"/>
-      <w:r>
-        <w:t>adress</w:t>
-      </w:r>
-      <w:proofErr w:type="spellEnd"/>
-      <w:r>
-        <w:t xml:space="preserve"> and </w:t>
-      </w:r>
-      <w:proofErr w:type="spellStart"/>
-      <w:r>
-        <w:t>payment</w:t>
-      </w:r>
-      <w:proofErr w:type="spellEnd"/>
-      <w:r>
-        <w:t xml:space="preserve"> </w:t>
-      </w:r>
-      <w:proofErr w:type="spellStart"/>
-      <w:r>
-        <w:t>Method</w:t>
-      </w:r>
-      <w:proofErr w:type="spellEnd"/>
-      <w:r>
-        <w:t xml:space="preserve"> </w:t>
-      </w:r>
-      <w:proofErr w:type="spellStart"/>
-      <w:r>
-        <w:t>before</w:t>
-      </w:r>
-      <w:proofErr w:type="spellEnd"/>
-      <w:r>
-        <w:t xml:space="preserve"> confirming </w:t>
-      </w:r>
-      <w:proofErr w:type="spellStart"/>
-      <w:r>
-        <w:t>the</w:t>
-      </w:r>
-      <w:proofErr w:type="spellEnd"/>
-      <w:r>
-        <w:t xml:space="preserve"> </w:t>
-      </w:r>
-      <w:proofErr w:type="spellStart"/>
-      <w:r>
-        <w:t>order</w:t>
-      </w:r>
-      <w:proofErr w:type="spellEnd"/>
-      <w:r>
-        <w:t>” tendremos que ir a nuestra</w:t>
-      </w:r>
-      <w:r>
-        <w:t xml:space="preserve"> cuenta pulsado “</w:t>
-      </w:r>
-      <w:proofErr w:type="spellStart"/>
-      <w:r>
-        <w:t>My</w:t>
-      </w:r>
-      <w:proofErr w:type="spellEnd"/>
-      <w:r>
-        <w:t xml:space="preserve"> </w:t>
-      </w:r>
-      <w:proofErr w:type="spellStart"/>
-      <w:r>
-        <w:t>Account</w:t>
-      </w:r>
-      <w:proofErr w:type="spellEnd"/>
-      <w:r>
-        <w:t>” en a parte superior de la pagina y proporcionar una dirección y un método de pago valido.</w:t>
-      </w:r>
-    </w:p>
-    <w:p>
-      <w:pPr>
-        <w:pStyle w:val="Prrafodelista"/>
-      </w:pPr>
-    </w:p>
+        <w:t>Si nos aparece un mensaje que nos dice “Please go to your account information and provide a valid adress and payment Method before confirming the order” tendremos que ir a nuestra</w:t>
+      </w:r>
+      <w:r>
+        <w:t xml:space="preserve"> cuenta pulsado “My Account” en a parte superior de la pagina y proporcionar una dirección y un método de pago valido.</w:t>
+      </w:r>
+    </w:p>
+    <w:p/>
     <w:p>
       <w:pPr>
         <w:pStyle w:val="Ttulo2"/>
@@ -1060,6 +607,376 @@
         <w:rPr>
           <w:u w:val="single"/>
         </w:rPr>
+        <w:t>Ver nuestros pedidos realizados:</w:t>
+      </w:r>
+    </w:p>
+    <w:p/>
+    <w:p>
+      <w:pPr>
+        <w:pStyle w:val="Prrafodelista"/>
+        <w:numPr>
+          <w:ilvl w:val="0"/>
+          <w:numId w:val="3"/>
+        </w:numPr>
+      </w:pPr>
+      <w:r>
+        <w:t>Usuario registrado y administrador:</w:t>
+      </w:r>
+    </w:p>
+    <w:p>
+      <w:pPr>
+        <w:pStyle w:val="Prrafodelista"/>
+      </w:pPr>
+    </w:p>
+    <w:p>
+      <w:pPr>
+        <w:pStyle w:val="Prrafodelista"/>
+        <w:numPr>
+          <w:ilvl w:val="0"/>
+          <w:numId w:val="27"/>
+        </w:numPr>
+      </w:pPr>
+      <w:r>
+        <w:t xml:space="preserve">Pulsamos en la opción “My Account” en la parte superior de la </w:t>
+      </w:r>
+      <w:r>
+        <w:t>página</w:t>
+      </w:r>
+      <w:r>
+        <w:t xml:space="preserve"> y pulsamos en la parte izquierda de la página “</w:t>
+      </w:r>
+      <w:r>
+        <w:t>Order History</w:t>
+      </w:r>
+      <w:r>
+        <w:t>”</w:t>
+      </w:r>
+    </w:p>
+    <w:p>
+      <w:pPr>
+        <w:pStyle w:val="Prrafodelista"/>
+        <w:ind w:left="1080"/>
+      </w:pPr>
+    </w:p>
+    <w:p>
+      <w:pPr>
+        <w:pStyle w:val="Ttulo2"/>
+        <w:rPr>
+          <w:u w:val="single"/>
+        </w:rPr>
+      </w:pPr>
+      <w:r>
+        <w:rPr>
+          <w:u w:val="single"/>
+        </w:rPr>
+        <w:t>Confirmar un pedido:</w:t>
+      </w:r>
+    </w:p>
+    <w:p/>
+    <w:p>
+      <w:pPr>
+        <w:pStyle w:val="Prrafodelista"/>
+        <w:numPr>
+          <w:ilvl w:val="0"/>
+          <w:numId w:val="3"/>
+        </w:numPr>
+      </w:pPr>
+      <w:r>
+        <w:t>Usuario registrado y administrador:</w:t>
+      </w:r>
+    </w:p>
+    <w:p/>
+    <w:p>
+      <w:pPr>
+        <w:pStyle w:val="Prrafodelista"/>
+        <w:numPr>
+          <w:ilvl w:val="0"/>
+          <w:numId w:val="22"/>
+        </w:numPr>
+      </w:pPr>
+      <w:r>
+        <w:t>Pulsamos en la opción “Cart” en la parte superior d</w:t>
+      </w:r>
+      <w:r>
+        <w:t>e la página y</w:t>
+      </w:r>
+      <w:r>
+        <w:t xml:space="preserve"> tras elegir la dirección y el método de pago deseado pulsamos “Confirm Order”</w:t>
+      </w:r>
+    </w:p>
+    <w:p>
+      <w:pPr>
+        <w:pStyle w:val="Prrafodelista"/>
+        <w:ind w:left="1080"/>
+      </w:pPr>
+    </w:p>
+    <w:p>
+      <w:pPr>
+        <w:pStyle w:val="Prrafodelista"/>
+        <w:numPr>
+          <w:ilvl w:val="1"/>
+          <w:numId w:val="22"/>
+        </w:numPr>
+      </w:pPr>
+      <w:r>
+        <w:lastRenderedPageBreak/>
+        <w:t>Si nos aparece un mensaje que nos dice “Sorry, there isn't enough component stock to complete the order, please change the components of your order” tendremos que borrar el prod</w:t>
+      </w:r>
+      <w:r>
+        <w:t>ucto que hemos creado pulsando en “Delete Product” o “Delete Order” y crear un nuevo producto con un stock valido (el stock aparece al lado del nombre de cada producto.)</w:t>
+      </w:r>
+    </w:p>
+    <w:p>
+      <w:pPr>
+        <w:pStyle w:val="Prrafodelista"/>
+        <w:ind w:left="1800"/>
+      </w:pPr>
+    </w:p>
+    <w:p>
+      <w:pPr>
+        <w:pStyle w:val="Prrafodelista"/>
+        <w:numPr>
+          <w:ilvl w:val="1"/>
+          <w:numId w:val="22"/>
+        </w:numPr>
+      </w:pPr>
+      <w:r>
+        <w:t>Si nos aparece un mensaje que nos dice “Please go to your account information and provide a valid adress and payment Method before confirming the order” tendremos que ir a nuestra</w:t>
+      </w:r>
+      <w:r>
+        <w:t xml:space="preserve"> cuenta pulsado “My Account” en a parte superior de la </w:t>
+      </w:r>
+      <w:r>
+        <w:t>página</w:t>
+      </w:r>
+      <w:r>
+        <w:t xml:space="preserve"> y proporcionar una dirección y un método de pago valido.</w:t>
+      </w:r>
+    </w:p>
+    <w:p>
+      <w:pPr>
+        <w:pStyle w:val="Prrafodelista"/>
+        <w:ind w:left="1080"/>
+      </w:pPr>
+    </w:p>
+    <w:p>
+      <w:pPr>
+        <w:pStyle w:val="Ttulo2"/>
+        <w:rPr>
+          <w:u w:val="single"/>
+        </w:rPr>
+      </w:pPr>
+      <w:r>
+        <w:rPr>
+          <w:u w:val="single"/>
+        </w:rPr>
+        <w:t>Eliminar un producto del pedido</w:t>
+      </w:r>
+    </w:p>
+    <w:p/>
+    <w:p>
+      <w:pPr>
+        <w:pStyle w:val="Prrafodelista"/>
+        <w:numPr>
+          <w:ilvl w:val="0"/>
+          <w:numId w:val="3"/>
+        </w:numPr>
+      </w:pPr>
+      <w:r>
+        <w:t>Usuario registrado y administrador:</w:t>
+      </w:r>
+    </w:p>
+    <w:p>
+      <w:pPr>
+        <w:pStyle w:val="Prrafodelista"/>
+      </w:pPr>
+    </w:p>
+    <w:p>
+      <w:pPr>
+        <w:pStyle w:val="Prrafodelista"/>
+        <w:numPr>
+          <w:ilvl w:val="0"/>
+          <w:numId w:val="23"/>
+        </w:numPr>
+      </w:pPr>
+      <w:r>
+        <w:t>Pulsamos en la opción “Cart” en la parte superior de la página y p</w:t>
+      </w:r>
+      <w:r>
+        <w:t>ulsamos en la opción “Delete Item” correspondiente al producto que queremos borrar del pedido</w:t>
+      </w:r>
+      <w:r>
+        <w:t>.</w:t>
+      </w:r>
+    </w:p>
+    <w:p/>
+    <w:p>
+      <w:pPr>
+        <w:pStyle w:val="Ttulo2"/>
+        <w:rPr>
+          <w:u w:val="single"/>
+        </w:rPr>
+      </w:pPr>
+      <w:r>
+        <w:rPr>
+          <w:u w:val="single"/>
+        </w:rPr>
+        <w:t>Cancelar un pedido:</w:t>
+      </w:r>
+    </w:p>
+    <w:p/>
+    <w:p>
+      <w:pPr>
+        <w:pStyle w:val="Prrafodelista"/>
+        <w:numPr>
+          <w:ilvl w:val="0"/>
+          <w:numId w:val="3"/>
+        </w:numPr>
+      </w:pPr>
+      <w:r>
+        <w:t>Usuario registrado y administrador:</w:t>
+      </w:r>
+    </w:p>
+    <w:p>
+      <w:pPr>
+        <w:pStyle w:val="Prrafodelista"/>
+      </w:pPr>
+    </w:p>
+    <w:p>
+      <w:pPr>
+        <w:pStyle w:val="Prrafodelista"/>
+        <w:numPr>
+          <w:ilvl w:val="0"/>
+          <w:numId w:val="24"/>
+        </w:numPr>
+      </w:pPr>
+      <w:r>
+        <w:t>Pulsamos en la opción “Cart” en la parte superior de la página y pulsamos en la opción “</w:t>
+      </w:r>
+      <w:r>
+        <w:t>Cancel Order</w:t>
+      </w:r>
+      <w:r>
+        <w:t xml:space="preserve">” </w:t>
+      </w:r>
+      <w:r>
+        <w:t>en la parte inferior de la página</w:t>
+      </w:r>
+      <w:r>
+        <w:t>.</w:t>
+      </w:r>
+    </w:p>
+    <w:p>
+      <w:pPr>
+        <w:pStyle w:val="Prrafodelista"/>
+      </w:pPr>
+    </w:p>
+    <w:p>
+      <w:pPr>
+        <w:pStyle w:val="Ttulo2"/>
+        <w:rPr>
+          <w:u w:val="single"/>
+        </w:rPr>
+      </w:pPr>
+      <w:r>
+        <w:rPr>
+          <w:u w:val="single"/>
+        </w:rPr>
+        <w:t>Cambiar nuestros datos personales</w:t>
+      </w:r>
+      <w:r>
+        <w:rPr>
+          <w:u w:val="single"/>
+        </w:rPr>
+        <w:t>:</w:t>
+      </w:r>
+    </w:p>
+    <w:p/>
+    <w:p>
+      <w:pPr>
+        <w:pStyle w:val="Prrafodelista"/>
+        <w:numPr>
+          <w:ilvl w:val="0"/>
+          <w:numId w:val="3"/>
+        </w:numPr>
+      </w:pPr>
+      <w:r>
+        <w:t>Usuario registrado y administrador:</w:t>
+      </w:r>
+    </w:p>
+    <w:p>
+      <w:pPr>
+        <w:pStyle w:val="Prrafodelista"/>
+      </w:pPr>
+    </w:p>
+    <w:p>
+      <w:pPr>
+        <w:pStyle w:val="Prrafodelista"/>
+        <w:numPr>
+          <w:ilvl w:val="0"/>
+          <w:numId w:val="32"/>
+        </w:numPr>
+      </w:pPr>
+      <w:r>
+        <w:t xml:space="preserve">Pulsamos en la opción “My Account” en la parte superior de la </w:t>
+      </w:r>
+      <w:r>
+        <w:t>página</w:t>
+      </w:r>
+      <w:r>
+        <w:t xml:space="preserve"> y pulsamos en la parte izquierda de la página “</w:t>
+      </w:r>
+      <w:r>
+        <w:t>Personal details</w:t>
+      </w:r>
+      <w:r>
+        <w:t>”</w:t>
+      </w:r>
+    </w:p>
+    <w:p>
+      <w:pPr>
+        <w:pStyle w:val="Prrafodelista"/>
+        <w:ind w:left="1080"/>
+      </w:pPr>
+    </w:p>
+    <w:p>
+      <w:pPr>
+        <w:pStyle w:val="Prrafodelista"/>
+        <w:numPr>
+          <w:ilvl w:val="0"/>
+          <w:numId w:val="32"/>
+        </w:numPr>
+      </w:pPr>
+      <w:r>
+        <w:t>Tras proporcionar los nuevos datos de nuestra cuenta, pulsamos la opción “Update Account</w:t>
+      </w:r>
+      <w:bookmarkStart w:id="0" w:name="_GoBack"/>
+      <w:bookmarkEnd w:id="0"/>
+      <w:r>
+        <w:t>”</w:t>
+      </w:r>
+    </w:p>
+    <w:p>
+      <w:pPr>
+        <w:pStyle w:val="Prrafodelista"/>
+      </w:pPr>
+    </w:p>
+    <w:p>
+      <w:pPr>
+        <w:pStyle w:val="Prrafodelista"/>
+      </w:pPr>
+    </w:p>
+    <w:p>
+      <w:pPr>
+        <w:pStyle w:val="Ttulo2"/>
+        <w:rPr>
+          <w:u w:val="single"/>
+        </w:rPr>
+      </w:pPr>
+      <w:r>
+        <w:rPr>
+          <w:u w:val="single"/>
+        </w:rPr>
         <w:t>Ver nuestras direcciones:</w:t>
       </w:r>
     </w:p>
@@ -1073,6 +990,7 @@
         </w:numPr>
       </w:pPr>
       <w:r>
+        <w:lastRenderedPageBreak/>
         <w:t>Usuario registrado y administrador:</w:t>
       </w:r>
     </w:p>
@@ -1093,45 +1011,13 @@
         <w:t xml:space="preserve">Pulsamos en la opción </w:t>
       </w:r>
       <w:r>
-        <w:t>“</w:t>
-      </w:r>
-      <w:proofErr w:type="spellStart"/>
-      <w:r>
-        <w:t>My</w:t>
-      </w:r>
-      <w:proofErr w:type="spellEnd"/>
-      <w:r>
-        <w:t xml:space="preserve"> </w:t>
-      </w:r>
-      <w:proofErr w:type="spellStart"/>
-      <w:r>
-        <w:t>Account</w:t>
-      </w:r>
-      <w:proofErr w:type="spellEnd"/>
-      <w:r>
-        <w:t xml:space="preserve">” en la parte superior de la pagina y pulsamos en la parte izquierda de la </w:t>
+        <w:t xml:space="preserve">“My Account” en la parte superior de la pagina y pulsamos en la parte izquierda de la </w:t>
       </w:r>
       <w:r>
         <w:t>página</w:t>
       </w:r>
       <w:r>
-        <w:t xml:space="preserve"> “</w:t>
-      </w:r>
-      <w:proofErr w:type="spellStart"/>
-      <w:r>
-        <w:t>My</w:t>
-      </w:r>
-      <w:proofErr w:type="spellEnd"/>
-      <w:r>
-        <w:t xml:space="preserve"> </w:t>
-      </w:r>
-      <w:proofErr w:type="spellStart"/>
-      <w:r>
-        <w:t>addresses</w:t>
-      </w:r>
-      <w:proofErr w:type="spellEnd"/>
-      <w:r>
-        <w:t>”</w:t>
+        <w:t xml:space="preserve"> “My addresses”</w:t>
       </w:r>
     </w:p>
     <w:p>
@@ -1187,45 +1073,7 @@
         </w:numPr>
       </w:pPr>
       <w:r>
-        <w:t>Pulsamos en la opción “</w:t>
-      </w:r>
-      <w:proofErr w:type="spellStart"/>
-      <w:r>
-        <w:t>My</w:t>
-      </w:r>
-      <w:proofErr w:type="spellEnd"/>
-      <w:r>
-        <w:t xml:space="preserve"> </w:t>
-      </w:r>
-      <w:proofErr w:type="spellStart"/>
-      <w:r>
-        <w:t>Account</w:t>
-      </w:r>
-      <w:proofErr w:type="spellEnd"/>
-      <w:r>
-        <w:t xml:space="preserve">” en la parte superior de la </w:t>
-      </w:r>
-      <w:r>
-        <w:t>página</w:t>
-      </w:r>
-      <w:r>
-        <w:t xml:space="preserve"> y pulsamos en la parte izquierda de la página “</w:t>
-      </w:r>
-      <w:proofErr w:type="spellStart"/>
-      <w:r>
-        <w:t>My</w:t>
-      </w:r>
-      <w:proofErr w:type="spellEnd"/>
-      <w:r>
-        <w:t xml:space="preserve"> </w:t>
-      </w:r>
-      <w:proofErr w:type="spellStart"/>
-      <w:r>
-        <w:t>addresses</w:t>
-      </w:r>
-      <w:proofErr w:type="spellEnd"/>
-      <w:r>
-        <w:t>”</w:t>
+        <w:t>Pulsamos en la opción “My Account” en la parte superior de la página y pulsamos en la parte izquierda de la página “My addresses”</w:t>
       </w:r>
     </w:p>
     <w:p>
@@ -1243,38 +1091,13 @@
         </w:numPr>
       </w:pPr>
       <w:r>
-        <w:lastRenderedPageBreak/>
-        <w:t>Pulsamos en la opción “</w:t>
-      </w:r>
-      <w:proofErr w:type="spellStart"/>
-      <w:r>
-        <w:t>Add</w:t>
-      </w:r>
-      <w:proofErr w:type="spellEnd"/>
-      <w:r>
-        <w:t xml:space="preserve"> </w:t>
-      </w:r>
-      <w:proofErr w:type="spellStart"/>
-      <w:r>
-        <w:t>address</w:t>
-      </w:r>
-      <w:proofErr w:type="spellEnd"/>
-      <w:r>
-        <w:t xml:space="preserve">”, tras proporcionar la </w:t>
+        <w:t xml:space="preserve">Pulsamos en la opción “Add address”, tras proporcionar la </w:t>
       </w:r>
       <w:r>
         <w:t>información necesaria</w:t>
       </w:r>
       <w:r>
-        <w:t xml:space="preserve"> pulsamos en “</w:t>
-      </w:r>
-      <w:proofErr w:type="spellStart"/>
-      <w:r>
-        <w:t>Add</w:t>
-      </w:r>
-      <w:proofErr w:type="spellEnd"/>
-      <w:r>
-        <w:t xml:space="preserve"> as new”</w:t>
+        <w:t xml:space="preserve"> pulsamos en “Add as new”</w:t>
       </w:r>
       <w:r>
         <w:t>.</w:t>
@@ -1300,47 +1123,7 @@
         <w:t>añadir</w:t>
       </w:r>
       <w:r>
-        <w:t xml:space="preserve"> una nueva dirección a partir de otra, en vez de pulsar “</w:t>
-      </w:r>
-      <w:proofErr w:type="spellStart"/>
-      <w:r>
-        <w:t>Add</w:t>
-      </w:r>
-      <w:proofErr w:type="spellEnd"/>
-      <w:r>
-        <w:t xml:space="preserve"> </w:t>
-      </w:r>
-      <w:proofErr w:type="spellStart"/>
-      <w:r>
-        <w:t>address</w:t>
-      </w:r>
-      <w:proofErr w:type="spellEnd"/>
-      <w:r>
-        <w:t>”, pulsaremos en “</w:t>
-      </w:r>
-      <w:proofErr w:type="spellStart"/>
-      <w:r>
-        <w:t>Update</w:t>
-      </w:r>
-      <w:proofErr w:type="spellEnd"/>
-      <w:r>
-        <w:t xml:space="preserve"> </w:t>
-      </w:r>
-      <w:proofErr w:type="spellStart"/>
-      <w:r>
-        <w:t>Address</w:t>
-      </w:r>
-      <w:proofErr w:type="spellEnd"/>
-      <w:r>
-        <w:t>” y tras introducir los cambios deseados pulsaremos “</w:t>
-      </w:r>
-      <w:proofErr w:type="spellStart"/>
-      <w:r>
-        <w:t>Add</w:t>
-      </w:r>
-      <w:proofErr w:type="spellEnd"/>
-      <w:r>
-        <w:t xml:space="preserve"> as new”</w:t>
+        <w:t xml:space="preserve"> una nueva dirección a partir de otra, en vez de pulsar “Add address”, pulsaremos en “Update Address” y tras introducir los cambios deseados pulsaremos “Add as new”</w:t>
       </w:r>
     </w:p>
     <w:p>
@@ -1395,37 +1178,218 @@
         </w:numPr>
       </w:pPr>
       <w:r>
-        <w:t>Pulsamos en la opción “</w:t>
-      </w:r>
-      <w:proofErr w:type="spellStart"/>
-      <w:r>
-        <w:t>My</w:t>
-      </w:r>
-      <w:proofErr w:type="spellEnd"/>
-      <w:r>
-        <w:t xml:space="preserve"> </w:t>
-      </w:r>
-      <w:proofErr w:type="spellStart"/>
-      <w:r>
-        <w:t>Account</w:t>
-      </w:r>
-      <w:proofErr w:type="spellEnd"/>
-      <w:r>
-        <w:t>” en la parte superior de la página y pulsamos en la parte izquierda de la página “</w:t>
-      </w:r>
-      <w:proofErr w:type="spellStart"/>
-      <w:r>
-        <w:t>My</w:t>
-      </w:r>
-      <w:proofErr w:type="spellEnd"/>
-      <w:r>
-        <w:t xml:space="preserve"> </w:t>
-      </w:r>
-      <w:proofErr w:type="spellStart"/>
-      <w:r>
-        <w:t>addresses</w:t>
-      </w:r>
-      <w:proofErr w:type="spellEnd"/>
+        <w:t>Pulsamos en la opción “My Account” en la parte superior de la página y pulsamos en la parte izquierda de la página “My addresses”</w:t>
+      </w:r>
+    </w:p>
+    <w:p>
+      <w:pPr>
+        <w:pStyle w:val="Prrafodelista"/>
+        <w:ind w:left="1080"/>
+      </w:pPr>
+    </w:p>
+    <w:p>
+      <w:pPr>
+        <w:pStyle w:val="Prrafodelista"/>
+        <w:numPr>
+          <w:ilvl w:val="0"/>
+          <w:numId w:val="15"/>
+        </w:numPr>
+      </w:pPr>
+      <w:r>
+        <w:t>Pulsamos en “Update Address” y tras cambiar la información de la dirección seleccionada pulsamos en “Update Address”</w:t>
+      </w:r>
+    </w:p>
+    <w:p/>
+    <w:p>
+      <w:pPr>
+        <w:pStyle w:val="Ttulo2"/>
+        <w:rPr>
+          <w:u w:val="single"/>
+        </w:rPr>
+      </w:pPr>
+      <w:r>
+        <w:rPr>
+          <w:u w:val="single"/>
+        </w:rPr>
+        <w:t>Eliminar una dirección:</w:t>
+      </w:r>
+    </w:p>
+    <w:p/>
+    <w:p>
+      <w:pPr>
+        <w:pStyle w:val="Prrafodelista"/>
+        <w:numPr>
+          <w:ilvl w:val="0"/>
+          <w:numId w:val="3"/>
+        </w:numPr>
+      </w:pPr>
+      <w:r>
+        <w:t>Usuario registrado y administrador:</w:t>
+      </w:r>
+    </w:p>
+    <w:p/>
+    <w:p>
+      <w:pPr>
+        <w:pStyle w:val="Prrafodelista"/>
+        <w:numPr>
+          <w:ilvl w:val="0"/>
+          <w:numId w:val="17"/>
+        </w:numPr>
+      </w:pPr>
+      <w:r>
+        <w:t>Pulsamos en la opción “My Account” en la parte superior de la página y pulsamos en la parte izquierda de la página “My addresses”</w:t>
+      </w:r>
+    </w:p>
+    <w:p>
+      <w:pPr>
+        <w:pStyle w:val="Prrafodelista"/>
+        <w:ind w:left="1080"/>
+      </w:pPr>
+    </w:p>
+    <w:p>
+      <w:pPr>
+        <w:pStyle w:val="Prrafodelista"/>
+        <w:numPr>
+          <w:ilvl w:val="0"/>
+          <w:numId w:val="17"/>
+        </w:numPr>
+      </w:pPr>
+      <w:r>
+        <w:t>Pulsamos la opción “Delete Address” que se encontrara justo debajo de la dirección que queremos borrar.</w:t>
+      </w:r>
+    </w:p>
+    <w:p>
+      <w:pPr>
+        <w:pStyle w:val="Prrafodelista"/>
+      </w:pPr>
+    </w:p>
+    <w:p>
+      <w:pPr>
+        <w:pStyle w:val="Ttulo2"/>
+        <w:rPr>
+          <w:u w:val="single"/>
+        </w:rPr>
+      </w:pPr>
+      <w:r>
+        <w:rPr>
+          <w:u w:val="single"/>
+        </w:rPr>
+        <w:lastRenderedPageBreak/>
+        <w:t>Ver nuestr</w:t>
+      </w:r>
+      <w:r>
+        <w:rPr>
+          <w:u w:val="single"/>
+        </w:rPr>
+        <w:t>os métodos de pago</w:t>
+      </w:r>
+      <w:r>
+        <w:rPr>
+          <w:u w:val="single"/>
+        </w:rPr>
+        <w:t>:</w:t>
+      </w:r>
+    </w:p>
+    <w:p/>
+    <w:p>
+      <w:pPr>
+        <w:pStyle w:val="Prrafodelista"/>
+        <w:numPr>
+          <w:ilvl w:val="0"/>
+          <w:numId w:val="3"/>
+        </w:numPr>
+      </w:pPr>
+      <w:r>
+        <w:t>Usuario registrado y administrador:</w:t>
+      </w:r>
+    </w:p>
+    <w:p>
+      <w:pPr>
+        <w:pStyle w:val="Prrafodelista"/>
+      </w:pPr>
+    </w:p>
+    <w:p>
+      <w:pPr>
+        <w:pStyle w:val="Prrafodelista"/>
+        <w:numPr>
+          <w:ilvl w:val="0"/>
+          <w:numId w:val="18"/>
+        </w:numPr>
+      </w:pPr>
+      <w:r>
+        <w:t>Pulsamos en la opción “My Account” en la parte superior de la página y pulsamos en la parte izquierda de la página “Payment methods”</w:t>
+      </w:r>
+    </w:p>
+    <w:p>
+      <w:pPr>
+        <w:pStyle w:val="Ttulo2"/>
+        <w:rPr>
+          <w:u w:val="single"/>
+        </w:rPr>
+      </w:pPr>
+      <w:r>
+        <w:rPr>
+          <w:u w:val="single"/>
+        </w:rPr>
+        <w:t>A</w:t>
+      </w:r>
+      <w:r>
+        <w:rPr>
+          <w:u w:val="single"/>
+        </w:rPr>
+        <w:t>ñ</w:t>
+      </w:r>
+      <w:r>
+        <w:rPr>
+          <w:u w:val="single"/>
+        </w:rPr>
+        <w:t>adir un</w:t>
+      </w:r>
+      <w:r>
+        <w:rPr>
+          <w:u w:val="single"/>
+        </w:rPr>
+        <w:t xml:space="preserve"> nuevo método de pago</w:t>
+      </w:r>
+      <w:r>
+        <w:rPr>
+          <w:u w:val="single"/>
+        </w:rPr>
+        <w:t>:</w:t>
+      </w:r>
+    </w:p>
+    <w:p/>
+    <w:p>
+      <w:pPr>
+        <w:pStyle w:val="Prrafodelista"/>
+        <w:numPr>
+          <w:ilvl w:val="0"/>
+          <w:numId w:val="3"/>
+        </w:numPr>
+      </w:pPr>
+      <w:r>
+        <w:t>Usuario registrado y administrador:</w:t>
+      </w:r>
+    </w:p>
+    <w:p>
+      <w:pPr>
+        <w:pStyle w:val="Prrafodelista"/>
+      </w:pPr>
+    </w:p>
+    <w:p>
+      <w:pPr>
+        <w:pStyle w:val="Prrafodelista"/>
+        <w:numPr>
+          <w:ilvl w:val="0"/>
+          <w:numId w:val="19"/>
+        </w:numPr>
+      </w:pPr>
+      <w:r>
+        <w:t>Pulsamos en la opción “My Account” en la parte superior de la página y pulsamos en la parte izquierda de la página “</w:t>
+      </w:r>
+      <w:r>
+        <w:t>Payment method</w:t>
+      </w:r>
       <w:r>
         <w:t>”</w:t>
       </w:r>
@@ -1441,400 +1405,17 @@
         <w:pStyle w:val="Prrafodelista"/>
         <w:numPr>
           <w:ilvl w:val="0"/>
-          <w:numId w:val="15"/>
-        </w:numPr>
-      </w:pPr>
-      <w:r>
-        <w:t>Pulsamos en “</w:t>
-      </w:r>
-      <w:proofErr w:type="spellStart"/>
-      <w:r>
-        <w:t>Update</w:t>
-      </w:r>
-      <w:proofErr w:type="spellEnd"/>
-      <w:r>
-        <w:t xml:space="preserve"> </w:t>
-      </w:r>
-      <w:proofErr w:type="spellStart"/>
-      <w:r>
-        <w:t>Address</w:t>
-      </w:r>
-      <w:proofErr w:type="spellEnd"/>
-      <w:r>
-        <w:t>” y tras cambiar la información de la dirección seleccionada pulsamos en “</w:t>
-      </w:r>
-      <w:proofErr w:type="spellStart"/>
-      <w:r>
-        <w:t>Update</w:t>
-      </w:r>
-      <w:proofErr w:type="spellEnd"/>
-      <w:r>
-        <w:t xml:space="preserve"> </w:t>
-      </w:r>
-      <w:proofErr w:type="spellStart"/>
-      <w:r>
-        <w:t>Address</w:t>
-      </w:r>
-      <w:proofErr w:type="spellEnd"/>
-      <w:r>
-        <w:t>”</w:t>
-      </w:r>
-    </w:p>
-    <w:p/>
-    <w:p>
-      <w:pPr>
-        <w:pStyle w:val="Ttulo2"/>
-        <w:rPr>
-          <w:u w:val="single"/>
-        </w:rPr>
-      </w:pPr>
-      <w:r>
-        <w:rPr>
-          <w:u w:val="single"/>
-        </w:rPr>
-        <w:t>Eliminar una dirección:</w:t>
-      </w:r>
-    </w:p>
-    <w:p/>
-    <w:p>
-      <w:pPr>
-        <w:pStyle w:val="Prrafodelista"/>
-        <w:numPr>
-          <w:ilvl w:val="0"/>
-          <w:numId w:val="3"/>
-        </w:numPr>
-      </w:pPr>
-      <w:r>
-        <w:t>Usuario registrado y administrador:</w:t>
-      </w:r>
-    </w:p>
-    <w:p/>
-    <w:p>
-      <w:pPr>
-        <w:pStyle w:val="Prrafodelista"/>
-        <w:numPr>
-          <w:ilvl w:val="0"/>
-          <w:numId w:val="17"/>
-        </w:numPr>
-      </w:pPr>
-      <w:r>
-        <w:t>Pulsamos en la opción “</w:t>
-      </w:r>
-      <w:proofErr w:type="spellStart"/>
-      <w:r>
-        <w:t>My</w:t>
-      </w:r>
-      <w:proofErr w:type="spellEnd"/>
-      <w:r>
-        <w:t xml:space="preserve"> </w:t>
-      </w:r>
-      <w:proofErr w:type="spellStart"/>
-      <w:r>
-        <w:t>Account</w:t>
-      </w:r>
-      <w:proofErr w:type="spellEnd"/>
-      <w:r>
-        <w:t>” en la parte superior de la página y pulsamos en la parte izquierda de la página “</w:t>
-      </w:r>
-      <w:proofErr w:type="spellStart"/>
-      <w:r>
-        <w:t>My</w:t>
-      </w:r>
-      <w:proofErr w:type="spellEnd"/>
-      <w:r>
-        <w:t xml:space="preserve"> </w:t>
-      </w:r>
-      <w:proofErr w:type="spellStart"/>
-      <w:r>
-        <w:t>addresses</w:t>
-      </w:r>
-      <w:proofErr w:type="spellEnd"/>
-      <w:r>
-        <w:t>”</w:t>
-      </w:r>
-    </w:p>
-    <w:p>
-      <w:pPr>
-        <w:pStyle w:val="Prrafodelista"/>
-        <w:ind w:left="1080"/>
-      </w:pPr>
-    </w:p>
-    <w:p>
-      <w:pPr>
-        <w:pStyle w:val="Prrafodelista"/>
-        <w:numPr>
-          <w:ilvl w:val="0"/>
-          <w:numId w:val="17"/>
-        </w:numPr>
-      </w:pPr>
-      <w:r>
-        <w:t>Pulsamos la opción “</w:t>
-      </w:r>
-      <w:proofErr w:type="spellStart"/>
-      <w:r>
-        <w:t>Delete</w:t>
-      </w:r>
-      <w:proofErr w:type="spellEnd"/>
-      <w:r>
-        <w:t xml:space="preserve"> </w:t>
-      </w:r>
-      <w:proofErr w:type="spellStart"/>
-      <w:r>
-        <w:t>Address</w:t>
-      </w:r>
-      <w:proofErr w:type="spellEnd"/>
-      <w:r>
-        <w:t>” que se encontrara justo debajo de la dirección que queremos borrar.</w:t>
-      </w:r>
-    </w:p>
-    <w:p>
-      <w:pPr>
-        <w:pStyle w:val="Prrafodelista"/>
-      </w:pPr>
-    </w:p>
-    <w:p>
-      <w:pPr>
-        <w:pStyle w:val="Ttulo2"/>
-        <w:rPr>
-          <w:u w:val="single"/>
-        </w:rPr>
-      </w:pPr>
-      <w:r>
-        <w:rPr>
-          <w:u w:val="single"/>
-        </w:rPr>
-        <w:t>Ver nuestr</w:t>
-      </w:r>
-      <w:r>
-        <w:rPr>
-          <w:u w:val="single"/>
-        </w:rPr>
-        <w:t>os métodos de pago</w:t>
-      </w:r>
-      <w:r>
-        <w:rPr>
-          <w:u w:val="single"/>
-        </w:rPr>
-        <w:t>:</w:t>
-      </w:r>
-    </w:p>
-    <w:p/>
-    <w:p>
-      <w:pPr>
-        <w:pStyle w:val="Prrafodelista"/>
-        <w:numPr>
-          <w:ilvl w:val="0"/>
-          <w:numId w:val="3"/>
-        </w:numPr>
-      </w:pPr>
-      <w:r>
-        <w:t>Usuario registrado y administrador:</w:t>
-      </w:r>
-    </w:p>
-    <w:p>
-      <w:pPr>
-        <w:pStyle w:val="Prrafodelista"/>
-      </w:pPr>
-    </w:p>
-    <w:p>
-      <w:pPr>
-        <w:pStyle w:val="Prrafodelista"/>
-        <w:numPr>
-          <w:ilvl w:val="0"/>
-          <w:numId w:val="18"/>
-        </w:numPr>
-      </w:pPr>
-      <w:r>
-        <w:t>Pulsamos en la opción “</w:t>
-      </w:r>
-      <w:proofErr w:type="spellStart"/>
-      <w:r>
-        <w:t>My</w:t>
-      </w:r>
-      <w:proofErr w:type="spellEnd"/>
-      <w:r>
-        <w:t xml:space="preserve"> </w:t>
-      </w:r>
-      <w:proofErr w:type="spellStart"/>
-      <w:r>
-        <w:t>Account</w:t>
-      </w:r>
-      <w:proofErr w:type="spellEnd"/>
-      <w:r>
-        <w:t xml:space="preserve">” en la parte superior de la </w:t>
-      </w:r>
-      <w:r>
-        <w:t>página</w:t>
-      </w:r>
-      <w:r>
-        <w:t xml:space="preserve"> y pulsamos en la parte izquierda de la página “</w:t>
-      </w:r>
-      <w:proofErr w:type="spellStart"/>
-      <w:r>
-        <w:t>Payment</w:t>
-      </w:r>
-      <w:proofErr w:type="spellEnd"/>
-      <w:r>
-        <w:t xml:space="preserve"> </w:t>
-      </w:r>
-      <w:proofErr w:type="spellStart"/>
-      <w:r>
-        <w:t>methods</w:t>
-      </w:r>
-      <w:proofErr w:type="spellEnd"/>
-      <w:r>
-        <w:t>”</w:t>
-      </w:r>
-    </w:p>
-    <w:p>
-      <w:pPr>
-        <w:pStyle w:val="Ttulo2"/>
-        <w:rPr>
-          <w:u w:val="single"/>
-        </w:rPr>
-      </w:pPr>
-      <w:r>
-        <w:rPr>
-          <w:u w:val="single"/>
-        </w:rPr>
-        <w:t>A</w:t>
-      </w:r>
-      <w:r>
-        <w:rPr>
-          <w:u w:val="single"/>
-        </w:rPr>
-        <w:t>ñ</w:t>
-      </w:r>
-      <w:r>
-        <w:rPr>
-          <w:u w:val="single"/>
-        </w:rPr>
-        <w:t>adir un</w:t>
-      </w:r>
-      <w:r>
-        <w:rPr>
-          <w:u w:val="single"/>
-        </w:rPr>
-        <w:t xml:space="preserve"> nuevo método de pago</w:t>
-      </w:r>
-      <w:r>
-        <w:rPr>
-          <w:u w:val="single"/>
-        </w:rPr>
-        <w:t>:</w:t>
-      </w:r>
-    </w:p>
-    <w:p/>
-    <w:p>
-      <w:pPr>
-        <w:pStyle w:val="Prrafodelista"/>
-        <w:numPr>
-          <w:ilvl w:val="0"/>
-          <w:numId w:val="3"/>
-        </w:numPr>
-      </w:pPr>
-      <w:r>
-        <w:t>Usuario registrado y administrador:</w:t>
-      </w:r>
-    </w:p>
-    <w:p>
-      <w:pPr>
-        <w:pStyle w:val="Prrafodelista"/>
-      </w:pPr>
-    </w:p>
-    <w:p>
-      <w:pPr>
-        <w:pStyle w:val="Prrafodelista"/>
-        <w:numPr>
-          <w:ilvl w:val="0"/>
           <w:numId w:val="19"/>
         </w:numPr>
       </w:pPr>
       <w:r>
-        <w:lastRenderedPageBreak/>
-        <w:t>Pulsamos en la opción “</w:t>
-      </w:r>
-      <w:proofErr w:type="spellStart"/>
-      <w:r>
-        <w:t>My</w:t>
-      </w:r>
-      <w:proofErr w:type="spellEnd"/>
-      <w:r>
-        <w:t xml:space="preserve"> </w:t>
-      </w:r>
-      <w:proofErr w:type="spellStart"/>
-      <w:r>
-        <w:t>Account</w:t>
-      </w:r>
-      <w:proofErr w:type="spellEnd"/>
-      <w:r>
-        <w:t>” en la parte superior de la página y pulsamos en la parte izquierda de la página “</w:t>
-      </w:r>
-      <w:proofErr w:type="spellStart"/>
-      <w:r>
-        <w:t>Payment</w:t>
-      </w:r>
-      <w:proofErr w:type="spellEnd"/>
-      <w:r>
-        <w:t xml:space="preserve"> </w:t>
-      </w:r>
-      <w:proofErr w:type="spellStart"/>
-      <w:r>
-        <w:t>method</w:t>
-      </w:r>
-      <w:proofErr w:type="spellEnd"/>
-      <w:r>
-        <w:t>”</w:t>
-      </w:r>
-    </w:p>
-    <w:p>
-      <w:pPr>
-        <w:pStyle w:val="Prrafodelista"/>
-        <w:ind w:left="1080"/>
-      </w:pPr>
-    </w:p>
-    <w:p>
-      <w:pPr>
-        <w:pStyle w:val="Prrafodelista"/>
-        <w:numPr>
-          <w:ilvl w:val="0"/>
-          <w:numId w:val="19"/>
-        </w:numPr>
-      </w:pPr>
-      <w:r>
-        <w:t>Pulsamos en la opción “</w:t>
-      </w:r>
-      <w:proofErr w:type="spellStart"/>
-      <w:r>
-        <w:t>Add</w:t>
-      </w:r>
-      <w:proofErr w:type="spellEnd"/>
-      <w:r>
-        <w:t xml:space="preserve"> </w:t>
-      </w:r>
-      <w:proofErr w:type="spellStart"/>
-      <w:r>
-        <w:t>Payment</w:t>
-      </w:r>
-      <w:proofErr w:type="spellEnd"/>
-      <w:r>
-        <w:t xml:space="preserve"> </w:t>
-      </w:r>
-      <w:proofErr w:type="spellStart"/>
-      <w:r>
-        <w:t>Method</w:t>
-      </w:r>
-      <w:proofErr w:type="spellEnd"/>
-      <w:r>
-        <w:t>”, tras proporcionar la información necesaria pulsamos en “</w:t>
-      </w:r>
-      <w:proofErr w:type="spellStart"/>
-      <w:r>
-        <w:t>Add</w:t>
-      </w:r>
-      <w:proofErr w:type="spellEnd"/>
-      <w:r>
-        <w:t xml:space="preserve"> as new”.</w:t>
+        <w:t xml:space="preserve">Pulsamos en la opción “Add </w:t>
+      </w:r>
+      <w:r>
+        <w:t>Payment Method</w:t>
+      </w:r>
+      <w:r>
+        <w:t>”, tras proporcionar la información necesaria pulsamos en “Add as new”.</w:t>
       </w:r>
     </w:p>
     <w:p>
@@ -1863,70 +1444,125 @@
         <w:t>o</w:t>
       </w:r>
       <w:r>
-        <w:t>, en vez de pulsar “</w:t>
-      </w:r>
-      <w:proofErr w:type="spellStart"/>
-      <w:r>
-        <w:t>Add</w:t>
-      </w:r>
-      <w:proofErr w:type="spellEnd"/>
-      <w:r>
+        <w:t xml:space="preserve">, en vez de pulsar “Add </w:t>
+      </w:r>
+      <w:r>
+        <w:t>Payment Method</w:t>
+      </w:r>
+      <w:r>
+        <w:t xml:space="preserve">”, pulsaremos en “Update </w:t>
+      </w:r>
+      <w:r>
+        <w:t>Payment Method</w:t>
+      </w:r>
+      <w:r>
+        <w:t>” y tras introducir los cambios deseados pulsaremos “Add as new”</w:t>
+      </w:r>
+    </w:p>
+    <w:p>
+      <w:pPr>
+        <w:pStyle w:val="Prrafodelista"/>
+      </w:pPr>
+    </w:p>
+    <w:p>
+      <w:pPr>
+        <w:pStyle w:val="Ttulo2"/>
+        <w:rPr>
+          <w:u w:val="single"/>
+        </w:rPr>
+      </w:pPr>
+      <w:r>
+        <w:rPr>
+          <w:u w:val="single"/>
+        </w:rPr>
+        <w:t>Actualizar</w:t>
+      </w:r>
+      <w:r>
+        <w:rPr>
+          <w:u w:val="single"/>
+        </w:rPr>
         <w:t xml:space="preserve"> </w:t>
       </w:r>
-      <w:proofErr w:type="spellStart"/>
-      <w:r>
-        <w:t>Payment</w:t>
-      </w:r>
-      <w:proofErr w:type="spellEnd"/>
-      <w:r>
-        <w:t xml:space="preserve"> </w:t>
-      </w:r>
-      <w:proofErr w:type="spellStart"/>
-      <w:r>
-        <w:t>Method</w:t>
-      </w:r>
-      <w:proofErr w:type="spellEnd"/>
-      <w:r>
-        <w:t>”, pulsaremos en “</w:t>
-      </w:r>
-      <w:proofErr w:type="spellStart"/>
-      <w:r>
-        <w:t>Update</w:t>
-      </w:r>
-      <w:proofErr w:type="spellEnd"/>
-      <w:r>
-        <w:t xml:space="preserve"> </w:t>
-      </w:r>
-      <w:proofErr w:type="spellStart"/>
-      <w:r>
-        <w:t>Payment</w:t>
-      </w:r>
-      <w:proofErr w:type="spellEnd"/>
-      <w:r>
-        <w:t xml:space="preserve"> </w:t>
-      </w:r>
-      <w:proofErr w:type="spellStart"/>
-      <w:r>
-        <w:t>Method</w:t>
-      </w:r>
-      <w:proofErr w:type="spellEnd"/>
-      <w:r>
-        <w:t>” y tras introducir los cambios deseados pulsaremos “</w:t>
-      </w:r>
-      <w:proofErr w:type="spellStart"/>
-      <w:r>
-        <w:t>Add</w:t>
-      </w:r>
-      <w:proofErr w:type="spellEnd"/>
-      <w:r>
-        <w:t xml:space="preserve"> as new”</w:t>
-      </w:r>
-    </w:p>
-    <w:p>
-      <w:pPr>
-        <w:pStyle w:val="Prrafodelista"/>
-      </w:pPr>
-    </w:p>
+      <w:r>
+        <w:rPr>
+          <w:u w:val="single"/>
+        </w:rPr>
+        <w:t>método de pago</w:t>
+      </w:r>
+      <w:r>
+        <w:rPr>
+          <w:u w:val="single"/>
+        </w:rPr>
+        <w:t>:</w:t>
+      </w:r>
+    </w:p>
+    <w:p/>
+    <w:p>
+      <w:pPr>
+        <w:pStyle w:val="Prrafodelista"/>
+        <w:numPr>
+          <w:ilvl w:val="0"/>
+          <w:numId w:val="3"/>
+        </w:numPr>
+      </w:pPr>
+      <w:r>
+        <w:t>Usuario registrado y administrador:</w:t>
+      </w:r>
+    </w:p>
+    <w:p>
+      <w:pPr>
+        <w:pStyle w:val="Prrafodelista"/>
+      </w:pPr>
+    </w:p>
+    <w:p>
+      <w:pPr>
+        <w:pStyle w:val="Prrafodelista"/>
+        <w:numPr>
+          <w:ilvl w:val="0"/>
+          <w:numId w:val="20"/>
+        </w:numPr>
+      </w:pPr>
+      <w:r>
+        <w:t>Pulsamos en la opción “My Account” en la parte superior de la página y pulsamos en la parte izquierda de la página “</w:t>
+      </w:r>
+      <w:r>
+        <w:t>Payment method</w:t>
+      </w:r>
+      <w:r>
+        <w:t>”</w:t>
+      </w:r>
+    </w:p>
+    <w:p>
+      <w:pPr>
+        <w:pStyle w:val="Prrafodelista"/>
+        <w:ind w:left="1080"/>
+      </w:pPr>
+    </w:p>
+    <w:p>
+      <w:pPr>
+        <w:pStyle w:val="Prrafodelista"/>
+        <w:numPr>
+          <w:ilvl w:val="0"/>
+          <w:numId w:val="20"/>
+        </w:numPr>
+      </w:pPr>
+      <w:r>
+        <w:t xml:space="preserve">Pulsamos en “Update </w:t>
+      </w:r>
+      <w:r>
+        <w:t>Payment Method</w:t>
+      </w:r>
+      <w:r>
+        <w:t xml:space="preserve">” y tras cambiar la información de la dirección seleccionada pulsamos en “Update </w:t>
+      </w:r>
+      <w:r>
+        <w:t>Payment Method</w:t>
+      </w:r>
+      <w:r>
+        <w:t>”</w:t>
+      </w:r>
+    </w:p>
+    <w:p/>
     <w:p>
       <w:pPr>
         <w:pStyle w:val="Ttulo2"/>
@@ -1938,24 +1574,345 @@
         <w:rPr>
           <w:u w:val="single"/>
         </w:rPr>
-        <w:t>Actualizar</w:t>
+        <w:t>Eliminar un</w:t>
       </w:r>
       <w:r>
         <w:rPr>
           <w:u w:val="single"/>
         </w:rPr>
-        <w:t xml:space="preserve"> </w:t>
+        <w:t xml:space="preserve"> método de pago</w:t>
       </w:r>
       <w:r>
         <w:rPr>
           <w:u w:val="single"/>
         </w:rPr>
-        <w:t>método de pago</w:t>
-      </w:r>
-      <w:r>
+        <w:t>:</w:t>
+      </w:r>
+    </w:p>
+    <w:p/>
+    <w:p>
+      <w:pPr>
+        <w:pStyle w:val="Prrafodelista"/>
+        <w:numPr>
+          <w:ilvl w:val="0"/>
+          <w:numId w:val="3"/>
+        </w:numPr>
+      </w:pPr>
+      <w:r>
+        <w:t>Usuario registrado y administrador:</w:t>
+      </w:r>
+    </w:p>
+    <w:p>
+      <w:pPr>
+        <w:pStyle w:val="Prrafodelista"/>
+      </w:pPr>
+    </w:p>
+    <w:p>
+      <w:pPr>
+        <w:pStyle w:val="Prrafodelista"/>
+        <w:numPr>
+          <w:ilvl w:val="0"/>
+          <w:numId w:val="21"/>
+        </w:numPr>
+      </w:pPr>
+      <w:r>
+        <w:t>Pulsamos en la opción “My Account” en la parte superior de la página y pulsamos en la parte izquierda de la página “</w:t>
+      </w:r>
+      <w:r>
+        <w:t>Payment method</w:t>
+      </w:r>
+      <w:r>
+        <w:t>”</w:t>
+      </w:r>
+    </w:p>
+    <w:p>
+      <w:pPr>
+        <w:pStyle w:val="Prrafodelista"/>
+        <w:ind w:left="1080"/>
+      </w:pPr>
+    </w:p>
+    <w:p>
+      <w:pPr>
+        <w:pStyle w:val="Prrafodelista"/>
+        <w:numPr>
+          <w:ilvl w:val="0"/>
+          <w:numId w:val="21"/>
+        </w:numPr>
+      </w:pPr>
+      <w:r>
+        <w:t xml:space="preserve">Pulsamos la opción “Delete </w:t>
+      </w:r>
+      <w:r>
+        <w:t>Payment Method</w:t>
+      </w:r>
+      <w:r>
+        <w:t>” que se encontrara justo debajo de la dirección que queremos borrar.</w:t>
+      </w:r>
+    </w:p>
+    <w:p/>
+    <w:p>
+      <w:pPr>
+        <w:pStyle w:val="Ttulo2"/>
         <w:rPr>
           <w:u w:val="single"/>
         </w:rPr>
+      </w:pPr>
+      <w:r>
+        <w:rPr>
+          <w:u w:val="single"/>
+        </w:rPr>
+        <w:t>Eliminar nuestra cuenta:</w:t>
+      </w:r>
+    </w:p>
+    <w:p/>
+    <w:p>
+      <w:pPr>
+        <w:pStyle w:val="Prrafodelista"/>
+        <w:numPr>
+          <w:ilvl w:val="0"/>
+          <w:numId w:val="3"/>
+        </w:numPr>
+      </w:pPr>
+      <w:r>
+        <w:t>Usuario registrado y administrador:</w:t>
+      </w:r>
+    </w:p>
+    <w:p>
+      <w:pPr>
+        <w:pStyle w:val="Prrafodelista"/>
+      </w:pPr>
+    </w:p>
+    <w:p>
+      <w:pPr>
+        <w:pStyle w:val="Prrafodelista"/>
+        <w:numPr>
+          <w:ilvl w:val="0"/>
+          <w:numId w:val="26"/>
+        </w:numPr>
+      </w:pPr>
+      <w:r>
+        <w:t xml:space="preserve">Pulsamos en la opción “My Account” en la parte superior de la página </w:t>
+      </w:r>
+      <w:r>
+        <w:t>nos dirigimos a la parte inferior de la página.</w:t>
+      </w:r>
+    </w:p>
+    <w:p>
+      <w:pPr>
+        <w:pStyle w:val="Prrafodelista"/>
+        <w:ind w:left="1080"/>
+      </w:pPr>
+    </w:p>
+    <w:p>
+      <w:pPr>
+        <w:pStyle w:val="Prrafodelista"/>
+        <w:numPr>
+          <w:ilvl w:val="0"/>
+          <w:numId w:val="26"/>
+        </w:numPr>
+      </w:pPr>
+      <w:r>
+        <w:t>Proporcionamos nuestra contraseña y pulsamos la opción “Delete Account”</w:t>
+      </w:r>
+    </w:p>
+    <w:p>
+      <w:pPr>
+        <w:pStyle w:val="Prrafodelista"/>
+      </w:pPr>
+    </w:p>
+    <w:p>
+      <w:pPr>
+        <w:pStyle w:val="Ttulo2"/>
+        <w:rPr>
+          <w:u w:val="single"/>
+        </w:rPr>
+      </w:pPr>
+      <w:r>
+        <w:rPr>
+          <w:u w:val="single"/>
+        </w:rPr>
+        <w:t>Crear un nuevo producto:</w:t>
+      </w:r>
+    </w:p>
+    <w:p/>
+    <w:p>
+      <w:pPr>
+        <w:pStyle w:val="Prrafodelista"/>
+        <w:numPr>
+          <w:ilvl w:val="0"/>
+          <w:numId w:val="3"/>
+        </w:numPr>
+      </w:pPr>
+      <w:r>
+        <w:t>Usuario administrador:</w:t>
+      </w:r>
+    </w:p>
+    <w:p>
+      <w:pPr>
+        <w:pStyle w:val="Prrafodelista"/>
+      </w:pPr>
+    </w:p>
+    <w:p>
+      <w:pPr>
+        <w:pStyle w:val="Prrafodelista"/>
+        <w:numPr>
+          <w:ilvl w:val="0"/>
+          <w:numId w:val="28"/>
+        </w:numPr>
+      </w:pPr>
+      <w:r>
+        <w:t>Pulsamos en la opción “My Account” en la parte superior de la página y pulsamos en la parte izquierda de la página “</w:t>
+      </w:r>
+      <w:r>
+        <w:t>Admin Menu</w:t>
+      </w:r>
+      <w:r>
+        <w:t>”</w:t>
+      </w:r>
+    </w:p>
+    <w:p>
+      <w:pPr>
+        <w:pStyle w:val="Prrafodelista"/>
+      </w:pPr>
+    </w:p>
+    <w:p>
+      <w:pPr>
+        <w:pStyle w:val="Prrafodelista"/>
+        <w:numPr>
+          <w:ilvl w:val="0"/>
+          <w:numId w:val="28"/>
+        </w:numPr>
+      </w:pPr>
+      <w:r>
+        <w:t>Pulsamos en la opción “Add Product”</w:t>
+      </w:r>
+      <w:r>
+        <w:t xml:space="preserve"> y tras proporcionar la información necesaria pulsamos en “Submit”</w:t>
+      </w:r>
+    </w:p>
+    <w:p>
+      <w:pPr>
+        <w:pStyle w:val="Prrafodelista"/>
+      </w:pPr>
+    </w:p>
+    <w:p>
+      <w:pPr>
+        <w:pStyle w:val="Ttulo2"/>
+        <w:rPr>
+          <w:u w:val="single"/>
+        </w:rPr>
+      </w:pPr>
+      <w:r>
+        <w:rPr>
+          <w:u w:val="single"/>
+        </w:rPr>
+        <w:t>Editar producto:</w:t>
+      </w:r>
+    </w:p>
+    <w:p/>
+    <w:p>
+      <w:pPr>
+        <w:pStyle w:val="Prrafodelista"/>
+        <w:numPr>
+          <w:ilvl w:val="0"/>
+          <w:numId w:val="3"/>
+        </w:numPr>
+      </w:pPr>
+      <w:r>
+        <w:t>Usuario administrador:</w:t>
+      </w:r>
+    </w:p>
+    <w:p>
+      <w:pPr>
+        <w:pStyle w:val="Prrafodelista"/>
+      </w:pPr>
+    </w:p>
+    <w:p>
+      <w:pPr>
+        <w:pStyle w:val="Prrafodelista"/>
+        <w:numPr>
+          <w:ilvl w:val="0"/>
+          <w:numId w:val="29"/>
+        </w:numPr>
+      </w:pPr>
+      <w:r>
+        <w:t>Pulsamos en la opción “My Account” en la parte superior de la página y pulsamos en la parte izquierda de la página “Admin Menu”</w:t>
+      </w:r>
+    </w:p>
+    <w:p>
+      <w:pPr>
+        <w:pStyle w:val="Prrafodelista"/>
+        <w:ind w:left="1080"/>
+      </w:pPr>
+    </w:p>
+    <w:p>
+      <w:pPr>
+        <w:pStyle w:val="Prrafodelista"/>
+        <w:numPr>
+          <w:ilvl w:val="0"/>
+          <w:numId w:val="29"/>
+        </w:numPr>
+      </w:pPr>
+      <w:r>
+        <w:t>Pulsamos en la opción “Edit Product”</w:t>
+      </w:r>
+      <w:r>
+        <w:t xml:space="preserve"> y buscamos el producto que deseamos editar.</w:t>
+      </w:r>
+    </w:p>
+    <w:p>
+      <w:pPr>
+        <w:pStyle w:val="Prrafodelista"/>
+      </w:pPr>
+    </w:p>
+    <w:p>
+      <w:pPr>
+        <w:pStyle w:val="Prrafodelista"/>
+        <w:numPr>
+          <w:ilvl w:val="1"/>
+          <w:numId w:val="29"/>
+        </w:numPr>
+      </w:pPr>
+      <w:r>
+        <w:t>Podemos utilizar los campos de búsqueda proporcionados para filtrar por tipo y categoría del producto.</w:t>
+      </w:r>
+    </w:p>
+    <w:p>
+      <w:pPr>
+        <w:pStyle w:val="Prrafodelista"/>
+        <w:ind w:left="1800"/>
+      </w:pPr>
+    </w:p>
+    <w:p>
+      <w:pPr>
+        <w:pStyle w:val="Prrafodelista"/>
+        <w:numPr>
+          <w:ilvl w:val="0"/>
+          <w:numId w:val="29"/>
+        </w:numPr>
+      </w:pPr>
+      <w:r>
+        <w:t>Tras proporcionar los nuevos datos del producto, pulsamos la opción “Edit Product” que se encuentra a la derecha del producto que queremos editar.</w:t>
+      </w:r>
+    </w:p>
+    <w:p/>
+    <w:p>
+      <w:pPr>
+        <w:pStyle w:val="Ttulo2"/>
+        <w:rPr>
+          <w:u w:val="single"/>
+        </w:rPr>
+      </w:pPr>
+      <w:r>
+        <w:rPr>
+          <w:u w:val="single"/>
+        </w:rPr>
+        <w:t>Eliminar producto</w:t>
+      </w:r>
+      <w:r>
+        <w:rPr>
+          <w:u w:val="single"/>
+        </w:rPr>
         <w:t>:</w:t>
       </w:r>
     </w:p>
@@ -1969,257 +1926,102 @@
         </w:numPr>
       </w:pPr>
       <w:r>
-        <w:t>Usuario registrado y administrador:</w:t>
-      </w:r>
-    </w:p>
-    <w:p>
-      <w:pPr>
-        <w:pStyle w:val="Prrafodelista"/>
-      </w:pPr>
-    </w:p>
-    <w:p>
-      <w:pPr>
-        <w:pStyle w:val="Prrafodelista"/>
-        <w:numPr>
-          <w:ilvl w:val="0"/>
-          <w:numId w:val="20"/>
+        <w:t>Usuario administrador:</w:t>
+      </w:r>
+    </w:p>
+    <w:p>
+      <w:pPr>
+        <w:pStyle w:val="Prrafodelista"/>
+        <w:ind w:left="1440"/>
+      </w:pPr>
+    </w:p>
+    <w:p>
+      <w:pPr>
+        <w:pStyle w:val="Prrafodelista"/>
+        <w:numPr>
+          <w:ilvl w:val="0"/>
+          <w:numId w:val="31"/>
+        </w:numPr>
+      </w:pPr>
+      <w:r>
+        <w:lastRenderedPageBreak/>
+        <w:t>Pulsamos en la opción “My Account” en la parte superior de la página y pulsamos en la parte izquierda de la página “Admin Menu”</w:t>
+      </w:r>
+    </w:p>
+    <w:p>
+      <w:pPr>
+        <w:pStyle w:val="Prrafodelista"/>
+        <w:ind w:left="1080"/>
+      </w:pPr>
+    </w:p>
+    <w:p>
+      <w:pPr>
+        <w:pStyle w:val="Prrafodelista"/>
+        <w:numPr>
+          <w:ilvl w:val="0"/>
+          <w:numId w:val="31"/>
         </w:numPr>
       </w:pPr>
       <w:r>
         <w:t>Pulsamos en la opción “</w:t>
       </w:r>
-      <w:proofErr w:type="spellStart"/>
-      <w:r>
-        <w:t>My</w:t>
-      </w:r>
-      <w:proofErr w:type="spellEnd"/>
-      <w:r>
-        <w:t xml:space="preserve"> </w:t>
-      </w:r>
-      <w:proofErr w:type="spellStart"/>
-      <w:r>
-        <w:t>Account</w:t>
-      </w:r>
-      <w:proofErr w:type="spellEnd"/>
-      <w:r>
-        <w:t>” en la parte superior de la página y pulsamos en la parte izquierda de la página “</w:t>
-      </w:r>
-      <w:proofErr w:type="spellStart"/>
-      <w:r>
-        <w:t>Payment</w:t>
-      </w:r>
-      <w:proofErr w:type="spellEnd"/>
-      <w:r>
-        <w:t xml:space="preserve"> </w:t>
-      </w:r>
-      <w:proofErr w:type="spellStart"/>
-      <w:r>
-        <w:t>method</w:t>
-      </w:r>
-      <w:proofErr w:type="spellEnd"/>
-      <w:r>
-        <w:t>”</w:t>
-      </w:r>
+      <w:r>
+        <w:t>Delete</w:t>
+      </w:r>
+      <w:r>
+        <w:t xml:space="preserve"> Product” y buscamos el producto que deseamos </w:t>
+      </w:r>
+      <w:r>
+        <w:t>eliminar</w:t>
+      </w:r>
+      <w:r>
+        <w:t>.</w:t>
+      </w:r>
+    </w:p>
+    <w:p>
+      <w:pPr>
+        <w:pStyle w:val="Prrafodelista"/>
+      </w:pPr>
+    </w:p>
+    <w:p>
+      <w:pPr>
+        <w:pStyle w:val="Prrafodelista"/>
+        <w:numPr>
+          <w:ilvl w:val="1"/>
+          <w:numId w:val="31"/>
+        </w:numPr>
+      </w:pPr>
+      <w:r>
+        <w:t>Podemos utilizar los campos de búsqueda proporcionados para filtrar por tipo y categoría del producto.</w:t>
+      </w:r>
+    </w:p>
+    <w:p>
+      <w:pPr>
+        <w:pStyle w:val="Prrafodelista"/>
+        <w:ind w:left="1800"/>
+      </w:pPr>
     </w:p>
     <w:p>
       <w:pPr>
         <w:pStyle w:val="Prrafodelista"/>
         <w:ind w:left="1080"/>
       </w:pPr>
-    </w:p>
-    <w:p>
-      <w:pPr>
-        <w:pStyle w:val="Prrafodelista"/>
-        <w:numPr>
-          <w:ilvl w:val="0"/>
-          <w:numId w:val="20"/>
-        </w:numPr>
-      </w:pPr>
-      <w:r>
-        <w:t>Pulsamos en “</w:t>
-      </w:r>
-      <w:proofErr w:type="spellStart"/>
-      <w:r>
-        <w:t>Update</w:t>
-      </w:r>
-      <w:proofErr w:type="spellEnd"/>
-      <w:r>
-        <w:t xml:space="preserve"> </w:t>
-      </w:r>
-      <w:proofErr w:type="spellStart"/>
-      <w:r>
-        <w:t>Payment</w:t>
-      </w:r>
-      <w:proofErr w:type="spellEnd"/>
-      <w:r>
-        <w:t xml:space="preserve"> </w:t>
-      </w:r>
-      <w:proofErr w:type="spellStart"/>
-      <w:r>
-        <w:t>Method</w:t>
-      </w:r>
-      <w:proofErr w:type="spellEnd"/>
-      <w:r>
-        <w:t>” y tras cambiar la información de la dirección seleccionada pulsamos en “</w:t>
-      </w:r>
-      <w:proofErr w:type="spellStart"/>
-      <w:r>
-        <w:t>Update</w:t>
-      </w:r>
-      <w:proofErr w:type="spellEnd"/>
-      <w:r>
-        <w:t xml:space="preserve"> </w:t>
-      </w:r>
-      <w:proofErr w:type="spellStart"/>
-      <w:r>
-        <w:t>Payment</w:t>
-      </w:r>
-      <w:proofErr w:type="spellEnd"/>
-      <w:r>
-        <w:t xml:space="preserve"> </w:t>
-      </w:r>
-      <w:proofErr w:type="spellStart"/>
-      <w:r>
-        <w:t>Method</w:t>
-      </w:r>
-      <w:proofErr w:type="spellEnd"/>
-      <w:r>
-        <w:t>”</w:t>
-      </w:r>
-    </w:p>
-    <w:p/>
-    <w:p>
-      <w:pPr>
-        <w:pStyle w:val="Ttulo2"/>
-        <w:rPr>
-          <w:u w:val="single"/>
-        </w:rPr>
-      </w:pPr>
-      <w:r>
-        <w:rPr>
-          <w:u w:val="single"/>
-        </w:rPr>
-        <w:t>Eliminar un</w:t>
-      </w:r>
-      <w:r>
-        <w:rPr>
-          <w:u w:val="single"/>
-        </w:rPr>
-        <w:t xml:space="preserve"> método de pago</w:t>
-      </w:r>
-      <w:r>
-        <w:rPr>
-          <w:u w:val="single"/>
-        </w:rPr>
-        <w:t>:</w:t>
-      </w:r>
-    </w:p>
-    <w:p/>
-    <w:p>
-      <w:pPr>
-        <w:pStyle w:val="Prrafodelista"/>
-        <w:numPr>
-          <w:ilvl w:val="0"/>
-          <w:numId w:val="3"/>
-        </w:numPr>
-      </w:pPr>
-      <w:r>
-        <w:t>Usuario registrado y administrador:</w:t>
-      </w:r>
-    </w:p>
-    <w:p>
-      <w:pPr>
-        <w:pStyle w:val="Prrafodelista"/>
-      </w:pPr>
-    </w:p>
-    <w:p>
-      <w:pPr>
-        <w:pStyle w:val="Prrafodelista"/>
-        <w:numPr>
-          <w:ilvl w:val="0"/>
-          <w:numId w:val="21"/>
-        </w:numPr>
-      </w:pPr>
-      <w:r>
-        <w:t>Pulsamos en la opción “</w:t>
-      </w:r>
-      <w:proofErr w:type="spellStart"/>
-      <w:r>
-        <w:t>My</w:t>
-      </w:r>
-      <w:proofErr w:type="spellEnd"/>
-      <w:r>
-        <w:t xml:space="preserve"> </w:t>
-      </w:r>
-      <w:proofErr w:type="spellStart"/>
-      <w:r>
-        <w:t>Account</w:t>
-      </w:r>
-      <w:proofErr w:type="spellEnd"/>
-      <w:r>
-        <w:t>” en la parte superior de la página y pulsamos en la parte izquierda de la página “</w:t>
-      </w:r>
-      <w:proofErr w:type="spellStart"/>
-      <w:r>
-        <w:t>Payment</w:t>
-      </w:r>
-      <w:proofErr w:type="spellEnd"/>
-      <w:r>
-        <w:t xml:space="preserve"> </w:t>
-      </w:r>
-      <w:proofErr w:type="spellStart"/>
-      <w:r>
-        <w:t>method</w:t>
-      </w:r>
-      <w:proofErr w:type="spellEnd"/>
-      <w:r>
-        <w:t>”</w:t>
-      </w:r>
-    </w:p>
-    <w:p>
-      <w:pPr>
-        <w:pStyle w:val="Prrafodelista"/>
-        <w:ind w:left="1080"/>
-      </w:pPr>
-    </w:p>
-    <w:p>
-      <w:pPr>
-        <w:pStyle w:val="Prrafodelista"/>
-        <w:numPr>
-          <w:ilvl w:val="0"/>
-          <w:numId w:val="21"/>
-        </w:numPr>
-      </w:pPr>
-      <w:r>
-        <w:t>Pulsamos la opción “</w:t>
-      </w:r>
-      <w:proofErr w:type="spellStart"/>
+      <w:r>
+        <w:t>P</w:t>
+      </w:r>
+      <w:r>
+        <w:t>ulsamos la opción “</w:t>
+      </w:r>
       <w:r>
         <w:t>Delete</w:t>
       </w:r>
-      <w:proofErr w:type="spellEnd"/>
-      <w:r>
-        <w:t xml:space="preserve"> </w:t>
-      </w:r>
-      <w:proofErr w:type="spellStart"/>
-      <w:r>
-        <w:t>Payment</w:t>
-      </w:r>
-      <w:proofErr w:type="spellEnd"/>
-      <w:r>
-        <w:t xml:space="preserve"> M</w:t>
-      </w:r>
-      <w:bookmarkStart w:id="0" w:name="_GoBack"/>
-      <w:bookmarkEnd w:id="0"/>
-      <w:r>
-        <w:t>ethod</w:t>
-      </w:r>
-      <w:r>
-        <w:t>” que se encontrara justo debajo de la dirección que queremos borrar.</w:t>
-      </w:r>
-    </w:p>
-    <w:p/>
-    <w:p/>
+      <w:r>
+        <w:t xml:space="preserve"> Product” que se encuentra a la derecha del producto que queremos </w:t>
+      </w:r>
+      <w:r>
+        <w:t>eliminar.</w:t>
+      </w:r>
+    </w:p>
     <w:sectPr>
       <w:pgSz w:w="12240" w:h="15840"/>
       <w:pgMar w:top="1417" w:right="1701" w:bottom="1417" w:left="1701" w:header="720" w:footer="720" w:gutter="0"/>
@@ -2518,6 +2320,92 @@
     </w:lvl>
   </w:abstractNum>
   <w:abstractNum w:abstractNumId="3" w15:restartNumberingAfterBreak="0">
+    <w:nsid w:val="0F7D7217"/>
+    <w:multiLevelType w:val="hybridMultilevel"/>
+    <w:tmpl w:val="B3A2E186"/>
+    <w:lvl w:ilvl="0" w:tplc="0409000F">
+      <w:start w:val="1"/>
+      <w:numFmt w:val="decimal"/>
+      <w:lvlText w:val="%1."/>
+      <w:lvlJc w:val="left"/>
+      <w:pPr>
+        <w:ind w:left="1080" w:hanging="360"/>
+      </w:pPr>
+    </w:lvl>
+    <w:lvl w:ilvl="1" w:tplc="04090019">
+      <w:start w:val="1"/>
+      <w:numFmt w:val="lowerLetter"/>
+      <w:lvlText w:val="%2."/>
+      <w:lvlJc w:val="left"/>
+      <w:pPr>
+        <w:ind w:left="1800" w:hanging="360"/>
+      </w:pPr>
+    </w:lvl>
+    <w:lvl w:ilvl="2" w:tplc="0409001B" w:tentative="1">
+      <w:start w:val="1"/>
+      <w:numFmt w:val="lowerRoman"/>
+      <w:lvlText w:val="%3."/>
+      <w:lvlJc w:val="right"/>
+      <w:pPr>
+        <w:ind w:left="2520" w:hanging="180"/>
+      </w:pPr>
+    </w:lvl>
+    <w:lvl w:ilvl="3" w:tplc="0409000F" w:tentative="1">
+      <w:start w:val="1"/>
+      <w:numFmt w:val="decimal"/>
+      <w:lvlText w:val="%4."/>
+      <w:lvlJc w:val="left"/>
+      <w:pPr>
+        <w:ind w:left="3240" w:hanging="360"/>
+      </w:pPr>
+    </w:lvl>
+    <w:lvl w:ilvl="4" w:tplc="04090019" w:tentative="1">
+      <w:start w:val="1"/>
+      <w:numFmt w:val="lowerLetter"/>
+      <w:lvlText w:val="%5."/>
+      <w:lvlJc w:val="left"/>
+      <w:pPr>
+        <w:ind w:left="3960" w:hanging="360"/>
+      </w:pPr>
+    </w:lvl>
+    <w:lvl w:ilvl="5" w:tplc="0409001B" w:tentative="1">
+      <w:start w:val="1"/>
+      <w:numFmt w:val="lowerRoman"/>
+      <w:lvlText w:val="%6."/>
+      <w:lvlJc w:val="right"/>
+      <w:pPr>
+        <w:ind w:left="4680" w:hanging="180"/>
+      </w:pPr>
+    </w:lvl>
+    <w:lvl w:ilvl="6" w:tplc="0409000F" w:tentative="1">
+      <w:start w:val="1"/>
+      <w:numFmt w:val="decimal"/>
+      <w:lvlText w:val="%7."/>
+      <w:lvlJc w:val="left"/>
+      <w:pPr>
+        <w:ind w:left="5400" w:hanging="360"/>
+      </w:pPr>
+    </w:lvl>
+    <w:lvl w:ilvl="7" w:tplc="04090019" w:tentative="1">
+      <w:start w:val="1"/>
+      <w:numFmt w:val="lowerLetter"/>
+      <w:lvlText w:val="%8."/>
+      <w:lvlJc w:val="left"/>
+      <w:pPr>
+        <w:ind w:left="6120" w:hanging="360"/>
+      </w:pPr>
+    </w:lvl>
+    <w:lvl w:ilvl="8" w:tplc="0409001B" w:tentative="1">
+      <w:start w:val="1"/>
+      <w:numFmt w:val="lowerRoman"/>
+      <w:lvlText w:val="%9."/>
+      <w:lvlJc w:val="right"/>
+      <w:pPr>
+        <w:ind w:left="6840" w:hanging="180"/>
+      </w:pPr>
+    </w:lvl>
+  </w:abstractNum>
+  <w:abstractNum w:abstractNumId="4" w15:restartNumberingAfterBreak="0">
     <w:nsid w:val="2219633A"/>
     <w:multiLevelType w:val="hybridMultilevel"/>
     <w:tmpl w:val="E4D0AB0C"/>
@@ -2603,7 +2491,93 @@
       </w:pPr>
     </w:lvl>
   </w:abstractNum>
-  <w:abstractNum w:abstractNumId="4" w15:restartNumberingAfterBreak="0">
+  <w:abstractNum w:abstractNumId="5" w15:restartNumberingAfterBreak="0">
+    <w:nsid w:val="22F66C3F"/>
+    <w:multiLevelType w:val="hybridMultilevel"/>
+    <w:tmpl w:val="5D2A853A"/>
+    <w:lvl w:ilvl="0" w:tplc="0409000F">
+      <w:start w:val="1"/>
+      <w:numFmt w:val="decimal"/>
+      <w:lvlText w:val="%1."/>
+      <w:lvlJc w:val="left"/>
+      <w:pPr>
+        <w:ind w:left="1080" w:hanging="360"/>
+      </w:pPr>
+    </w:lvl>
+    <w:lvl w:ilvl="1" w:tplc="04090019" w:tentative="1">
+      <w:start w:val="1"/>
+      <w:numFmt w:val="lowerLetter"/>
+      <w:lvlText w:val="%2."/>
+      <w:lvlJc w:val="left"/>
+      <w:pPr>
+        <w:ind w:left="1800" w:hanging="360"/>
+      </w:pPr>
+    </w:lvl>
+    <w:lvl w:ilvl="2" w:tplc="0409001B" w:tentative="1">
+      <w:start w:val="1"/>
+      <w:numFmt w:val="lowerRoman"/>
+      <w:lvlText w:val="%3."/>
+      <w:lvlJc w:val="right"/>
+      <w:pPr>
+        <w:ind w:left="2520" w:hanging="180"/>
+      </w:pPr>
+    </w:lvl>
+    <w:lvl w:ilvl="3" w:tplc="0409000F" w:tentative="1">
+      <w:start w:val="1"/>
+      <w:numFmt w:val="decimal"/>
+      <w:lvlText w:val="%4."/>
+      <w:lvlJc w:val="left"/>
+      <w:pPr>
+        <w:ind w:left="3240" w:hanging="360"/>
+      </w:pPr>
+    </w:lvl>
+    <w:lvl w:ilvl="4" w:tplc="04090019" w:tentative="1">
+      <w:start w:val="1"/>
+      <w:numFmt w:val="lowerLetter"/>
+      <w:lvlText w:val="%5."/>
+      <w:lvlJc w:val="left"/>
+      <w:pPr>
+        <w:ind w:left="3960" w:hanging="360"/>
+      </w:pPr>
+    </w:lvl>
+    <w:lvl w:ilvl="5" w:tplc="0409001B" w:tentative="1">
+      <w:start w:val="1"/>
+      <w:numFmt w:val="lowerRoman"/>
+      <w:lvlText w:val="%6."/>
+      <w:lvlJc w:val="right"/>
+      <w:pPr>
+        <w:ind w:left="4680" w:hanging="180"/>
+      </w:pPr>
+    </w:lvl>
+    <w:lvl w:ilvl="6" w:tplc="0409000F" w:tentative="1">
+      <w:start w:val="1"/>
+      <w:numFmt w:val="decimal"/>
+      <w:lvlText w:val="%7."/>
+      <w:lvlJc w:val="left"/>
+      <w:pPr>
+        <w:ind w:left="5400" w:hanging="360"/>
+      </w:pPr>
+    </w:lvl>
+    <w:lvl w:ilvl="7" w:tplc="04090019" w:tentative="1">
+      <w:start w:val="1"/>
+      <w:numFmt w:val="lowerLetter"/>
+      <w:lvlText w:val="%8."/>
+      <w:lvlJc w:val="left"/>
+      <w:pPr>
+        <w:ind w:left="6120" w:hanging="360"/>
+      </w:pPr>
+    </w:lvl>
+    <w:lvl w:ilvl="8" w:tplc="0409001B" w:tentative="1">
+      <w:start w:val="1"/>
+      <w:numFmt w:val="lowerRoman"/>
+      <w:lvlText w:val="%9."/>
+      <w:lvlJc w:val="right"/>
+      <w:pPr>
+        <w:ind w:left="6840" w:hanging="180"/>
+      </w:pPr>
+    </w:lvl>
+  </w:abstractNum>
+  <w:abstractNum w:abstractNumId="6" w15:restartNumberingAfterBreak="0">
     <w:nsid w:val="23E95696"/>
     <w:multiLevelType w:val="hybridMultilevel"/>
     <w:tmpl w:val="FF865574"/>
@@ -2689,7 +2663,7 @@
       </w:pPr>
     </w:lvl>
   </w:abstractNum>
-  <w:abstractNum w:abstractNumId="5" w15:restartNumberingAfterBreak="0">
+  <w:abstractNum w:abstractNumId="7" w15:restartNumberingAfterBreak="0">
     <w:nsid w:val="26195058"/>
     <w:multiLevelType w:val="hybridMultilevel"/>
     <w:tmpl w:val="EC980ED8"/>
@@ -2775,7 +2749,93 @@
       </w:pPr>
     </w:lvl>
   </w:abstractNum>
-  <w:abstractNum w:abstractNumId="6" w15:restartNumberingAfterBreak="0">
+  <w:abstractNum w:abstractNumId="8" w15:restartNumberingAfterBreak="0">
+    <w:nsid w:val="2C10226C"/>
+    <w:multiLevelType w:val="hybridMultilevel"/>
+    <w:tmpl w:val="A9628D10"/>
+    <w:lvl w:ilvl="0" w:tplc="0409000F">
+      <w:start w:val="1"/>
+      <w:numFmt w:val="decimal"/>
+      <w:lvlText w:val="%1."/>
+      <w:lvlJc w:val="left"/>
+      <w:pPr>
+        <w:ind w:left="1080" w:hanging="360"/>
+      </w:pPr>
+    </w:lvl>
+    <w:lvl w:ilvl="1" w:tplc="04090019">
+      <w:start w:val="1"/>
+      <w:numFmt w:val="lowerLetter"/>
+      <w:lvlText w:val="%2."/>
+      <w:lvlJc w:val="left"/>
+      <w:pPr>
+        <w:ind w:left="1800" w:hanging="360"/>
+      </w:pPr>
+    </w:lvl>
+    <w:lvl w:ilvl="2" w:tplc="0409001B" w:tentative="1">
+      <w:start w:val="1"/>
+      <w:numFmt w:val="lowerRoman"/>
+      <w:lvlText w:val="%3."/>
+      <w:lvlJc w:val="right"/>
+      <w:pPr>
+        <w:ind w:left="2520" w:hanging="180"/>
+      </w:pPr>
+    </w:lvl>
+    <w:lvl w:ilvl="3" w:tplc="0409000F" w:tentative="1">
+      <w:start w:val="1"/>
+      <w:numFmt w:val="decimal"/>
+      <w:lvlText w:val="%4."/>
+      <w:lvlJc w:val="left"/>
+      <w:pPr>
+        <w:ind w:left="3240" w:hanging="360"/>
+      </w:pPr>
+    </w:lvl>
+    <w:lvl w:ilvl="4" w:tplc="04090019" w:tentative="1">
+      <w:start w:val="1"/>
+      <w:numFmt w:val="lowerLetter"/>
+      <w:lvlText w:val="%5."/>
+      <w:lvlJc w:val="left"/>
+      <w:pPr>
+        <w:ind w:left="3960" w:hanging="360"/>
+      </w:pPr>
+    </w:lvl>
+    <w:lvl w:ilvl="5" w:tplc="0409001B" w:tentative="1">
+      <w:start w:val="1"/>
+      <w:numFmt w:val="lowerRoman"/>
+      <w:lvlText w:val="%6."/>
+      <w:lvlJc w:val="right"/>
+      <w:pPr>
+        <w:ind w:left="4680" w:hanging="180"/>
+      </w:pPr>
+    </w:lvl>
+    <w:lvl w:ilvl="6" w:tplc="0409000F" w:tentative="1">
+      <w:start w:val="1"/>
+      <w:numFmt w:val="decimal"/>
+      <w:lvlText w:val="%7."/>
+      <w:lvlJc w:val="left"/>
+      <w:pPr>
+        <w:ind w:left="5400" w:hanging="360"/>
+      </w:pPr>
+    </w:lvl>
+    <w:lvl w:ilvl="7" w:tplc="04090019" w:tentative="1">
+      <w:start w:val="1"/>
+      <w:numFmt w:val="lowerLetter"/>
+      <w:lvlText w:val="%8."/>
+      <w:lvlJc w:val="left"/>
+      <w:pPr>
+        <w:ind w:left="6120" w:hanging="360"/>
+      </w:pPr>
+    </w:lvl>
+    <w:lvl w:ilvl="8" w:tplc="0409001B" w:tentative="1">
+      <w:start w:val="1"/>
+      <w:numFmt w:val="lowerRoman"/>
+      <w:lvlText w:val="%9."/>
+      <w:lvlJc w:val="right"/>
+      <w:pPr>
+        <w:ind w:left="6840" w:hanging="180"/>
+      </w:pPr>
+    </w:lvl>
+  </w:abstractNum>
+  <w:abstractNum w:abstractNumId="9" w15:restartNumberingAfterBreak="0">
     <w:nsid w:val="2D002211"/>
     <w:multiLevelType w:val="hybridMultilevel"/>
     <w:tmpl w:val="5D2A853A"/>
@@ -2861,7 +2921,93 @@
       </w:pPr>
     </w:lvl>
   </w:abstractNum>
-  <w:abstractNum w:abstractNumId="7" w15:restartNumberingAfterBreak="0">
+  <w:abstractNum w:abstractNumId="10" w15:restartNumberingAfterBreak="0">
+    <w:nsid w:val="2DAF55CD"/>
+    <w:multiLevelType w:val="hybridMultilevel"/>
+    <w:tmpl w:val="B3A2E186"/>
+    <w:lvl w:ilvl="0" w:tplc="0409000F">
+      <w:start w:val="1"/>
+      <w:numFmt w:val="decimal"/>
+      <w:lvlText w:val="%1."/>
+      <w:lvlJc w:val="left"/>
+      <w:pPr>
+        <w:ind w:left="1080" w:hanging="360"/>
+      </w:pPr>
+    </w:lvl>
+    <w:lvl w:ilvl="1" w:tplc="04090019">
+      <w:start w:val="1"/>
+      <w:numFmt w:val="lowerLetter"/>
+      <w:lvlText w:val="%2."/>
+      <w:lvlJc w:val="left"/>
+      <w:pPr>
+        <w:ind w:left="1800" w:hanging="360"/>
+      </w:pPr>
+    </w:lvl>
+    <w:lvl w:ilvl="2" w:tplc="0409001B" w:tentative="1">
+      <w:start w:val="1"/>
+      <w:numFmt w:val="lowerRoman"/>
+      <w:lvlText w:val="%3."/>
+      <w:lvlJc w:val="right"/>
+      <w:pPr>
+        <w:ind w:left="2520" w:hanging="180"/>
+      </w:pPr>
+    </w:lvl>
+    <w:lvl w:ilvl="3" w:tplc="0409000F" w:tentative="1">
+      <w:start w:val="1"/>
+      <w:numFmt w:val="decimal"/>
+      <w:lvlText w:val="%4."/>
+      <w:lvlJc w:val="left"/>
+      <w:pPr>
+        <w:ind w:left="3240" w:hanging="360"/>
+      </w:pPr>
+    </w:lvl>
+    <w:lvl w:ilvl="4" w:tplc="04090019" w:tentative="1">
+      <w:start w:val="1"/>
+      <w:numFmt w:val="lowerLetter"/>
+      <w:lvlText w:val="%5."/>
+      <w:lvlJc w:val="left"/>
+      <w:pPr>
+        <w:ind w:left="3960" w:hanging="360"/>
+      </w:pPr>
+    </w:lvl>
+    <w:lvl w:ilvl="5" w:tplc="0409001B" w:tentative="1">
+      <w:start w:val="1"/>
+      <w:numFmt w:val="lowerRoman"/>
+      <w:lvlText w:val="%6."/>
+      <w:lvlJc w:val="right"/>
+      <w:pPr>
+        <w:ind w:left="4680" w:hanging="180"/>
+      </w:pPr>
+    </w:lvl>
+    <w:lvl w:ilvl="6" w:tplc="0409000F" w:tentative="1">
+      <w:start w:val="1"/>
+      <w:numFmt w:val="decimal"/>
+      <w:lvlText w:val="%7."/>
+      <w:lvlJc w:val="left"/>
+      <w:pPr>
+        <w:ind w:left="5400" w:hanging="360"/>
+      </w:pPr>
+    </w:lvl>
+    <w:lvl w:ilvl="7" w:tplc="04090019" w:tentative="1">
+      <w:start w:val="1"/>
+      <w:numFmt w:val="lowerLetter"/>
+      <w:lvlText w:val="%8."/>
+      <w:lvlJc w:val="left"/>
+      <w:pPr>
+        <w:ind w:left="6120" w:hanging="360"/>
+      </w:pPr>
+    </w:lvl>
+    <w:lvl w:ilvl="8" w:tplc="0409001B" w:tentative="1">
+      <w:start w:val="1"/>
+      <w:numFmt w:val="lowerRoman"/>
+      <w:lvlText w:val="%9."/>
+      <w:lvlJc w:val="right"/>
+      <w:pPr>
+        <w:ind w:left="6840" w:hanging="180"/>
+      </w:pPr>
+    </w:lvl>
+  </w:abstractNum>
+  <w:abstractNum w:abstractNumId="11" w15:restartNumberingAfterBreak="0">
     <w:nsid w:val="328E3DC9"/>
     <w:multiLevelType w:val="hybridMultilevel"/>
     <w:tmpl w:val="E4D0AB0C"/>
@@ -2947,7 +3093,7 @@
       </w:pPr>
     </w:lvl>
   </w:abstractNum>
-  <w:abstractNum w:abstractNumId="8" w15:restartNumberingAfterBreak="0">
+  <w:abstractNum w:abstractNumId="12" w15:restartNumberingAfterBreak="0">
     <w:nsid w:val="340B436E"/>
     <w:multiLevelType w:val="hybridMultilevel"/>
     <w:tmpl w:val="E4D0AB0C"/>
@@ -3033,7 +3179,7 @@
       </w:pPr>
     </w:lvl>
   </w:abstractNum>
-  <w:abstractNum w:abstractNumId="9" w15:restartNumberingAfterBreak="0">
+  <w:abstractNum w:abstractNumId="13" w15:restartNumberingAfterBreak="0">
     <w:nsid w:val="41B8794B"/>
     <w:multiLevelType w:val="hybridMultilevel"/>
     <w:tmpl w:val="00C4A408"/>
@@ -3119,7 +3265,7 @@
       </w:pPr>
     </w:lvl>
   </w:abstractNum>
-  <w:abstractNum w:abstractNumId="10" w15:restartNumberingAfterBreak="0">
+  <w:abstractNum w:abstractNumId="14" w15:restartNumberingAfterBreak="0">
     <w:nsid w:val="429E780D"/>
     <w:multiLevelType w:val="hybridMultilevel"/>
     <w:tmpl w:val="AE3A92F2"/>
@@ -3232,7 +3378,7 @@
       </w:rPr>
     </w:lvl>
   </w:abstractNum>
-  <w:abstractNum w:abstractNumId="11" w15:restartNumberingAfterBreak="0">
+  <w:abstractNum w:abstractNumId="15" w15:restartNumberingAfterBreak="0">
     <w:nsid w:val="466F5E11"/>
     <w:multiLevelType w:val="hybridMultilevel"/>
     <w:tmpl w:val="E4D0AB0C"/>
@@ -3318,7 +3464,7 @@
       </w:pPr>
     </w:lvl>
   </w:abstractNum>
-  <w:abstractNum w:abstractNumId="12" w15:restartNumberingAfterBreak="0">
+  <w:abstractNum w:abstractNumId="16" w15:restartNumberingAfterBreak="0">
     <w:nsid w:val="4D950F15"/>
     <w:multiLevelType w:val="hybridMultilevel"/>
     <w:tmpl w:val="B1C45580"/>
@@ -3404,10 +3550,10 @@
       </w:pPr>
     </w:lvl>
   </w:abstractNum>
-  <w:abstractNum w:abstractNumId="13" w15:restartNumberingAfterBreak="0">
+  <w:abstractNum w:abstractNumId="17" w15:restartNumberingAfterBreak="0">
     <w:nsid w:val="4EB66562"/>
     <w:multiLevelType w:val="hybridMultilevel"/>
-    <w:tmpl w:val="B4BE92EC"/>
+    <w:tmpl w:val="C22A6B72"/>
     <w:lvl w:ilvl="0" w:tplc="0409000F">
       <w:start w:val="1"/>
       <w:numFmt w:val="decimal"/>
@@ -3490,7 +3636,179 @@
       </w:pPr>
     </w:lvl>
   </w:abstractNum>
-  <w:abstractNum w:abstractNumId="14" w15:restartNumberingAfterBreak="0">
+  <w:abstractNum w:abstractNumId="18" w15:restartNumberingAfterBreak="0">
+    <w:nsid w:val="4FEC5543"/>
+    <w:multiLevelType w:val="hybridMultilevel"/>
+    <w:tmpl w:val="481CD612"/>
+    <w:lvl w:ilvl="0" w:tplc="0409000F">
+      <w:start w:val="1"/>
+      <w:numFmt w:val="decimal"/>
+      <w:lvlText w:val="%1."/>
+      <w:lvlJc w:val="left"/>
+      <w:pPr>
+        <w:ind w:left="720" w:hanging="360"/>
+      </w:pPr>
+    </w:lvl>
+    <w:lvl w:ilvl="1" w:tplc="04090019" w:tentative="1">
+      <w:start w:val="1"/>
+      <w:numFmt w:val="lowerLetter"/>
+      <w:lvlText w:val="%2."/>
+      <w:lvlJc w:val="left"/>
+      <w:pPr>
+        <w:ind w:left="1440" w:hanging="360"/>
+      </w:pPr>
+    </w:lvl>
+    <w:lvl w:ilvl="2" w:tplc="0409001B" w:tentative="1">
+      <w:start w:val="1"/>
+      <w:numFmt w:val="lowerRoman"/>
+      <w:lvlText w:val="%3."/>
+      <w:lvlJc w:val="right"/>
+      <w:pPr>
+        <w:ind w:left="2160" w:hanging="180"/>
+      </w:pPr>
+    </w:lvl>
+    <w:lvl w:ilvl="3" w:tplc="0409000F" w:tentative="1">
+      <w:start w:val="1"/>
+      <w:numFmt w:val="decimal"/>
+      <w:lvlText w:val="%4."/>
+      <w:lvlJc w:val="left"/>
+      <w:pPr>
+        <w:ind w:left="2880" w:hanging="360"/>
+      </w:pPr>
+    </w:lvl>
+    <w:lvl w:ilvl="4" w:tplc="04090019" w:tentative="1">
+      <w:start w:val="1"/>
+      <w:numFmt w:val="lowerLetter"/>
+      <w:lvlText w:val="%5."/>
+      <w:lvlJc w:val="left"/>
+      <w:pPr>
+        <w:ind w:left="3600" w:hanging="360"/>
+      </w:pPr>
+    </w:lvl>
+    <w:lvl w:ilvl="5" w:tplc="0409001B" w:tentative="1">
+      <w:start w:val="1"/>
+      <w:numFmt w:val="lowerRoman"/>
+      <w:lvlText w:val="%6."/>
+      <w:lvlJc w:val="right"/>
+      <w:pPr>
+        <w:ind w:left="4320" w:hanging="180"/>
+      </w:pPr>
+    </w:lvl>
+    <w:lvl w:ilvl="6" w:tplc="0409000F" w:tentative="1">
+      <w:start w:val="1"/>
+      <w:numFmt w:val="decimal"/>
+      <w:lvlText w:val="%7."/>
+      <w:lvlJc w:val="left"/>
+      <w:pPr>
+        <w:ind w:left="5040" w:hanging="360"/>
+      </w:pPr>
+    </w:lvl>
+    <w:lvl w:ilvl="7" w:tplc="04090019" w:tentative="1">
+      <w:start w:val="1"/>
+      <w:numFmt w:val="lowerLetter"/>
+      <w:lvlText w:val="%8."/>
+      <w:lvlJc w:val="left"/>
+      <w:pPr>
+        <w:ind w:left="5760" w:hanging="360"/>
+      </w:pPr>
+    </w:lvl>
+    <w:lvl w:ilvl="8" w:tplc="0409001B" w:tentative="1">
+      <w:start w:val="1"/>
+      <w:numFmt w:val="lowerRoman"/>
+      <w:lvlText w:val="%9."/>
+      <w:lvlJc w:val="right"/>
+      <w:pPr>
+        <w:ind w:left="6480" w:hanging="180"/>
+      </w:pPr>
+    </w:lvl>
+  </w:abstractNum>
+  <w:abstractNum w:abstractNumId="19" w15:restartNumberingAfterBreak="0">
+    <w:nsid w:val="510A3781"/>
+    <w:multiLevelType w:val="hybridMultilevel"/>
+    <w:tmpl w:val="C22A6B72"/>
+    <w:lvl w:ilvl="0" w:tplc="0409000F">
+      <w:start w:val="1"/>
+      <w:numFmt w:val="decimal"/>
+      <w:lvlText w:val="%1."/>
+      <w:lvlJc w:val="left"/>
+      <w:pPr>
+        <w:ind w:left="1080" w:hanging="360"/>
+      </w:pPr>
+    </w:lvl>
+    <w:lvl w:ilvl="1" w:tplc="04090019">
+      <w:start w:val="1"/>
+      <w:numFmt w:val="lowerLetter"/>
+      <w:lvlText w:val="%2."/>
+      <w:lvlJc w:val="left"/>
+      <w:pPr>
+        <w:ind w:left="1800" w:hanging="360"/>
+      </w:pPr>
+    </w:lvl>
+    <w:lvl w:ilvl="2" w:tplc="0409001B" w:tentative="1">
+      <w:start w:val="1"/>
+      <w:numFmt w:val="lowerRoman"/>
+      <w:lvlText w:val="%3."/>
+      <w:lvlJc w:val="right"/>
+      <w:pPr>
+        <w:ind w:left="2520" w:hanging="180"/>
+      </w:pPr>
+    </w:lvl>
+    <w:lvl w:ilvl="3" w:tplc="0409000F" w:tentative="1">
+      <w:start w:val="1"/>
+      <w:numFmt w:val="decimal"/>
+      <w:lvlText w:val="%4."/>
+      <w:lvlJc w:val="left"/>
+      <w:pPr>
+        <w:ind w:left="3240" w:hanging="360"/>
+      </w:pPr>
+    </w:lvl>
+    <w:lvl w:ilvl="4" w:tplc="04090019" w:tentative="1">
+      <w:start w:val="1"/>
+      <w:numFmt w:val="lowerLetter"/>
+      <w:lvlText w:val="%5."/>
+      <w:lvlJc w:val="left"/>
+      <w:pPr>
+        <w:ind w:left="3960" w:hanging="360"/>
+      </w:pPr>
+    </w:lvl>
+    <w:lvl w:ilvl="5" w:tplc="0409001B" w:tentative="1">
+      <w:start w:val="1"/>
+      <w:numFmt w:val="lowerRoman"/>
+      <w:lvlText w:val="%6."/>
+      <w:lvlJc w:val="right"/>
+      <w:pPr>
+        <w:ind w:left="4680" w:hanging="180"/>
+      </w:pPr>
+    </w:lvl>
+    <w:lvl w:ilvl="6" w:tplc="0409000F" w:tentative="1">
+      <w:start w:val="1"/>
+      <w:numFmt w:val="decimal"/>
+      <w:lvlText w:val="%7."/>
+      <w:lvlJc w:val="left"/>
+      <w:pPr>
+        <w:ind w:left="5400" w:hanging="360"/>
+      </w:pPr>
+    </w:lvl>
+    <w:lvl w:ilvl="7" w:tplc="04090019" w:tentative="1">
+      <w:start w:val="1"/>
+      <w:numFmt w:val="lowerLetter"/>
+      <w:lvlText w:val="%8."/>
+      <w:lvlJc w:val="left"/>
+      <w:pPr>
+        <w:ind w:left="6120" w:hanging="360"/>
+      </w:pPr>
+    </w:lvl>
+    <w:lvl w:ilvl="8" w:tplc="0409001B" w:tentative="1">
+      <w:start w:val="1"/>
+      <w:numFmt w:val="lowerRoman"/>
+      <w:lvlText w:val="%9."/>
+      <w:lvlJc w:val="right"/>
+      <w:pPr>
+        <w:ind w:left="6840" w:hanging="180"/>
+      </w:pPr>
+    </w:lvl>
+  </w:abstractNum>
+  <w:abstractNum w:abstractNumId="20" w15:restartNumberingAfterBreak="0">
     <w:nsid w:val="56067E6E"/>
     <w:multiLevelType w:val="hybridMultilevel"/>
     <w:tmpl w:val="E4D0AB0C"/>
@@ -3576,10 +3894,10 @@
       </w:pPr>
     </w:lvl>
   </w:abstractNum>
-  <w:abstractNum w:abstractNumId="15" w15:restartNumberingAfterBreak="0">
+  <w:abstractNum w:abstractNumId="21" w15:restartNumberingAfterBreak="0">
     <w:nsid w:val="567623ED"/>
     <w:multiLevelType w:val="hybridMultilevel"/>
-    <w:tmpl w:val="8E2C9D48"/>
+    <w:tmpl w:val="7526B3FA"/>
     <w:lvl w:ilvl="0" w:tplc="04090001">
       <w:start w:val="1"/>
       <w:numFmt w:val="bullet"/>
@@ -3689,7 +4007,7 @@
       </w:rPr>
     </w:lvl>
   </w:abstractNum>
-  <w:abstractNum w:abstractNumId="16" w15:restartNumberingAfterBreak="0">
+  <w:abstractNum w:abstractNumId="22" w15:restartNumberingAfterBreak="0">
     <w:nsid w:val="57CE35A0"/>
     <w:multiLevelType w:val="hybridMultilevel"/>
     <w:tmpl w:val="1602C758"/>
@@ -3775,7 +4093,7 @@
       </w:pPr>
     </w:lvl>
   </w:abstractNum>
-  <w:abstractNum w:abstractNumId="17" w15:restartNumberingAfterBreak="0">
+  <w:abstractNum w:abstractNumId="23" w15:restartNumberingAfterBreak="0">
     <w:nsid w:val="5EFC2572"/>
     <w:multiLevelType w:val="hybridMultilevel"/>
     <w:tmpl w:val="84BA68A6"/>
@@ -3861,7 +4179,351 @@
       </w:pPr>
     </w:lvl>
   </w:abstractNum>
-  <w:abstractNum w:abstractNumId="18" w15:restartNumberingAfterBreak="0">
+  <w:abstractNum w:abstractNumId="24" w15:restartNumberingAfterBreak="0">
+    <w:nsid w:val="61553DAA"/>
+    <w:multiLevelType w:val="hybridMultilevel"/>
+    <w:tmpl w:val="A9628D10"/>
+    <w:lvl w:ilvl="0" w:tplc="0409000F">
+      <w:start w:val="1"/>
+      <w:numFmt w:val="decimal"/>
+      <w:lvlText w:val="%1."/>
+      <w:lvlJc w:val="left"/>
+      <w:pPr>
+        <w:ind w:left="1080" w:hanging="360"/>
+      </w:pPr>
+    </w:lvl>
+    <w:lvl w:ilvl="1" w:tplc="04090019">
+      <w:start w:val="1"/>
+      <w:numFmt w:val="lowerLetter"/>
+      <w:lvlText w:val="%2."/>
+      <w:lvlJc w:val="left"/>
+      <w:pPr>
+        <w:ind w:left="1800" w:hanging="360"/>
+      </w:pPr>
+    </w:lvl>
+    <w:lvl w:ilvl="2" w:tplc="0409001B" w:tentative="1">
+      <w:start w:val="1"/>
+      <w:numFmt w:val="lowerRoman"/>
+      <w:lvlText w:val="%3."/>
+      <w:lvlJc w:val="right"/>
+      <w:pPr>
+        <w:ind w:left="2520" w:hanging="180"/>
+      </w:pPr>
+    </w:lvl>
+    <w:lvl w:ilvl="3" w:tplc="0409000F" w:tentative="1">
+      <w:start w:val="1"/>
+      <w:numFmt w:val="decimal"/>
+      <w:lvlText w:val="%4."/>
+      <w:lvlJc w:val="left"/>
+      <w:pPr>
+        <w:ind w:left="3240" w:hanging="360"/>
+      </w:pPr>
+    </w:lvl>
+    <w:lvl w:ilvl="4" w:tplc="04090019" w:tentative="1">
+      <w:start w:val="1"/>
+      <w:numFmt w:val="lowerLetter"/>
+      <w:lvlText w:val="%5."/>
+      <w:lvlJc w:val="left"/>
+      <w:pPr>
+        <w:ind w:left="3960" w:hanging="360"/>
+      </w:pPr>
+    </w:lvl>
+    <w:lvl w:ilvl="5" w:tplc="0409001B" w:tentative="1">
+      <w:start w:val="1"/>
+      <w:numFmt w:val="lowerRoman"/>
+      <w:lvlText w:val="%6."/>
+      <w:lvlJc w:val="right"/>
+      <w:pPr>
+        <w:ind w:left="4680" w:hanging="180"/>
+      </w:pPr>
+    </w:lvl>
+    <w:lvl w:ilvl="6" w:tplc="0409000F" w:tentative="1">
+      <w:start w:val="1"/>
+      <w:numFmt w:val="decimal"/>
+      <w:lvlText w:val="%7."/>
+      <w:lvlJc w:val="left"/>
+      <w:pPr>
+        <w:ind w:left="5400" w:hanging="360"/>
+      </w:pPr>
+    </w:lvl>
+    <w:lvl w:ilvl="7" w:tplc="04090019" w:tentative="1">
+      <w:start w:val="1"/>
+      <w:numFmt w:val="lowerLetter"/>
+      <w:lvlText w:val="%8."/>
+      <w:lvlJc w:val="left"/>
+      <w:pPr>
+        <w:ind w:left="6120" w:hanging="360"/>
+      </w:pPr>
+    </w:lvl>
+    <w:lvl w:ilvl="8" w:tplc="0409001B" w:tentative="1">
+      <w:start w:val="1"/>
+      <w:numFmt w:val="lowerRoman"/>
+      <w:lvlText w:val="%9."/>
+      <w:lvlJc w:val="right"/>
+      <w:pPr>
+        <w:ind w:left="6840" w:hanging="180"/>
+      </w:pPr>
+    </w:lvl>
+  </w:abstractNum>
+  <w:abstractNum w:abstractNumId="25" w15:restartNumberingAfterBreak="0">
+    <w:nsid w:val="6DAB1802"/>
+    <w:multiLevelType w:val="hybridMultilevel"/>
+    <w:tmpl w:val="6DD025DE"/>
+    <w:lvl w:ilvl="0" w:tplc="0409000F">
+      <w:start w:val="1"/>
+      <w:numFmt w:val="decimal"/>
+      <w:lvlText w:val="%1."/>
+      <w:lvlJc w:val="left"/>
+      <w:pPr>
+        <w:ind w:left="1080" w:hanging="360"/>
+      </w:pPr>
+    </w:lvl>
+    <w:lvl w:ilvl="1" w:tplc="04090019" w:tentative="1">
+      <w:start w:val="1"/>
+      <w:numFmt w:val="lowerLetter"/>
+      <w:lvlText w:val="%2."/>
+      <w:lvlJc w:val="left"/>
+      <w:pPr>
+        <w:ind w:left="1800" w:hanging="360"/>
+      </w:pPr>
+    </w:lvl>
+    <w:lvl w:ilvl="2" w:tplc="0409001B" w:tentative="1">
+      <w:start w:val="1"/>
+      <w:numFmt w:val="lowerRoman"/>
+      <w:lvlText w:val="%3."/>
+      <w:lvlJc w:val="right"/>
+      <w:pPr>
+        <w:ind w:left="2520" w:hanging="180"/>
+      </w:pPr>
+    </w:lvl>
+    <w:lvl w:ilvl="3" w:tplc="0409000F" w:tentative="1">
+      <w:start w:val="1"/>
+      <w:numFmt w:val="decimal"/>
+      <w:lvlText w:val="%4."/>
+      <w:lvlJc w:val="left"/>
+      <w:pPr>
+        <w:ind w:left="3240" w:hanging="360"/>
+      </w:pPr>
+    </w:lvl>
+    <w:lvl w:ilvl="4" w:tplc="04090019" w:tentative="1">
+      <w:start w:val="1"/>
+      <w:numFmt w:val="lowerLetter"/>
+      <w:lvlText w:val="%5."/>
+      <w:lvlJc w:val="left"/>
+      <w:pPr>
+        <w:ind w:left="3960" w:hanging="360"/>
+      </w:pPr>
+    </w:lvl>
+    <w:lvl w:ilvl="5" w:tplc="0409001B" w:tentative="1">
+      <w:start w:val="1"/>
+      <w:numFmt w:val="lowerRoman"/>
+      <w:lvlText w:val="%6."/>
+      <w:lvlJc w:val="right"/>
+      <w:pPr>
+        <w:ind w:left="4680" w:hanging="180"/>
+      </w:pPr>
+    </w:lvl>
+    <w:lvl w:ilvl="6" w:tplc="0409000F" w:tentative="1">
+      <w:start w:val="1"/>
+      <w:numFmt w:val="decimal"/>
+      <w:lvlText w:val="%7."/>
+      <w:lvlJc w:val="left"/>
+      <w:pPr>
+        <w:ind w:left="5400" w:hanging="360"/>
+      </w:pPr>
+    </w:lvl>
+    <w:lvl w:ilvl="7" w:tplc="04090019" w:tentative="1">
+      <w:start w:val="1"/>
+      <w:numFmt w:val="lowerLetter"/>
+      <w:lvlText w:val="%8."/>
+      <w:lvlJc w:val="left"/>
+      <w:pPr>
+        <w:ind w:left="6120" w:hanging="360"/>
+      </w:pPr>
+    </w:lvl>
+    <w:lvl w:ilvl="8" w:tplc="0409001B" w:tentative="1">
+      <w:start w:val="1"/>
+      <w:numFmt w:val="lowerRoman"/>
+      <w:lvlText w:val="%9."/>
+      <w:lvlJc w:val="right"/>
+      <w:pPr>
+        <w:ind w:left="6840" w:hanging="180"/>
+      </w:pPr>
+    </w:lvl>
+  </w:abstractNum>
+  <w:abstractNum w:abstractNumId="26" w15:restartNumberingAfterBreak="0">
+    <w:nsid w:val="6EB86224"/>
+    <w:multiLevelType w:val="hybridMultilevel"/>
+    <w:tmpl w:val="F0D82ADC"/>
+    <w:lvl w:ilvl="0" w:tplc="0409000F">
+      <w:start w:val="1"/>
+      <w:numFmt w:val="decimal"/>
+      <w:lvlText w:val="%1."/>
+      <w:lvlJc w:val="left"/>
+      <w:pPr>
+        <w:ind w:left="1080" w:hanging="360"/>
+      </w:pPr>
+    </w:lvl>
+    <w:lvl w:ilvl="1" w:tplc="04090019">
+      <w:start w:val="1"/>
+      <w:numFmt w:val="lowerLetter"/>
+      <w:lvlText w:val="%2."/>
+      <w:lvlJc w:val="left"/>
+      <w:pPr>
+        <w:ind w:left="1800" w:hanging="360"/>
+      </w:pPr>
+    </w:lvl>
+    <w:lvl w:ilvl="2" w:tplc="0409001B" w:tentative="1">
+      <w:start w:val="1"/>
+      <w:numFmt w:val="lowerRoman"/>
+      <w:lvlText w:val="%3."/>
+      <w:lvlJc w:val="right"/>
+      <w:pPr>
+        <w:ind w:left="2520" w:hanging="180"/>
+      </w:pPr>
+    </w:lvl>
+    <w:lvl w:ilvl="3" w:tplc="0409000F" w:tentative="1">
+      <w:start w:val="1"/>
+      <w:numFmt w:val="decimal"/>
+      <w:lvlText w:val="%4."/>
+      <w:lvlJc w:val="left"/>
+      <w:pPr>
+        <w:ind w:left="3240" w:hanging="360"/>
+      </w:pPr>
+    </w:lvl>
+    <w:lvl w:ilvl="4" w:tplc="04090019" w:tentative="1">
+      <w:start w:val="1"/>
+      <w:numFmt w:val="lowerLetter"/>
+      <w:lvlText w:val="%5."/>
+      <w:lvlJc w:val="left"/>
+      <w:pPr>
+        <w:ind w:left="3960" w:hanging="360"/>
+      </w:pPr>
+    </w:lvl>
+    <w:lvl w:ilvl="5" w:tplc="0409001B" w:tentative="1">
+      <w:start w:val="1"/>
+      <w:numFmt w:val="lowerRoman"/>
+      <w:lvlText w:val="%6."/>
+      <w:lvlJc w:val="right"/>
+      <w:pPr>
+        <w:ind w:left="4680" w:hanging="180"/>
+      </w:pPr>
+    </w:lvl>
+    <w:lvl w:ilvl="6" w:tplc="0409000F" w:tentative="1">
+      <w:start w:val="1"/>
+      <w:numFmt w:val="decimal"/>
+      <w:lvlText w:val="%7."/>
+      <w:lvlJc w:val="left"/>
+      <w:pPr>
+        <w:ind w:left="5400" w:hanging="360"/>
+      </w:pPr>
+    </w:lvl>
+    <w:lvl w:ilvl="7" w:tplc="04090019" w:tentative="1">
+      <w:start w:val="1"/>
+      <w:numFmt w:val="lowerLetter"/>
+      <w:lvlText w:val="%8."/>
+      <w:lvlJc w:val="left"/>
+      <w:pPr>
+        <w:ind w:left="6120" w:hanging="360"/>
+      </w:pPr>
+    </w:lvl>
+    <w:lvl w:ilvl="8" w:tplc="0409001B" w:tentative="1">
+      <w:start w:val="1"/>
+      <w:numFmt w:val="lowerRoman"/>
+      <w:lvlText w:val="%9."/>
+      <w:lvlJc w:val="right"/>
+      <w:pPr>
+        <w:ind w:left="6840" w:hanging="180"/>
+      </w:pPr>
+    </w:lvl>
+  </w:abstractNum>
+  <w:abstractNum w:abstractNumId="27" w15:restartNumberingAfterBreak="0">
+    <w:nsid w:val="705F46FB"/>
+    <w:multiLevelType w:val="hybridMultilevel"/>
+    <w:tmpl w:val="16DA0BBA"/>
+    <w:lvl w:ilvl="0" w:tplc="0409000F">
+      <w:start w:val="1"/>
+      <w:numFmt w:val="decimal"/>
+      <w:lvlText w:val="%1."/>
+      <w:lvlJc w:val="left"/>
+      <w:pPr>
+        <w:ind w:left="1080" w:hanging="360"/>
+      </w:pPr>
+    </w:lvl>
+    <w:lvl w:ilvl="1" w:tplc="04090019">
+      <w:start w:val="1"/>
+      <w:numFmt w:val="lowerLetter"/>
+      <w:lvlText w:val="%2."/>
+      <w:lvlJc w:val="left"/>
+      <w:pPr>
+        <w:ind w:left="1800" w:hanging="360"/>
+      </w:pPr>
+    </w:lvl>
+    <w:lvl w:ilvl="2" w:tplc="0409001B" w:tentative="1">
+      <w:start w:val="1"/>
+      <w:numFmt w:val="lowerRoman"/>
+      <w:lvlText w:val="%3."/>
+      <w:lvlJc w:val="right"/>
+      <w:pPr>
+        <w:ind w:left="2520" w:hanging="180"/>
+      </w:pPr>
+    </w:lvl>
+    <w:lvl w:ilvl="3" w:tplc="0409000F" w:tentative="1">
+      <w:start w:val="1"/>
+      <w:numFmt w:val="decimal"/>
+      <w:lvlText w:val="%4."/>
+      <w:lvlJc w:val="left"/>
+      <w:pPr>
+        <w:ind w:left="3240" w:hanging="360"/>
+      </w:pPr>
+    </w:lvl>
+    <w:lvl w:ilvl="4" w:tplc="04090019" w:tentative="1">
+      <w:start w:val="1"/>
+      <w:numFmt w:val="lowerLetter"/>
+      <w:lvlText w:val="%5."/>
+      <w:lvlJc w:val="left"/>
+      <w:pPr>
+        <w:ind w:left="3960" w:hanging="360"/>
+      </w:pPr>
+    </w:lvl>
+    <w:lvl w:ilvl="5" w:tplc="0409001B" w:tentative="1">
+      <w:start w:val="1"/>
+      <w:numFmt w:val="lowerRoman"/>
+      <w:lvlText w:val="%6."/>
+      <w:lvlJc w:val="right"/>
+      <w:pPr>
+        <w:ind w:left="4680" w:hanging="180"/>
+      </w:pPr>
+    </w:lvl>
+    <w:lvl w:ilvl="6" w:tplc="0409000F" w:tentative="1">
+      <w:start w:val="1"/>
+      <w:numFmt w:val="decimal"/>
+      <w:lvlText w:val="%7."/>
+      <w:lvlJc w:val="left"/>
+      <w:pPr>
+        <w:ind w:left="5400" w:hanging="360"/>
+      </w:pPr>
+    </w:lvl>
+    <w:lvl w:ilvl="7" w:tplc="04090019" w:tentative="1">
+      <w:start w:val="1"/>
+      <w:numFmt w:val="lowerLetter"/>
+      <w:lvlText w:val="%8."/>
+      <w:lvlJc w:val="left"/>
+      <w:pPr>
+        <w:ind w:left="6120" w:hanging="360"/>
+      </w:pPr>
+    </w:lvl>
+    <w:lvl w:ilvl="8" w:tplc="0409001B" w:tentative="1">
+      <w:start w:val="1"/>
+      <w:numFmt w:val="lowerRoman"/>
+      <w:lvlText w:val="%9."/>
+      <w:lvlJc w:val="right"/>
+      <w:pPr>
+        <w:ind w:left="6840" w:hanging="180"/>
+      </w:pPr>
+    </w:lvl>
+  </w:abstractNum>
+  <w:abstractNum w:abstractNumId="28" w15:restartNumberingAfterBreak="0">
     <w:nsid w:val="70960B4E"/>
     <w:multiLevelType w:val="hybridMultilevel"/>
     <w:tmpl w:val="BF8CE862"/>
@@ -3974,7 +4636,7 @@
       </w:rPr>
     </w:lvl>
   </w:abstractNum>
-  <w:abstractNum w:abstractNumId="19" w15:restartNumberingAfterBreak="0">
+  <w:abstractNum w:abstractNumId="29" w15:restartNumberingAfterBreak="0">
     <w:nsid w:val="7A8A5807"/>
     <w:multiLevelType w:val="hybridMultilevel"/>
     <w:tmpl w:val="783C2066"/>
@@ -4060,7 +4722,7 @@
       </w:pPr>
     </w:lvl>
   </w:abstractNum>
-  <w:abstractNum w:abstractNumId="20" w15:restartNumberingAfterBreak="0">
+  <w:abstractNum w:abstractNumId="30" w15:restartNumberingAfterBreak="0">
     <w:nsid w:val="7AA42794"/>
     <w:multiLevelType w:val="hybridMultilevel"/>
     <w:tmpl w:val="783C2066"/>
@@ -4146,68 +4808,187 @@
       </w:pPr>
     </w:lvl>
   </w:abstractNum>
+  <w:abstractNum w:abstractNumId="31" w15:restartNumberingAfterBreak="0">
+    <w:nsid w:val="7EDA5147"/>
+    <w:multiLevelType w:val="hybridMultilevel"/>
+    <w:tmpl w:val="A43E6924"/>
+    <w:lvl w:ilvl="0" w:tplc="0409000F">
+      <w:start w:val="1"/>
+      <w:numFmt w:val="decimal"/>
+      <w:lvlText w:val="%1."/>
+      <w:lvlJc w:val="left"/>
+      <w:pPr>
+        <w:ind w:left="1080" w:hanging="360"/>
+      </w:pPr>
+    </w:lvl>
+    <w:lvl w:ilvl="1" w:tplc="04090019" w:tentative="1">
+      <w:start w:val="1"/>
+      <w:numFmt w:val="lowerLetter"/>
+      <w:lvlText w:val="%2."/>
+      <w:lvlJc w:val="left"/>
+      <w:pPr>
+        <w:ind w:left="1800" w:hanging="360"/>
+      </w:pPr>
+    </w:lvl>
+    <w:lvl w:ilvl="2" w:tplc="0409001B" w:tentative="1">
+      <w:start w:val="1"/>
+      <w:numFmt w:val="lowerRoman"/>
+      <w:lvlText w:val="%3."/>
+      <w:lvlJc w:val="right"/>
+      <w:pPr>
+        <w:ind w:left="2520" w:hanging="180"/>
+      </w:pPr>
+    </w:lvl>
+    <w:lvl w:ilvl="3" w:tplc="0409000F" w:tentative="1">
+      <w:start w:val="1"/>
+      <w:numFmt w:val="decimal"/>
+      <w:lvlText w:val="%4."/>
+      <w:lvlJc w:val="left"/>
+      <w:pPr>
+        <w:ind w:left="3240" w:hanging="360"/>
+      </w:pPr>
+    </w:lvl>
+    <w:lvl w:ilvl="4" w:tplc="04090019" w:tentative="1">
+      <w:start w:val="1"/>
+      <w:numFmt w:val="lowerLetter"/>
+      <w:lvlText w:val="%5."/>
+      <w:lvlJc w:val="left"/>
+      <w:pPr>
+        <w:ind w:left="3960" w:hanging="360"/>
+      </w:pPr>
+    </w:lvl>
+    <w:lvl w:ilvl="5" w:tplc="0409001B" w:tentative="1">
+      <w:start w:val="1"/>
+      <w:numFmt w:val="lowerRoman"/>
+      <w:lvlText w:val="%6."/>
+      <w:lvlJc w:val="right"/>
+      <w:pPr>
+        <w:ind w:left="4680" w:hanging="180"/>
+      </w:pPr>
+    </w:lvl>
+    <w:lvl w:ilvl="6" w:tplc="0409000F" w:tentative="1">
+      <w:start w:val="1"/>
+      <w:numFmt w:val="decimal"/>
+      <w:lvlText w:val="%7."/>
+      <w:lvlJc w:val="left"/>
+      <w:pPr>
+        <w:ind w:left="5400" w:hanging="360"/>
+      </w:pPr>
+    </w:lvl>
+    <w:lvl w:ilvl="7" w:tplc="04090019" w:tentative="1">
+      <w:start w:val="1"/>
+      <w:numFmt w:val="lowerLetter"/>
+      <w:lvlText w:val="%8."/>
+      <w:lvlJc w:val="left"/>
+      <w:pPr>
+        <w:ind w:left="6120" w:hanging="360"/>
+      </w:pPr>
+    </w:lvl>
+    <w:lvl w:ilvl="8" w:tplc="0409001B" w:tentative="1">
+      <w:start w:val="1"/>
+      <w:numFmt w:val="lowerRoman"/>
+      <w:lvlText w:val="%9."/>
+      <w:lvlJc w:val="right"/>
+      <w:pPr>
+        <w:ind w:left="6840" w:hanging="180"/>
+      </w:pPr>
+    </w:lvl>
+  </w:abstractNum>
   <w:num w:numId="1">
-    <w:abstractNumId w:val="18"/>
+    <w:abstractNumId w:val="28"/>
   </w:num>
   <w:num w:numId="2">
-    <w:abstractNumId w:val="10"/>
+    <w:abstractNumId w:val="14"/>
   </w:num>
   <w:num w:numId="3">
-    <w:abstractNumId w:val="15"/>
+    <w:abstractNumId w:val="21"/>
   </w:num>
   <w:num w:numId="4">
-    <w:abstractNumId w:val="16"/>
+    <w:abstractNumId w:val="22"/>
   </w:num>
   <w:num w:numId="5">
-    <w:abstractNumId w:val="13"/>
+    <w:abstractNumId w:val="17"/>
   </w:num>
   <w:num w:numId="6">
     <w:abstractNumId w:val="2"/>
   </w:num>
   <w:num w:numId="7">
-    <w:abstractNumId w:val="17"/>
+    <w:abstractNumId w:val="23"/>
   </w:num>
   <w:num w:numId="8">
-    <w:abstractNumId w:val="5"/>
+    <w:abstractNumId w:val="7"/>
   </w:num>
   <w:num w:numId="9">
-    <w:abstractNumId w:val="7"/>
+    <w:abstractNumId w:val="11"/>
   </w:num>
   <w:num w:numId="10">
-    <w:abstractNumId w:val="14"/>
+    <w:abstractNumId w:val="20"/>
   </w:num>
   <w:num w:numId="11">
-    <w:abstractNumId w:val="11"/>
+    <w:abstractNumId w:val="15"/>
   </w:num>
   <w:num w:numId="12">
     <w:abstractNumId w:val="0"/>
   </w:num>
   <w:num w:numId="13">
+    <w:abstractNumId w:val="16"/>
+  </w:num>
+  <w:num w:numId="14">
+    <w:abstractNumId w:val="13"/>
+  </w:num>
+  <w:num w:numId="15">
+    <w:abstractNumId w:val="29"/>
+  </w:num>
+  <w:num w:numId="16">
+    <w:abstractNumId w:val="6"/>
+  </w:num>
+  <w:num w:numId="17">
+    <w:abstractNumId w:val="9"/>
+  </w:num>
+  <w:num w:numId="18">
     <w:abstractNumId w:val="12"/>
   </w:num>
-  <w:num w:numId="14">
-    <w:abstractNumId w:val="9"/>
-  </w:num>
-  <w:num w:numId="15">
-    <w:abstractNumId w:val="19"/>
-  </w:num>
-  <w:num w:numId="16">
+  <w:num w:numId="19">
     <w:abstractNumId w:val="4"/>
   </w:num>
-  <w:num w:numId="17">
-    <w:abstractNumId w:val="6"/>
-  </w:num>
-  <w:num w:numId="18">
-    <w:abstractNumId w:val="8"/>
-  </w:num>
-  <w:num w:numId="19">
-    <w:abstractNumId w:val="3"/>
-  </w:num>
   <w:num w:numId="20">
-    <w:abstractNumId w:val="20"/>
+    <w:abstractNumId w:val="30"/>
   </w:num>
   <w:num w:numId="21">
     <w:abstractNumId w:val="1"/>
+  </w:num>
+  <w:num w:numId="22">
+    <w:abstractNumId w:val="27"/>
+  </w:num>
+  <w:num w:numId="23">
+    <w:abstractNumId w:val="26"/>
+  </w:num>
+  <w:num w:numId="24">
+    <w:abstractNumId w:val="3"/>
+  </w:num>
+  <w:num w:numId="25">
+    <w:abstractNumId w:val="18"/>
+  </w:num>
+  <w:num w:numId="26">
+    <w:abstractNumId w:val="5"/>
+  </w:num>
+  <w:num w:numId="27">
+    <w:abstractNumId w:val="19"/>
+  </w:num>
+  <w:num w:numId="28">
+    <w:abstractNumId w:val="25"/>
+  </w:num>
+  <w:num w:numId="29">
+    <w:abstractNumId w:val="8"/>
+  </w:num>
+  <w:num w:numId="30">
+    <w:abstractNumId w:val="31"/>
+  </w:num>
+  <w:num w:numId="31">
+    <w:abstractNumId w:val="24"/>
+  </w:num>
+  <w:num w:numId="32">
+    <w:abstractNumId w:val="10"/>
   </w:num>
 </w:numbering>
 </file>
@@ -4983,4 +5764,16 @@
     </a:ext>
   </a:extLst>
 </a:theme>
+</file>
+
+<file path=customXml/item1.xml><?xml version="1.0" encoding="utf-8"?>
+<b:Sources xmlns:b="http://schemas.openxmlformats.org/officeDocument/2006/bibliography" xmlns="http://schemas.openxmlformats.org/officeDocument/2006/bibliography" SelectedStyle="\APASixthEditionOfficeOnline.xsl" StyleName="APA" Version="6"/>
+</file>
+
+<file path=customXml/itemProps1.xml><?xml version="1.0" encoding="utf-8"?>
+<ds:datastoreItem xmlns:ds="http://schemas.openxmlformats.org/officeDocument/2006/customXml" ds:itemID="{DF0217C6-2C66-4643-B546-2C5D9438033A}">
+  <ds:schemaRefs>
+    <ds:schemaRef ds:uri="http://schemas.openxmlformats.org/officeDocument/2006/bibliography"/>
+  </ds:schemaRefs>
+</ds:datastoreItem>
 </file>
</xml_diff>

<commit_message>
Manual Usuario WIP and cant have empty orders
</commit_message>
<xml_diff>
--- a/Documentation/6. Uso de la aplicacion/Manual de usuario.docx
+++ b/Documentation/6. Uso de la aplicacion/Manual de usuario.docx
@@ -98,8 +98,37 @@
                                   </w14:solidFill>
                                 </w14:textFill>
                               </w:rPr>
-                              <w:t>Manual de usuario</w:t>
+                              <w:t xml:space="preserve">Manual de </w:t>
                             </w:r>
+                            <w:proofErr w:type="spellStart"/>
+                            <w:r>
+                              <w:rPr>
+                                <w:b/>
+                                <w:outline/>
+                                <w:color w:val="ED7D31" w:themeColor="accent2"/>
+                                <w:sz w:val="52"/>
+                                <w:szCs w:val="72"/>
+                                <w:u w:val="single"/>
+                                <w:lang w:val="en-US"/>
+                                <w14:shadow w14:blurRad="0" w14:dist="38100" w14:dir="2700000" w14:sx="100000" w14:sy="100000" w14:kx="0" w14:ky="0" w14:algn="tl">
+                                  <w14:schemeClr w14:val="accent2"/>
+                                </w14:shadow>
+                                <w14:textOutline w14:w="6604" w14:cap="flat" w14:cmpd="sng" w14:algn="ctr">
+                                  <w14:solidFill>
+                                    <w14:schemeClr w14:val="accent2"/>
+                                  </w14:solidFill>
+                                  <w14:prstDash w14:val="solid"/>
+                                  <w14:round/>
+                                </w14:textOutline>
+                                <w14:textFill>
+                                  <w14:solidFill>
+                                    <w14:srgbClr w14:val="FFFFFF"/>
+                                  </w14:solidFill>
+                                </w14:textFill>
+                              </w:rPr>
+                              <w:t>usuario</w:t>
+                            </w:r>
+                            <w:proofErr w:type="spellEnd"/>
                           </w:p>
                         </w:txbxContent>
                       </wps:txbx>
@@ -177,8 +206,37 @@
                             </w14:solidFill>
                           </w14:textFill>
                         </w:rPr>
-                        <w:t>Manual de usuario</w:t>
+                        <w:t xml:space="preserve">Manual de </w:t>
                       </w:r>
+                      <w:proofErr w:type="spellStart"/>
+                      <w:r>
+                        <w:rPr>
+                          <w:b/>
+                          <w:outline/>
+                          <w:color w:val="ED7D31" w:themeColor="accent2"/>
+                          <w:sz w:val="52"/>
+                          <w:szCs w:val="72"/>
+                          <w:u w:val="single"/>
+                          <w:lang w:val="en-US"/>
+                          <w14:shadow w14:blurRad="0" w14:dist="38100" w14:dir="2700000" w14:sx="100000" w14:sy="100000" w14:kx="0" w14:ky="0" w14:algn="tl">
+                            <w14:schemeClr w14:val="accent2"/>
+                          </w14:shadow>
+                          <w14:textOutline w14:w="6604" w14:cap="flat" w14:cmpd="sng" w14:algn="ctr">
+                            <w14:solidFill>
+                              <w14:schemeClr w14:val="accent2"/>
+                            </w14:solidFill>
+                            <w14:prstDash w14:val="solid"/>
+                            <w14:round/>
+                          </w14:textOutline>
+                          <w14:textFill>
+                            <w14:solidFill>
+                              <w14:srgbClr w14:val="FFFFFF"/>
+                            </w14:solidFill>
+                          </w14:textFill>
+                        </w:rPr>
+                        <w:t>usuario</w:t>
+                      </w:r>
+                      <w:proofErr w:type="spellEnd"/>
                     </w:p>
                   </w:txbxContent>
                 </v:textbox>
@@ -289,15 +347,80 @@
         </w:numPr>
       </w:pPr>
       <w:r>
-        <w:t>Pulsamos la opción “Login/Register” que se encuentra en la parte superior de la página.</w:t>
-      </w:r>
-    </w:p>
-    <w:p>
-      <w:pPr>
-        <w:pStyle w:val="Prrafodelista"/>
-        <w:ind w:left="1080"/>
-      </w:pPr>
-    </w:p>
+        <w:rPr>
+          <w:noProof/>
+        </w:rPr>
+        <w:drawing>
+          <wp:anchor distT="0" distB="0" distL="114300" distR="114300" simplePos="0" relativeHeight="251660288" behindDoc="0" locked="0" layoutInCell="1" allowOverlap="1" wp14:anchorId="4D518A3C">
+            <wp:simplePos x="0" y="0"/>
+            <wp:positionH relativeFrom="margin">
+              <wp:align>right</wp:align>
+            </wp:positionH>
+            <wp:positionV relativeFrom="paragraph">
+              <wp:posOffset>636905</wp:posOffset>
+            </wp:positionV>
+            <wp:extent cx="5612130" cy="784225"/>
+            <wp:effectExtent l="0" t="0" r="7620" b="0"/>
+            <wp:wrapTopAndBottom/>
+            <wp:docPr id="2" name="Imagen 2"/>
+            <wp:cNvGraphicFramePr>
+              <a:graphicFrameLocks xmlns:a="http://schemas.openxmlformats.org/drawingml/2006/main" noChangeAspect="1"/>
+            </wp:cNvGraphicFramePr>
+            <a:graphic xmlns:a="http://schemas.openxmlformats.org/drawingml/2006/main">
+              <a:graphicData uri="http://schemas.openxmlformats.org/drawingml/2006/picture">
+                <pic:pic xmlns:pic="http://schemas.openxmlformats.org/drawingml/2006/picture">
+                  <pic:nvPicPr>
+                    <pic:cNvPr id="1" name=""/>
+                    <pic:cNvPicPr/>
+                  </pic:nvPicPr>
+                  <pic:blipFill>
+                    <a:blip r:embed="rId6">
+                      <a:extLst>
+                        <a:ext uri="{28A0092B-C50C-407E-A947-70E740481C1C}">
+                          <a14:useLocalDpi xmlns:a14="http://schemas.microsoft.com/office/drawing/2010/main" val="0"/>
+                        </a:ext>
+                      </a:extLst>
+                    </a:blip>
+                    <a:stretch>
+                      <a:fillRect/>
+                    </a:stretch>
+                  </pic:blipFill>
+                  <pic:spPr>
+                    <a:xfrm>
+                      <a:off x="0" y="0"/>
+                      <a:ext cx="5612130" cy="784225"/>
+                    </a:xfrm>
+                    <a:prstGeom prst="rect">
+                      <a:avLst/>
+                    </a:prstGeom>
+                  </pic:spPr>
+                </pic:pic>
+              </a:graphicData>
+            </a:graphic>
+          </wp:anchor>
+        </w:drawing>
+      </w:r>
+      <w:r>
+        <w:t>Pulsamos la opción “</w:t>
+      </w:r>
+      <w:proofErr w:type="spellStart"/>
+      <w:r>
+        <w:t>Login</w:t>
+      </w:r>
+      <w:proofErr w:type="spellEnd"/>
+      <w:r>
+        <w:t>/</w:t>
+      </w:r>
+      <w:proofErr w:type="spellStart"/>
+      <w:r>
+        <w:t>Register</w:t>
+      </w:r>
+      <w:proofErr w:type="spellEnd"/>
+      <w:r>
+        <w:t>” que se encuentra en la parte superior de la página.</w:t>
+      </w:r>
+    </w:p>
+    <w:p/>
     <w:p>
       <w:pPr>
         <w:pStyle w:val="Prrafodelista"/>
@@ -307,11 +430,79 @@
         </w:numPr>
       </w:pPr>
       <w:r>
+        <w:rPr>
+          <w:noProof/>
+        </w:rPr>
+        <w:drawing>
+          <wp:anchor distT="0" distB="0" distL="114300" distR="114300" simplePos="0" relativeHeight="251661312" behindDoc="0" locked="0" layoutInCell="1" allowOverlap="1" wp14:anchorId="38DFC6FA">
+            <wp:simplePos x="0" y="0"/>
+            <wp:positionH relativeFrom="margin">
+              <wp:align>center</wp:align>
+            </wp:positionH>
+            <wp:positionV relativeFrom="paragraph">
+              <wp:posOffset>530225</wp:posOffset>
+            </wp:positionV>
+            <wp:extent cx="2437130" cy="2238375"/>
+            <wp:effectExtent l="0" t="0" r="1270" b="9525"/>
+            <wp:wrapTopAndBottom/>
+            <wp:docPr id="3" name="Imagen 3"/>
+            <wp:cNvGraphicFramePr>
+              <a:graphicFrameLocks xmlns:a="http://schemas.openxmlformats.org/drawingml/2006/main" noChangeAspect="1"/>
+            </wp:cNvGraphicFramePr>
+            <a:graphic xmlns:a="http://schemas.openxmlformats.org/drawingml/2006/main">
+              <a:graphicData uri="http://schemas.openxmlformats.org/drawingml/2006/picture">
+                <pic:pic xmlns:pic="http://schemas.openxmlformats.org/drawingml/2006/picture">
+                  <pic:nvPicPr>
+                    <pic:cNvPr id="1" name=""/>
+                    <pic:cNvPicPr/>
+                  </pic:nvPicPr>
+                  <pic:blipFill>
+                    <a:blip r:embed="rId7">
+                      <a:extLst>
+                        <a:ext uri="{28A0092B-C50C-407E-A947-70E740481C1C}">
+                          <a14:useLocalDpi xmlns:a14="http://schemas.microsoft.com/office/drawing/2010/main" val="0"/>
+                        </a:ext>
+                      </a:extLst>
+                    </a:blip>
+                    <a:stretch>
+                      <a:fillRect/>
+                    </a:stretch>
+                  </pic:blipFill>
+                  <pic:spPr>
+                    <a:xfrm>
+                      <a:off x="0" y="0"/>
+                      <a:ext cx="2437130" cy="2238375"/>
+                    </a:xfrm>
+                    <a:prstGeom prst="rect">
+                      <a:avLst/>
+                    </a:prstGeom>
+                  </pic:spPr>
+                </pic:pic>
+              </a:graphicData>
+            </a:graphic>
+            <wp14:sizeRelH relativeFrom="margin">
+              <wp14:pctWidth>0</wp14:pctWidth>
+            </wp14:sizeRelH>
+            <wp14:sizeRelV relativeFrom="margin">
+              <wp14:pctHeight>0</wp14:pctHeight>
+            </wp14:sizeRelV>
+          </wp:anchor>
+        </w:drawing>
+      </w:r>
+      <w:r>
         <w:t xml:space="preserve"> </w:t>
       </w:r>
       <w:proofErr w:type="gramStart"/>
       <w:r>
-        <w:t>Pulsamos el botón “Register”</w:t>
+        <w:t>Pulsamos el botón “</w:t>
+      </w:r>
+      <w:proofErr w:type="spellStart"/>
+      <w:r>
+        <w:t>Register</w:t>
+      </w:r>
+      <w:proofErr w:type="spellEnd"/>
+      <w:r>
+        <w:t>”</w:t>
       </w:r>
       <w:r>
         <w:t xml:space="preserve">, </w:t>
@@ -323,7 +514,23 @@
         <w:t>información solicitada</w:t>
       </w:r>
       <w:r>
-        <w:t xml:space="preserve"> y pulsamos en “Create Account!</w:t>
+        <w:t xml:space="preserve"> y pulsamos en “</w:t>
+      </w:r>
+      <w:proofErr w:type="spellStart"/>
+      <w:r>
+        <w:t>Create</w:t>
+      </w:r>
+      <w:proofErr w:type="spellEnd"/>
+      <w:r>
+        <w:t xml:space="preserve"> </w:t>
+      </w:r>
+      <w:proofErr w:type="spellStart"/>
+      <w:r>
+        <w:t>Account</w:t>
+      </w:r>
+      <w:proofErr w:type="spellEnd"/>
+      <w:r>
+        <w:t>!</w:t>
       </w:r>
       <w:proofErr w:type="gramEnd"/>
       <w:r>
@@ -334,6 +541,79 @@
       </w:r>
       <w:r>
         <w:t xml:space="preserve"> </w:t>
+      </w:r>
+    </w:p>
+    <w:p>
+      <w:pPr>
+        <w:pStyle w:val="Prrafodelista"/>
+      </w:pPr>
+    </w:p>
+    <w:p>
+      <w:pPr>
+        <w:ind w:left="720"/>
+      </w:pPr>
+    </w:p>
+    <w:p>
+      <w:r>
+        <w:rPr>
+          <w:noProof/>
+        </w:rPr>
+        <w:lastRenderedPageBreak/>
+        <w:drawing>
+          <wp:anchor distT="0" distB="0" distL="114300" distR="114300" simplePos="0" relativeHeight="251662336" behindDoc="0" locked="0" layoutInCell="1" allowOverlap="1" wp14:anchorId="7880DB3C">
+            <wp:simplePos x="0" y="0"/>
+            <wp:positionH relativeFrom="margin">
+              <wp:align>center</wp:align>
+            </wp:positionH>
+            <wp:positionV relativeFrom="paragraph">
+              <wp:posOffset>0</wp:posOffset>
+            </wp:positionV>
+            <wp:extent cx="3162300" cy="1811655"/>
+            <wp:effectExtent l="0" t="0" r="0" b="0"/>
+            <wp:wrapTopAndBottom/>
+            <wp:docPr id="4" name="Imagen 4"/>
+            <wp:cNvGraphicFramePr>
+              <a:graphicFrameLocks xmlns:a="http://schemas.openxmlformats.org/drawingml/2006/main" noChangeAspect="1"/>
+            </wp:cNvGraphicFramePr>
+            <a:graphic xmlns:a="http://schemas.openxmlformats.org/drawingml/2006/main">
+              <a:graphicData uri="http://schemas.openxmlformats.org/drawingml/2006/picture">
+                <pic:pic xmlns:pic="http://schemas.openxmlformats.org/drawingml/2006/picture">
+                  <pic:nvPicPr>
+                    <pic:cNvPr id="1" name=""/>
+                    <pic:cNvPicPr/>
+                  </pic:nvPicPr>
+                  <pic:blipFill>
+                    <a:blip r:embed="rId8">
+                      <a:extLst>
+                        <a:ext uri="{28A0092B-C50C-407E-A947-70E740481C1C}">
+                          <a14:useLocalDpi xmlns:a14="http://schemas.microsoft.com/office/drawing/2010/main" val="0"/>
+                        </a:ext>
+                      </a:extLst>
+                    </a:blip>
+                    <a:stretch>
+                      <a:fillRect/>
+                    </a:stretch>
+                  </pic:blipFill>
+                  <pic:spPr>
+                    <a:xfrm>
+                      <a:off x="0" y="0"/>
+                      <a:ext cx="3162300" cy="1811655"/>
+                    </a:xfrm>
+                    <a:prstGeom prst="rect">
+                      <a:avLst/>
+                    </a:prstGeom>
+                  </pic:spPr>
+                </pic:pic>
+              </a:graphicData>
+            </a:graphic>
+            <wp14:sizeRelH relativeFrom="margin">
+              <wp14:pctWidth>0</wp14:pctWidth>
+            </wp14:sizeRelH>
+            <wp14:sizeRelV relativeFrom="margin">
+              <wp14:pctHeight>0</wp14:pctHeight>
+            </wp14:sizeRelV>
+          </wp:anchor>
+        </w:drawing>
       </w:r>
     </w:p>
     <w:p>
@@ -380,9 +660,81 @@
         <w:t xml:space="preserve">Pulsamos la opción </w:t>
       </w:r>
       <w:r>
-        <w:t>“Logout” que se encuentra en la parte superior de la página (Si cerramos sesión, todos nuestros pedidos pendientes de confirmar serán borrados)</w:t>
-      </w:r>
-    </w:p>
+        <w:t>“</w:t>
+      </w:r>
+      <w:proofErr w:type="spellStart"/>
+      <w:r>
+        <w:t>Logout</w:t>
+      </w:r>
+      <w:proofErr w:type="spellEnd"/>
+      <w:r>
+        <w:t>” que se encuentra en la parte superior de la página (Si cerramos sesión, todos nuestros pedidos pendientes de confirmar serán borrados)</w:t>
+      </w:r>
+    </w:p>
+    <w:p>
+      <w:r>
+        <w:rPr>
+          <w:noProof/>
+        </w:rPr>
+        <w:drawing>
+          <wp:anchor distT="0" distB="0" distL="114300" distR="114300" simplePos="0" relativeHeight="251663360" behindDoc="0" locked="0" layoutInCell="1" allowOverlap="1" wp14:anchorId="66628399">
+            <wp:simplePos x="0" y="0"/>
+            <wp:positionH relativeFrom="margin">
+              <wp:align>center</wp:align>
+            </wp:positionH>
+            <wp:positionV relativeFrom="paragraph">
+              <wp:posOffset>187960</wp:posOffset>
+            </wp:positionV>
+            <wp:extent cx="7240139" cy="561975"/>
+            <wp:effectExtent l="0" t="0" r="0" b="0"/>
+            <wp:wrapTopAndBottom/>
+            <wp:docPr id="5" name="Imagen 5"/>
+            <wp:cNvGraphicFramePr>
+              <a:graphicFrameLocks xmlns:a="http://schemas.openxmlformats.org/drawingml/2006/main" noChangeAspect="1"/>
+            </wp:cNvGraphicFramePr>
+            <a:graphic xmlns:a="http://schemas.openxmlformats.org/drawingml/2006/main">
+              <a:graphicData uri="http://schemas.openxmlformats.org/drawingml/2006/picture">
+                <pic:pic xmlns:pic="http://schemas.openxmlformats.org/drawingml/2006/picture">
+                  <pic:nvPicPr>
+                    <pic:cNvPr id="1" name=""/>
+                    <pic:cNvPicPr/>
+                  </pic:nvPicPr>
+                  <pic:blipFill>
+                    <a:blip r:embed="rId9">
+                      <a:extLst>
+                        <a:ext uri="{28A0092B-C50C-407E-A947-70E740481C1C}">
+                          <a14:useLocalDpi xmlns:a14="http://schemas.microsoft.com/office/drawing/2010/main" val="0"/>
+                        </a:ext>
+                      </a:extLst>
+                    </a:blip>
+                    <a:stretch>
+                      <a:fillRect/>
+                    </a:stretch>
+                  </pic:blipFill>
+                  <pic:spPr>
+                    <a:xfrm>
+                      <a:off x="0" y="0"/>
+                      <a:ext cx="7240139" cy="561975"/>
+                    </a:xfrm>
+                    <a:prstGeom prst="rect">
+                      <a:avLst/>
+                    </a:prstGeom>
+                  </pic:spPr>
+                </pic:pic>
+              </a:graphicData>
+            </a:graphic>
+            <wp14:sizeRelH relativeFrom="margin">
+              <wp14:pctWidth>0</wp14:pctWidth>
+            </wp14:sizeRelH>
+            <wp14:sizeRelV relativeFrom="margin">
+              <wp14:pctHeight>0</wp14:pctHeight>
+            </wp14:sizeRelV>
+          </wp:anchor>
+        </w:drawing>
+      </w:r>
+    </w:p>
+    <w:p/>
+    <w:p/>
     <w:p>
       <w:pPr>
         <w:pStyle w:val="Prrafodelista"/>
@@ -456,7 +808,39 @@
         </w:numPr>
       </w:pPr>
       <w:r>
-        <w:t>Pulsamos “Build new Computer” o “Build New Phone” dependiendo de lo que queramos comprar.</w:t>
+        <w:t>Pulsamos “</w:t>
+      </w:r>
+      <w:proofErr w:type="spellStart"/>
+      <w:r>
+        <w:t>Build</w:t>
+      </w:r>
+      <w:proofErr w:type="spellEnd"/>
+      <w:r>
+        <w:t xml:space="preserve"> new </w:t>
+      </w:r>
+      <w:proofErr w:type="spellStart"/>
+      <w:r>
+        <w:t>Computer</w:t>
+      </w:r>
+      <w:proofErr w:type="spellEnd"/>
+      <w:r>
+        <w:t>” o “</w:t>
+      </w:r>
+      <w:proofErr w:type="spellStart"/>
+      <w:r>
+        <w:t>Build</w:t>
+      </w:r>
+      <w:proofErr w:type="spellEnd"/>
+      <w:r>
+        <w:t xml:space="preserve"> New </w:t>
+      </w:r>
+      <w:proofErr w:type="spellStart"/>
+      <w:r>
+        <w:t>Phone</w:t>
+      </w:r>
+      <w:proofErr w:type="spellEnd"/>
+      <w:r>
+        <w:t>” dependiendo de lo que queramos comprar.</w:t>
       </w:r>
     </w:p>
     <w:p>
@@ -473,7 +857,23 @@
         </w:numPr>
       </w:pPr>
       <w:r>
-        <w:t>Elegimos los componentes de nuestro producto y su cantidad y pulsamos en “Make order”</w:t>
+        <w:t>Elegimos los componentes de nuestro producto y su cantidad y pulsamos en “</w:t>
+      </w:r>
+      <w:proofErr w:type="spellStart"/>
+      <w:r>
+        <w:t>Make</w:t>
+      </w:r>
+      <w:proofErr w:type="spellEnd"/>
+      <w:r>
+        <w:t xml:space="preserve"> </w:t>
+      </w:r>
+      <w:proofErr w:type="spellStart"/>
+      <w:r>
+        <w:t>order</w:t>
+      </w:r>
+      <w:proofErr w:type="spellEnd"/>
+      <w:r>
+        <w:t>”</w:t>
       </w:r>
     </w:p>
     <w:p>
@@ -495,6 +895,69 @@
     </w:p>
     <w:p/>
     <w:p>
+      <w:r>
+        <w:rPr>
+          <w:noProof/>
+        </w:rPr>
+        <w:lastRenderedPageBreak/>
+        <w:drawing>
+          <wp:anchor distT="0" distB="0" distL="114300" distR="114300" simplePos="0" relativeHeight="251664384" behindDoc="0" locked="0" layoutInCell="1" allowOverlap="1" wp14:anchorId="3031903D">
+            <wp:simplePos x="0" y="0"/>
+            <wp:positionH relativeFrom="margin">
+              <wp:align>center</wp:align>
+            </wp:positionH>
+            <wp:positionV relativeFrom="paragraph">
+              <wp:posOffset>0</wp:posOffset>
+            </wp:positionV>
+            <wp:extent cx="3209925" cy="2221230"/>
+            <wp:effectExtent l="0" t="0" r="9525" b="7620"/>
+            <wp:wrapTopAndBottom/>
+            <wp:docPr id="6" name="Imagen 6"/>
+            <wp:cNvGraphicFramePr>
+              <a:graphicFrameLocks xmlns:a="http://schemas.openxmlformats.org/drawingml/2006/main" noChangeAspect="1"/>
+            </wp:cNvGraphicFramePr>
+            <a:graphic xmlns:a="http://schemas.openxmlformats.org/drawingml/2006/main">
+              <a:graphicData uri="http://schemas.openxmlformats.org/drawingml/2006/picture">
+                <pic:pic xmlns:pic="http://schemas.openxmlformats.org/drawingml/2006/picture">
+                  <pic:nvPicPr>
+                    <pic:cNvPr id="1" name=""/>
+                    <pic:cNvPicPr/>
+                  </pic:nvPicPr>
+                  <pic:blipFill>
+                    <a:blip r:embed="rId10">
+                      <a:extLst>
+                        <a:ext uri="{28A0092B-C50C-407E-A947-70E740481C1C}">
+                          <a14:useLocalDpi xmlns:a14="http://schemas.microsoft.com/office/drawing/2010/main" val="0"/>
+                        </a:ext>
+                      </a:extLst>
+                    </a:blip>
+                    <a:stretch>
+                      <a:fillRect/>
+                    </a:stretch>
+                  </pic:blipFill>
+                  <pic:spPr>
+                    <a:xfrm>
+                      <a:off x="0" y="0"/>
+                      <a:ext cx="3209925" cy="2221230"/>
+                    </a:xfrm>
+                    <a:prstGeom prst="rect">
+                      <a:avLst/>
+                    </a:prstGeom>
+                  </pic:spPr>
+                </pic:pic>
+              </a:graphicData>
+            </a:graphic>
+            <wp14:sizeRelH relativeFrom="margin">
+              <wp14:pctWidth>0</wp14:pctWidth>
+            </wp14:sizeRelH>
+            <wp14:sizeRelV relativeFrom="margin">
+              <wp14:pctHeight>0</wp14:pctHeight>
+            </wp14:sizeRelV>
+          </wp:anchor>
+        </w:drawing>
+      </w:r>
+    </w:p>
+    <w:p>
       <w:pPr>
         <w:pStyle w:val="Ttulo2"/>
         <w:rPr>
@@ -538,10 +1001,78 @@
         </w:numPr>
       </w:pPr>
       <w:r>
+        <w:rPr>
+          <w:noProof/>
+        </w:rPr>
+        <w:drawing>
+          <wp:anchor distT="0" distB="0" distL="114300" distR="114300" simplePos="0" relativeHeight="251665408" behindDoc="0" locked="0" layoutInCell="1" allowOverlap="1" wp14:anchorId="2B0DB2CC">
+            <wp:simplePos x="0" y="0"/>
+            <wp:positionH relativeFrom="page">
+              <wp:posOffset>583565</wp:posOffset>
+            </wp:positionH>
+            <wp:positionV relativeFrom="paragraph">
+              <wp:posOffset>546100</wp:posOffset>
+            </wp:positionV>
+            <wp:extent cx="6788867" cy="666750"/>
+            <wp:effectExtent l="0" t="0" r="0" b="0"/>
+            <wp:wrapTopAndBottom/>
+            <wp:docPr id="7" name="Imagen 7"/>
+            <wp:cNvGraphicFramePr>
+              <a:graphicFrameLocks xmlns:a="http://schemas.openxmlformats.org/drawingml/2006/main" noChangeAspect="1"/>
+            </wp:cNvGraphicFramePr>
+            <a:graphic xmlns:a="http://schemas.openxmlformats.org/drawingml/2006/main">
+              <a:graphicData uri="http://schemas.openxmlformats.org/drawingml/2006/picture">
+                <pic:pic xmlns:pic="http://schemas.openxmlformats.org/drawingml/2006/picture">
+                  <pic:nvPicPr>
+                    <pic:cNvPr id="1" name=""/>
+                    <pic:cNvPicPr/>
+                  </pic:nvPicPr>
+                  <pic:blipFill>
+                    <a:blip r:embed="rId11">
+                      <a:extLst>
+                        <a:ext uri="{28A0092B-C50C-407E-A947-70E740481C1C}">
+                          <a14:useLocalDpi xmlns:a14="http://schemas.microsoft.com/office/drawing/2010/main" val="0"/>
+                        </a:ext>
+                      </a:extLst>
+                    </a:blip>
+                    <a:stretch>
+                      <a:fillRect/>
+                    </a:stretch>
+                  </pic:blipFill>
+                  <pic:spPr>
+                    <a:xfrm>
+                      <a:off x="0" y="0"/>
+                      <a:ext cx="6788867" cy="666750"/>
+                    </a:xfrm>
+                    <a:prstGeom prst="rect">
+                      <a:avLst/>
+                    </a:prstGeom>
+                  </pic:spPr>
+                </pic:pic>
+              </a:graphicData>
+            </a:graphic>
+            <wp14:sizeRelH relativeFrom="margin">
+              <wp14:pctWidth>0</wp14:pctWidth>
+            </wp14:sizeRelH>
+            <wp14:sizeRelV relativeFrom="margin">
+              <wp14:pctHeight>0</wp14:pctHeight>
+            </wp14:sizeRelV>
+          </wp:anchor>
+        </w:drawing>
+      </w:r>
+      <w:r>
         <w:t>P</w:t>
       </w:r>
       <w:r>
-        <w:t xml:space="preserve">ulsamos en la opción “Cart” en la parte superior de la </w:t>
+        <w:t>ulsamos en la opción “</w:t>
+      </w:r>
+      <w:proofErr w:type="spellStart"/>
+      <w:r>
+        <w:t>Cart</w:t>
+      </w:r>
+      <w:proofErr w:type="spellEnd"/>
+      <w:r>
+        <w:t xml:space="preserve">” en la parte superior de la </w:t>
       </w:r>
       <w:r>
         <w:t>página</w:t>
@@ -552,7 +1083,10 @@
       <w:r>
         <w:t>.</w:t>
       </w:r>
-    </w:p>
+      <w:bookmarkStart w:id="0" w:name="_GoBack"/>
+      <w:bookmarkEnd w:id="0"/>
+    </w:p>
+    <w:p/>
     <w:p>
       <w:pPr>
         <w:pStyle w:val="Prrafodelista"/>
@@ -568,10 +1102,162 @@
         </w:numPr>
       </w:pPr>
       <w:r>
-        <w:t>Si nos aparece un mensaje que nos dice “Sorry, there isn't enough component stock to complete the order, please change the components of your order” tendremos que borrar el prod</w:t>
-      </w:r>
-      <w:r>
-        <w:t>ucto que hemos creado pulsando en “Delete Product” o “Delete Order” y crear un nuevo producto con un stock valido (el stock aparece al lado del nombre de cada producto.)</w:t>
+        <w:t>Si nos aparece un mensaje que nos dice “</w:t>
+      </w:r>
+      <w:proofErr w:type="spellStart"/>
+      <w:r>
+        <w:t>Sorry</w:t>
+      </w:r>
+      <w:proofErr w:type="spellEnd"/>
+      <w:r>
+        <w:t xml:space="preserve">, </w:t>
+      </w:r>
+      <w:proofErr w:type="spellStart"/>
+      <w:r>
+        <w:t>there</w:t>
+      </w:r>
+      <w:proofErr w:type="spellEnd"/>
+      <w:r>
+        <w:t xml:space="preserve"> </w:t>
+      </w:r>
+      <w:proofErr w:type="spellStart"/>
+      <w:r>
+        <w:t>isn't</w:t>
+      </w:r>
+      <w:proofErr w:type="spellEnd"/>
+      <w:r>
+        <w:t xml:space="preserve"> </w:t>
+      </w:r>
+      <w:proofErr w:type="spellStart"/>
+      <w:r>
+        <w:t>enough</w:t>
+      </w:r>
+      <w:proofErr w:type="spellEnd"/>
+      <w:r>
+        <w:t xml:space="preserve"> </w:t>
+      </w:r>
+      <w:proofErr w:type="spellStart"/>
+      <w:r>
+        <w:t>component</w:t>
+      </w:r>
+      <w:proofErr w:type="spellEnd"/>
+      <w:r>
+        <w:t xml:space="preserve"> stock </w:t>
+      </w:r>
+      <w:proofErr w:type="spellStart"/>
+      <w:r>
+        <w:t>to</w:t>
+      </w:r>
+      <w:proofErr w:type="spellEnd"/>
+      <w:r>
+        <w:t xml:space="preserve"> complete </w:t>
+      </w:r>
+      <w:proofErr w:type="spellStart"/>
+      <w:r>
+        <w:t>the</w:t>
+      </w:r>
+      <w:proofErr w:type="spellEnd"/>
+      <w:r>
+        <w:t xml:space="preserve"> </w:t>
+      </w:r>
+      <w:proofErr w:type="spellStart"/>
+      <w:r>
+        <w:t>order</w:t>
+      </w:r>
+      <w:proofErr w:type="spellEnd"/>
+      <w:r>
+        <w:t xml:space="preserve">, </w:t>
+      </w:r>
+      <w:proofErr w:type="spellStart"/>
+      <w:r>
+        <w:t>please</w:t>
+      </w:r>
+      <w:proofErr w:type="spellEnd"/>
+      <w:r>
+        <w:t xml:space="preserve"> </w:t>
+      </w:r>
+      <w:proofErr w:type="spellStart"/>
+      <w:r>
+        <w:t>change</w:t>
+      </w:r>
+      <w:proofErr w:type="spellEnd"/>
+      <w:r>
+        <w:t xml:space="preserve"> </w:t>
+      </w:r>
+      <w:proofErr w:type="spellStart"/>
+      <w:r>
+        <w:t>the</w:t>
+      </w:r>
+      <w:proofErr w:type="spellEnd"/>
+      <w:r>
+        <w:t xml:space="preserve"> </w:t>
+      </w:r>
+      <w:proofErr w:type="spellStart"/>
+      <w:r>
+        <w:t>components</w:t>
+      </w:r>
+      <w:proofErr w:type="spellEnd"/>
+      <w:r>
+        <w:t xml:space="preserve"> </w:t>
+      </w:r>
+      <w:proofErr w:type="spellStart"/>
+      <w:r>
+        <w:t>of</w:t>
+      </w:r>
+      <w:proofErr w:type="spellEnd"/>
+      <w:r>
+        <w:t xml:space="preserve"> </w:t>
+      </w:r>
+      <w:proofErr w:type="spellStart"/>
+      <w:r>
+        <w:t>your</w:t>
+      </w:r>
+      <w:proofErr w:type="spellEnd"/>
+      <w:r>
+        <w:t xml:space="preserve"> </w:t>
+      </w:r>
+      <w:proofErr w:type="spellStart"/>
+      <w:r>
+        <w:t>order</w:t>
+      </w:r>
+      <w:proofErr w:type="spellEnd"/>
+      <w:r>
+        <w:t>” tendremos que borrar el prod</w:t>
+      </w:r>
+      <w:r>
+        <w:t>ucto que hemos creado pulsando en “</w:t>
+      </w:r>
+      <w:proofErr w:type="spellStart"/>
+      <w:r>
+        <w:t>Delete</w:t>
+      </w:r>
+      <w:proofErr w:type="spellEnd"/>
+      <w:r>
+        <w:t xml:space="preserve"> </w:t>
+      </w:r>
+      <w:proofErr w:type="spellStart"/>
+      <w:r>
+        <w:t>Product</w:t>
+      </w:r>
+      <w:proofErr w:type="spellEnd"/>
+      <w:r>
+        <w:t>” o “</w:t>
+      </w:r>
+      <w:proofErr w:type="spellStart"/>
+      <w:r>
+        <w:t>Delete</w:t>
+      </w:r>
+      <w:proofErr w:type="spellEnd"/>
+      <w:r>
+        <w:t xml:space="preserve"> </w:t>
+      </w:r>
+      <w:proofErr w:type="spellStart"/>
+      <w:r>
+        <w:t>Order</w:t>
+      </w:r>
+      <w:proofErr w:type="spellEnd"/>
+      <w:r>
+        <w:t>” y crear un nuevo producto con un stock valido (el stock aparece al lado del nombre de cada producto.)</w:t>
       </w:r>
     </w:p>
     <w:p>
@@ -589,10 +1275,154 @@
         </w:numPr>
       </w:pPr>
       <w:r>
-        <w:t>Si nos aparece un mensaje que nos dice “Please go to your account information and provide a valid adress and payment Method before confirming the order” tendremos que ir a nuestra</w:t>
-      </w:r>
-      <w:r>
-        <w:t xml:space="preserve"> cuenta pulsado “My Account” en a parte superior de la pagina y proporcionar una dirección y un método de pago valido.</w:t>
+        <w:t>Si nos aparece un mensaje que nos dice “</w:t>
+      </w:r>
+      <w:proofErr w:type="spellStart"/>
+      <w:r>
+        <w:t>Please</w:t>
+      </w:r>
+      <w:proofErr w:type="spellEnd"/>
+      <w:r>
+        <w:t xml:space="preserve"> </w:t>
+      </w:r>
+      <w:proofErr w:type="spellStart"/>
+      <w:r>
+        <w:t>go</w:t>
+      </w:r>
+      <w:proofErr w:type="spellEnd"/>
+      <w:r>
+        <w:t xml:space="preserve"> </w:t>
+      </w:r>
+      <w:proofErr w:type="spellStart"/>
+      <w:r>
+        <w:t>to</w:t>
+      </w:r>
+      <w:proofErr w:type="spellEnd"/>
+      <w:r>
+        <w:t xml:space="preserve"> </w:t>
+      </w:r>
+      <w:proofErr w:type="spellStart"/>
+      <w:r>
+        <w:t>your</w:t>
+      </w:r>
+      <w:proofErr w:type="spellEnd"/>
+      <w:r>
+        <w:t xml:space="preserve"> </w:t>
+      </w:r>
+      <w:proofErr w:type="spellStart"/>
+      <w:r>
+        <w:t>account</w:t>
+      </w:r>
+      <w:proofErr w:type="spellEnd"/>
+      <w:r>
+        <w:t xml:space="preserve"> </w:t>
+      </w:r>
+      <w:proofErr w:type="spellStart"/>
+      <w:r>
+        <w:t>information</w:t>
+      </w:r>
+      <w:proofErr w:type="spellEnd"/>
+      <w:r>
+        <w:t xml:space="preserve"> and </w:t>
+      </w:r>
+      <w:proofErr w:type="spellStart"/>
+      <w:r>
+        <w:t>provide</w:t>
+      </w:r>
+      <w:proofErr w:type="spellEnd"/>
+      <w:r>
+        <w:t xml:space="preserve"> a </w:t>
+      </w:r>
+      <w:proofErr w:type="spellStart"/>
+      <w:r>
+        <w:t>valid</w:t>
+      </w:r>
+      <w:proofErr w:type="spellEnd"/>
+      <w:r>
+        <w:t xml:space="preserve"> </w:t>
+      </w:r>
+      <w:proofErr w:type="spellStart"/>
+      <w:r>
+        <w:t>adress</w:t>
+      </w:r>
+      <w:proofErr w:type="spellEnd"/>
+      <w:r>
+        <w:t xml:space="preserve"> and </w:t>
+      </w:r>
+      <w:proofErr w:type="spellStart"/>
+      <w:r>
+        <w:t>payment</w:t>
+      </w:r>
+      <w:proofErr w:type="spellEnd"/>
+      <w:r>
+        <w:t xml:space="preserve"> </w:t>
+      </w:r>
+      <w:proofErr w:type="spellStart"/>
+      <w:r>
+        <w:t>Method</w:t>
+      </w:r>
+      <w:proofErr w:type="spellEnd"/>
+      <w:r>
+        <w:t xml:space="preserve"> </w:t>
+      </w:r>
+      <w:proofErr w:type="spellStart"/>
+      <w:r>
+        <w:t>before</w:t>
+      </w:r>
+      <w:proofErr w:type="spellEnd"/>
+      <w:r>
+        <w:t xml:space="preserve"> confirming </w:t>
+      </w:r>
+      <w:proofErr w:type="spellStart"/>
+      <w:r>
+        <w:t>the</w:t>
+      </w:r>
+      <w:proofErr w:type="spellEnd"/>
+      <w:r>
+        <w:t xml:space="preserve"> </w:t>
+      </w:r>
+      <w:proofErr w:type="spellStart"/>
+      <w:r>
+        <w:t>order</w:t>
+      </w:r>
+      <w:proofErr w:type="spellEnd"/>
+      <w:r>
+        <w:t>” tendremos que ir a nuestra</w:t>
+      </w:r>
+      <w:r>
+        <w:t xml:space="preserve"> cuenta pulsado “</w:t>
+      </w:r>
+      <w:proofErr w:type="spellStart"/>
+      <w:r>
+        <w:t>My</w:t>
+      </w:r>
+      <w:proofErr w:type="spellEnd"/>
+      <w:r>
+        <w:t xml:space="preserve"> </w:t>
+      </w:r>
+      <w:proofErr w:type="spellStart"/>
+      <w:r>
+        <w:t>Account</w:t>
+      </w:r>
+      <w:proofErr w:type="spellEnd"/>
+      <w:r>
+        <w:t xml:space="preserve">” en </w:t>
+      </w:r>
+      <w:proofErr w:type="spellStart"/>
+      <w:r>
+        <w:t>a</w:t>
+      </w:r>
+      <w:proofErr w:type="spellEnd"/>
+      <w:r>
+        <w:t xml:space="preserve"> parte superior de la </w:t>
+      </w:r>
+      <w:proofErr w:type="spellStart"/>
+      <w:r>
+        <w:t>pagina</w:t>
+      </w:r>
+      <w:proofErr w:type="spellEnd"/>
+      <w:r>
+        <w:t xml:space="preserve"> y proporcionar una dirección y un método de pago valido.</w:t>
       </w:r>
     </w:p>
     <w:p/>
@@ -637,17 +1467,37 @@
         </w:numPr>
       </w:pPr>
       <w:r>
-        <w:t xml:space="preserve">Pulsamos en la opción “My Account” en la parte superior de la </w:t>
-      </w:r>
-      <w:r>
-        <w:t>página</w:t>
-      </w:r>
-      <w:r>
-        <w:t xml:space="preserve"> y pulsamos en la parte izquierda de la página “</w:t>
-      </w:r>
-      <w:r>
-        <w:t>Order History</w:t>
-      </w:r>
+        <w:t>Pulsamos en la opción “</w:t>
+      </w:r>
+      <w:proofErr w:type="spellStart"/>
+      <w:r>
+        <w:t>My</w:t>
+      </w:r>
+      <w:proofErr w:type="spellEnd"/>
+      <w:r>
+        <w:t xml:space="preserve"> </w:t>
+      </w:r>
+      <w:proofErr w:type="spellStart"/>
+      <w:r>
+        <w:t>Account</w:t>
+      </w:r>
+      <w:proofErr w:type="spellEnd"/>
+      <w:r>
+        <w:t>” en la parte superior de la página y pulsamos en la parte izquierda de la página “</w:t>
+      </w:r>
+      <w:proofErr w:type="spellStart"/>
+      <w:r>
+        <w:t>Order</w:t>
+      </w:r>
+      <w:proofErr w:type="spellEnd"/>
+      <w:r>
+        <w:t xml:space="preserve"> </w:t>
+      </w:r>
+      <w:proofErr w:type="spellStart"/>
+      <w:r>
+        <w:t>History</w:t>
+      </w:r>
+      <w:proofErr w:type="spellEnd"/>
       <w:r>
         <w:t>”</w:t>
       </w:r>
@@ -695,13 +1545,34 @@
         </w:numPr>
       </w:pPr>
       <w:r>
-        <w:t>Pulsamos en la opción “Cart” en la parte superior d</w:t>
-      </w:r>
-      <w:r>
-        <w:t>e la página y</w:t>
-      </w:r>
-      <w:r>
-        <w:t xml:space="preserve"> tras elegir la dirección y el método de pago deseado pulsamos “Confirm Order”</w:t>
+        <w:t>Pulsamos en la opción “</w:t>
+      </w:r>
+      <w:proofErr w:type="spellStart"/>
+      <w:r>
+        <w:t>Cart</w:t>
+      </w:r>
+      <w:proofErr w:type="spellEnd"/>
+      <w:r>
+        <w:t>” en la parte superior de la página y</w:t>
+      </w:r>
+      <w:r>
+        <w:t xml:space="preserve"> tras elegir la dirección y el método de pago deseado pulsamos “</w:t>
+      </w:r>
+      <w:proofErr w:type="spellStart"/>
+      <w:r>
+        <w:t>Confirm</w:t>
+      </w:r>
+      <w:proofErr w:type="spellEnd"/>
+      <w:r>
+        <w:t xml:space="preserve"> </w:t>
+      </w:r>
+      <w:proofErr w:type="spellStart"/>
+      <w:r>
+        <w:t>Order</w:t>
+      </w:r>
+      <w:proofErr w:type="spellEnd"/>
+      <w:r>
+        <w:t>”</w:t>
       </w:r>
     </w:p>
     <w:p>
@@ -719,11 +1590,162 @@
         </w:numPr>
       </w:pPr>
       <w:r>
-        <w:lastRenderedPageBreak/>
-        <w:t>Si nos aparece un mensaje que nos dice “Sorry, there isn't enough component stock to complete the order, please change the components of your order” tendremos que borrar el prod</w:t>
-      </w:r>
-      <w:r>
-        <w:t>ucto que hemos creado pulsando en “Delete Product” o “Delete Order” y crear un nuevo producto con un stock valido (el stock aparece al lado del nombre de cada producto.)</w:t>
+        <w:t>Si nos aparece un mensaje que nos dice “</w:t>
+      </w:r>
+      <w:proofErr w:type="spellStart"/>
+      <w:r>
+        <w:t>Sorry</w:t>
+      </w:r>
+      <w:proofErr w:type="spellEnd"/>
+      <w:r>
+        <w:t xml:space="preserve">, </w:t>
+      </w:r>
+      <w:proofErr w:type="spellStart"/>
+      <w:r>
+        <w:t>there</w:t>
+      </w:r>
+      <w:proofErr w:type="spellEnd"/>
+      <w:r>
+        <w:t xml:space="preserve"> </w:t>
+      </w:r>
+      <w:proofErr w:type="spellStart"/>
+      <w:r>
+        <w:t>isn't</w:t>
+      </w:r>
+      <w:proofErr w:type="spellEnd"/>
+      <w:r>
+        <w:t xml:space="preserve"> </w:t>
+      </w:r>
+      <w:proofErr w:type="spellStart"/>
+      <w:r>
+        <w:t>enough</w:t>
+      </w:r>
+      <w:proofErr w:type="spellEnd"/>
+      <w:r>
+        <w:t xml:space="preserve"> </w:t>
+      </w:r>
+      <w:proofErr w:type="spellStart"/>
+      <w:r>
+        <w:t>component</w:t>
+      </w:r>
+      <w:proofErr w:type="spellEnd"/>
+      <w:r>
+        <w:t xml:space="preserve"> stock </w:t>
+      </w:r>
+      <w:proofErr w:type="spellStart"/>
+      <w:r>
+        <w:t>to</w:t>
+      </w:r>
+      <w:proofErr w:type="spellEnd"/>
+      <w:r>
+        <w:t xml:space="preserve"> complete </w:t>
+      </w:r>
+      <w:proofErr w:type="spellStart"/>
+      <w:r>
+        <w:t>the</w:t>
+      </w:r>
+      <w:proofErr w:type="spellEnd"/>
+      <w:r>
+        <w:t xml:space="preserve"> </w:t>
+      </w:r>
+      <w:proofErr w:type="spellStart"/>
+      <w:r>
+        <w:t>order</w:t>
+      </w:r>
+      <w:proofErr w:type="spellEnd"/>
+      <w:r>
+        <w:t xml:space="preserve">, </w:t>
+      </w:r>
+      <w:proofErr w:type="spellStart"/>
+      <w:r>
+        <w:t>please</w:t>
+      </w:r>
+      <w:proofErr w:type="spellEnd"/>
+      <w:r>
+        <w:t xml:space="preserve"> </w:t>
+      </w:r>
+      <w:proofErr w:type="spellStart"/>
+      <w:r>
+        <w:t>change</w:t>
+      </w:r>
+      <w:proofErr w:type="spellEnd"/>
+      <w:r>
+        <w:t xml:space="preserve"> </w:t>
+      </w:r>
+      <w:proofErr w:type="spellStart"/>
+      <w:r>
+        <w:t>the</w:t>
+      </w:r>
+      <w:proofErr w:type="spellEnd"/>
+      <w:r>
+        <w:t xml:space="preserve"> </w:t>
+      </w:r>
+      <w:proofErr w:type="spellStart"/>
+      <w:r>
+        <w:t>components</w:t>
+      </w:r>
+      <w:proofErr w:type="spellEnd"/>
+      <w:r>
+        <w:t xml:space="preserve"> </w:t>
+      </w:r>
+      <w:proofErr w:type="spellStart"/>
+      <w:r>
+        <w:t>of</w:t>
+      </w:r>
+      <w:proofErr w:type="spellEnd"/>
+      <w:r>
+        <w:t xml:space="preserve"> </w:t>
+      </w:r>
+      <w:proofErr w:type="spellStart"/>
+      <w:r>
+        <w:t>your</w:t>
+      </w:r>
+      <w:proofErr w:type="spellEnd"/>
+      <w:r>
+        <w:t xml:space="preserve"> </w:t>
+      </w:r>
+      <w:proofErr w:type="spellStart"/>
+      <w:r>
+        <w:t>order</w:t>
+      </w:r>
+      <w:proofErr w:type="spellEnd"/>
+      <w:r>
+        <w:t>” tendremos que borrar el prod</w:t>
+      </w:r>
+      <w:r>
+        <w:t>ucto que hemos creado pulsando en “</w:t>
+      </w:r>
+      <w:proofErr w:type="spellStart"/>
+      <w:r>
+        <w:t>Delete</w:t>
+      </w:r>
+      <w:proofErr w:type="spellEnd"/>
+      <w:r>
+        <w:t xml:space="preserve"> </w:t>
+      </w:r>
+      <w:proofErr w:type="spellStart"/>
+      <w:r>
+        <w:t>Product</w:t>
+      </w:r>
+      <w:proofErr w:type="spellEnd"/>
+      <w:r>
+        <w:t>” o “</w:t>
+      </w:r>
+      <w:proofErr w:type="spellStart"/>
+      <w:r>
+        <w:t>Delete</w:t>
+      </w:r>
+      <w:proofErr w:type="spellEnd"/>
+      <w:r>
+        <w:t xml:space="preserve"> </w:t>
+      </w:r>
+      <w:proofErr w:type="spellStart"/>
+      <w:r>
+        <w:t>Order</w:t>
+      </w:r>
+      <w:proofErr w:type="spellEnd"/>
+      <w:r>
+        <w:t>” y crear un nuevo producto con un stock valido (el stock aparece al lado del nombre de cada producto.)</w:t>
       </w:r>
     </w:p>
     <w:p>
@@ -741,10 +1763,146 @@
         </w:numPr>
       </w:pPr>
       <w:r>
-        <w:t>Si nos aparece un mensaje que nos dice “Please go to your account information and provide a valid adress and payment Method before confirming the order” tendremos que ir a nuestra</w:t>
-      </w:r>
-      <w:r>
-        <w:t xml:space="preserve"> cuenta pulsado “My Account” en a parte superior de la </w:t>
+        <w:t>Si nos aparece un mensaje que nos dice “</w:t>
+      </w:r>
+      <w:proofErr w:type="spellStart"/>
+      <w:r>
+        <w:t>Please</w:t>
+      </w:r>
+      <w:proofErr w:type="spellEnd"/>
+      <w:r>
+        <w:t xml:space="preserve"> </w:t>
+      </w:r>
+      <w:proofErr w:type="spellStart"/>
+      <w:r>
+        <w:t>go</w:t>
+      </w:r>
+      <w:proofErr w:type="spellEnd"/>
+      <w:r>
+        <w:t xml:space="preserve"> </w:t>
+      </w:r>
+      <w:proofErr w:type="spellStart"/>
+      <w:r>
+        <w:t>to</w:t>
+      </w:r>
+      <w:proofErr w:type="spellEnd"/>
+      <w:r>
+        <w:t xml:space="preserve"> </w:t>
+      </w:r>
+      <w:proofErr w:type="spellStart"/>
+      <w:r>
+        <w:t>your</w:t>
+      </w:r>
+      <w:proofErr w:type="spellEnd"/>
+      <w:r>
+        <w:t xml:space="preserve"> </w:t>
+      </w:r>
+      <w:proofErr w:type="spellStart"/>
+      <w:r>
+        <w:t>account</w:t>
+      </w:r>
+      <w:proofErr w:type="spellEnd"/>
+      <w:r>
+        <w:t xml:space="preserve"> </w:t>
+      </w:r>
+      <w:proofErr w:type="spellStart"/>
+      <w:r>
+        <w:t>information</w:t>
+      </w:r>
+      <w:proofErr w:type="spellEnd"/>
+      <w:r>
+        <w:t xml:space="preserve"> and </w:t>
+      </w:r>
+      <w:proofErr w:type="spellStart"/>
+      <w:r>
+        <w:t>provide</w:t>
+      </w:r>
+      <w:proofErr w:type="spellEnd"/>
+      <w:r>
+        <w:t xml:space="preserve"> a </w:t>
+      </w:r>
+      <w:proofErr w:type="spellStart"/>
+      <w:r>
+        <w:t>valid</w:t>
+      </w:r>
+      <w:proofErr w:type="spellEnd"/>
+      <w:r>
+        <w:t xml:space="preserve"> </w:t>
+      </w:r>
+      <w:proofErr w:type="spellStart"/>
+      <w:r>
+        <w:t>adress</w:t>
+      </w:r>
+      <w:proofErr w:type="spellEnd"/>
+      <w:r>
+        <w:t xml:space="preserve"> and </w:t>
+      </w:r>
+      <w:proofErr w:type="spellStart"/>
+      <w:r>
+        <w:t>payment</w:t>
+      </w:r>
+      <w:proofErr w:type="spellEnd"/>
+      <w:r>
+        <w:t xml:space="preserve"> </w:t>
+      </w:r>
+      <w:proofErr w:type="spellStart"/>
+      <w:r>
+        <w:t>Method</w:t>
+      </w:r>
+      <w:proofErr w:type="spellEnd"/>
+      <w:r>
+        <w:t xml:space="preserve"> </w:t>
+      </w:r>
+      <w:proofErr w:type="spellStart"/>
+      <w:r>
+        <w:t>before</w:t>
+      </w:r>
+      <w:proofErr w:type="spellEnd"/>
+      <w:r>
+        <w:t xml:space="preserve"> confirming </w:t>
+      </w:r>
+      <w:proofErr w:type="spellStart"/>
+      <w:r>
+        <w:t>the</w:t>
+      </w:r>
+      <w:proofErr w:type="spellEnd"/>
+      <w:r>
+        <w:t xml:space="preserve"> </w:t>
+      </w:r>
+      <w:proofErr w:type="spellStart"/>
+      <w:r>
+        <w:t>order</w:t>
+      </w:r>
+      <w:proofErr w:type="spellEnd"/>
+      <w:r>
+        <w:t>” tendremos que ir a nuestra</w:t>
+      </w:r>
+      <w:r>
+        <w:t xml:space="preserve"> cuenta pulsado “</w:t>
+      </w:r>
+      <w:proofErr w:type="spellStart"/>
+      <w:r>
+        <w:t>My</w:t>
+      </w:r>
+      <w:proofErr w:type="spellEnd"/>
+      <w:r>
+        <w:t xml:space="preserve"> </w:t>
+      </w:r>
+      <w:proofErr w:type="spellStart"/>
+      <w:r>
+        <w:t>Account</w:t>
+      </w:r>
+      <w:proofErr w:type="spellEnd"/>
+      <w:r>
+        <w:t xml:space="preserve">” en </w:t>
+      </w:r>
+      <w:proofErr w:type="spellStart"/>
+      <w:r>
+        <w:t>a</w:t>
+      </w:r>
+      <w:proofErr w:type="spellEnd"/>
+      <w:r>
+        <w:t xml:space="preserve"> parte superior de la </w:t>
       </w:r>
       <w:r>
         <w:t>página</w:t>
@@ -800,13 +1958,31 @@
         </w:numPr>
       </w:pPr>
       <w:r>
-        <w:t>Pulsamos en la opción “Cart” en la parte superior de la página y p</w:t>
-      </w:r>
-      <w:r>
-        <w:t>ulsamos en la opción “Delete Item” correspondiente al producto que queremos borrar del pedido</w:t>
-      </w:r>
-      <w:r>
-        <w:t>.</w:t>
+        <w:t>Pulsamos en la opción “</w:t>
+      </w:r>
+      <w:proofErr w:type="spellStart"/>
+      <w:r>
+        <w:t>Cart</w:t>
+      </w:r>
+      <w:proofErr w:type="spellEnd"/>
+      <w:r>
+        <w:t>” en la parte superior de la página y pulsamos en la opción “</w:t>
+      </w:r>
+      <w:proofErr w:type="spellStart"/>
+      <w:r>
+        <w:t>Delete</w:t>
+      </w:r>
+      <w:proofErr w:type="spellEnd"/>
+      <w:r>
+        <w:t xml:space="preserve"> </w:t>
+      </w:r>
+      <w:proofErr w:type="spellStart"/>
+      <w:r>
+        <w:t>Item</w:t>
+      </w:r>
+      <w:proofErr w:type="spellEnd"/>
+      <w:r>
+        <w:t>” correspondiente al producto que queremos borrar del pedido.</w:t>
       </w:r>
     </w:p>
     <w:p/>
@@ -851,19 +2027,23 @@
         </w:numPr>
       </w:pPr>
       <w:r>
-        <w:t>Pulsamos en la opción “Cart” en la parte superior de la página y pulsamos en la opción “</w:t>
-      </w:r>
-      <w:r>
-        <w:t>Cancel Order</w:t>
-      </w:r>
-      <w:r>
-        <w:t xml:space="preserve">” </w:t>
-      </w:r>
-      <w:r>
-        <w:t>en la parte inferior de la página</w:t>
-      </w:r>
-      <w:r>
-        <w:t>.</w:t>
+        <w:t>Pulsamos en la opción “</w:t>
+      </w:r>
+      <w:proofErr w:type="spellStart"/>
+      <w:r>
+        <w:t>Cart</w:t>
+      </w:r>
+      <w:proofErr w:type="spellEnd"/>
+      <w:r>
+        <w:t xml:space="preserve">” en la parte superior de la página y pulsamos en la opción “Cancel </w:t>
+      </w:r>
+      <w:proofErr w:type="spellStart"/>
+      <w:r>
+        <w:t>Order</w:t>
+      </w:r>
+      <w:proofErr w:type="spellEnd"/>
+      <w:r>
+        <w:t>” en la parte inferior de la página.</w:t>
       </w:r>
     </w:p>
     <w:p>
@@ -882,6 +2062,7 @@
         <w:rPr>
           <w:u w:val="single"/>
         </w:rPr>
+        <w:lastRenderedPageBreak/>
         <w:t>Cambiar nuestros datos personales</w:t>
       </w:r>
       <w:r>
@@ -918,17 +2099,29 @@
         </w:numPr>
       </w:pPr>
       <w:r>
-        <w:t xml:space="preserve">Pulsamos en la opción “My Account” en la parte superior de la </w:t>
-      </w:r>
-      <w:r>
-        <w:t>página</w:t>
-      </w:r>
-      <w:r>
-        <w:t xml:space="preserve"> y pulsamos en la parte izquierda de la página “</w:t>
-      </w:r>
-      <w:r>
-        <w:t>Personal details</w:t>
-      </w:r>
+        <w:t>Pulsamos en la opción “</w:t>
+      </w:r>
+      <w:proofErr w:type="spellStart"/>
+      <w:r>
+        <w:t>My</w:t>
+      </w:r>
+      <w:proofErr w:type="spellEnd"/>
+      <w:r>
+        <w:t xml:space="preserve"> </w:t>
+      </w:r>
+      <w:proofErr w:type="spellStart"/>
+      <w:r>
+        <w:t>Account</w:t>
+      </w:r>
+      <w:proofErr w:type="spellEnd"/>
+      <w:r>
+        <w:t xml:space="preserve">” en la parte superior de la página y pulsamos en la parte izquierda de la página “Personal </w:t>
+      </w:r>
+      <w:proofErr w:type="spellStart"/>
+      <w:r>
+        <w:t>details</w:t>
+      </w:r>
+      <w:proofErr w:type="spellEnd"/>
       <w:r>
         <w:t>”</w:t>
       </w:r>
@@ -948,10 +2141,21 @@
         </w:numPr>
       </w:pPr>
       <w:r>
-        <w:t>Tras proporcionar los nuevos datos de nuestra cuenta, pulsamos la opción “Update Account</w:t>
-      </w:r>
-      <w:bookmarkStart w:id="0" w:name="_GoBack"/>
-      <w:bookmarkEnd w:id="0"/>
+        <w:t>Tras proporcionar los nuevos datos de nuestra cuenta, pulsamos la opción “</w:t>
+      </w:r>
+      <w:proofErr w:type="spellStart"/>
+      <w:r>
+        <w:t>Update</w:t>
+      </w:r>
+      <w:proofErr w:type="spellEnd"/>
+      <w:r>
+        <w:t xml:space="preserve"> </w:t>
+      </w:r>
+      <w:proofErr w:type="spellStart"/>
+      <w:r>
+        <w:t>Account</w:t>
+      </w:r>
+      <w:proofErr w:type="spellEnd"/>
       <w:r>
         <w:t>”</w:t>
       </w:r>
@@ -990,7 +2194,6 @@
         </w:numPr>
       </w:pPr>
       <w:r>
-        <w:lastRenderedPageBreak/>
         <w:t>Usuario registrado y administrador:</w:t>
       </w:r>
     </w:p>
@@ -1011,13 +2214,53 @@
         <w:t xml:space="preserve">Pulsamos en la opción </w:t>
       </w:r>
       <w:r>
-        <w:t xml:space="preserve">“My Account” en la parte superior de la pagina y pulsamos en la parte izquierda de la </w:t>
+        <w:t>“</w:t>
+      </w:r>
+      <w:proofErr w:type="spellStart"/>
+      <w:r>
+        <w:t>My</w:t>
+      </w:r>
+      <w:proofErr w:type="spellEnd"/>
+      <w:r>
+        <w:t xml:space="preserve"> </w:t>
+      </w:r>
+      <w:proofErr w:type="spellStart"/>
+      <w:r>
+        <w:t>Account</w:t>
+      </w:r>
+      <w:proofErr w:type="spellEnd"/>
+      <w:r>
+        <w:t xml:space="preserve">” en la parte superior de la </w:t>
+      </w:r>
+      <w:proofErr w:type="spellStart"/>
+      <w:r>
+        <w:t>pagina</w:t>
+      </w:r>
+      <w:proofErr w:type="spellEnd"/>
+      <w:r>
+        <w:t xml:space="preserve"> y pulsamos en la parte izquierda de la </w:t>
       </w:r>
       <w:r>
         <w:t>página</w:t>
       </w:r>
       <w:r>
-        <w:t xml:space="preserve"> “My addresses”</w:t>
+        <w:t xml:space="preserve"> “</w:t>
+      </w:r>
+      <w:proofErr w:type="spellStart"/>
+      <w:r>
+        <w:t>My</w:t>
+      </w:r>
+      <w:proofErr w:type="spellEnd"/>
+      <w:r>
+        <w:t xml:space="preserve"> </w:t>
+      </w:r>
+      <w:proofErr w:type="spellStart"/>
+      <w:r>
+        <w:t>addresses</w:t>
+      </w:r>
+      <w:proofErr w:type="spellEnd"/>
+      <w:r>
+        <w:t>”</w:t>
       </w:r>
     </w:p>
     <w:p>
@@ -1073,7 +2316,39 @@
         </w:numPr>
       </w:pPr>
       <w:r>
-        <w:t>Pulsamos en la opción “My Account” en la parte superior de la página y pulsamos en la parte izquierda de la página “My addresses”</w:t>
+        <w:t>Pulsamos en la opción “</w:t>
+      </w:r>
+      <w:proofErr w:type="spellStart"/>
+      <w:r>
+        <w:t>My</w:t>
+      </w:r>
+      <w:proofErr w:type="spellEnd"/>
+      <w:r>
+        <w:t xml:space="preserve"> </w:t>
+      </w:r>
+      <w:proofErr w:type="spellStart"/>
+      <w:r>
+        <w:t>Account</w:t>
+      </w:r>
+      <w:proofErr w:type="spellEnd"/>
+      <w:r>
+        <w:t>” en la parte superior de la página y pulsamos en la parte izquierda de la página “</w:t>
+      </w:r>
+      <w:proofErr w:type="spellStart"/>
+      <w:r>
+        <w:t>My</w:t>
+      </w:r>
+      <w:proofErr w:type="spellEnd"/>
+      <w:r>
+        <w:t xml:space="preserve"> </w:t>
+      </w:r>
+      <w:proofErr w:type="spellStart"/>
+      <w:r>
+        <w:t>addresses</w:t>
+      </w:r>
+      <w:proofErr w:type="spellEnd"/>
+      <w:r>
+        <w:t>”</w:t>
       </w:r>
     </w:p>
     <w:p>
@@ -1091,13 +2366,37 @@
         </w:numPr>
       </w:pPr>
       <w:r>
-        <w:t xml:space="preserve">Pulsamos en la opción “Add address”, tras proporcionar la </w:t>
+        <w:t>Pulsamos en la opción “</w:t>
+      </w:r>
+      <w:proofErr w:type="spellStart"/>
+      <w:r>
+        <w:t>Add</w:t>
+      </w:r>
+      <w:proofErr w:type="spellEnd"/>
+      <w:r>
+        <w:t xml:space="preserve"> </w:t>
+      </w:r>
+      <w:proofErr w:type="spellStart"/>
+      <w:r>
+        <w:t>address</w:t>
+      </w:r>
+      <w:proofErr w:type="spellEnd"/>
+      <w:r>
+        <w:t xml:space="preserve">”, tras proporcionar la </w:t>
       </w:r>
       <w:r>
         <w:t>información necesaria</w:t>
       </w:r>
       <w:r>
-        <w:t xml:space="preserve"> pulsamos en “Add as new”</w:t>
+        <w:t xml:space="preserve"> pulsamos en “</w:t>
+      </w:r>
+      <w:proofErr w:type="spellStart"/>
+      <w:r>
+        <w:t>Add</w:t>
+      </w:r>
+      <w:proofErr w:type="spellEnd"/>
+      <w:r>
+        <w:t xml:space="preserve"> as new”</w:t>
       </w:r>
       <w:r>
         <w:t>.</w:t>
@@ -1123,7 +2422,47 @@
         <w:t>añadir</w:t>
       </w:r>
       <w:r>
-        <w:t xml:space="preserve"> una nueva dirección a partir de otra, en vez de pulsar “Add address”, pulsaremos en “Update Address” y tras introducir los cambios deseados pulsaremos “Add as new”</w:t>
+        <w:t xml:space="preserve"> una nueva dirección a partir de otra, en vez de pulsar “</w:t>
+      </w:r>
+      <w:proofErr w:type="spellStart"/>
+      <w:r>
+        <w:t>Add</w:t>
+      </w:r>
+      <w:proofErr w:type="spellEnd"/>
+      <w:r>
+        <w:t xml:space="preserve"> </w:t>
+      </w:r>
+      <w:proofErr w:type="spellStart"/>
+      <w:r>
+        <w:t>address</w:t>
+      </w:r>
+      <w:proofErr w:type="spellEnd"/>
+      <w:r>
+        <w:t>”, pulsaremos en “</w:t>
+      </w:r>
+      <w:proofErr w:type="spellStart"/>
+      <w:r>
+        <w:t>Update</w:t>
+      </w:r>
+      <w:proofErr w:type="spellEnd"/>
+      <w:r>
+        <w:t xml:space="preserve"> </w:t>
+      </w:r>
+      <w:proofErr w:type="spellStart"/>
+      <w:r>
+        <w:t>Address</w:t>
+      </w:r>
+      <w:proofErr w:type="spellEnd"/>
+      <w:r>
+        <w:t>” y tras introducir los cambios deseados pulsaremos “</w:t>
+      </w:r>
+      <w:proofErr w:type="spellStart"/>
+      <w:r>
+        <w:t>Add</w:t>
+      </w:r>
+      <w:proofErr w:type="spellEnd"/>
+      <w:r>
+        <w:t xml:space="preserve"> as new”</w:t>
       </w:r>
     </w:p>
     <w:p>
@@ -1178,7 +2517,39 @@
         </w:numPr>
       </w:pPr>
       <w:r>
-        <w:t>Pulsamos en la opción “My Account” en la parte superior de la página y pulsamos en la parte izquierda de la página “My addresses”</w:t>
+        <w:t>Pulsamos en la opción “</w:t>
+      </w:r>
+      <w:proofErr w:type="spellStart"/>
+      <w:r>
+        <w:t>My</w:t>
+      </w:r>
+      <w:proofErr w:type="spellEnd"/>
+      <w:r>
+        <w:t xml:space="preserve"> </w:t>
+      </w:r>
+      <w:proofErr w:type="spellStart"/>
+      <w:r>
+        <w:t>Account</w:t>
+      </w:r>
+      <w:proofErr w:type="spellEnd"/>
+      <w:r>
+        <w:t>” en la parte superior de la página y pulsamos en la parte izquierda de la página “</w:t>
+      </w:r>
+      <w:proofErr w:type="spellStart"/>
+      <w:r>
+        <w:t>My</w:t>
+      </w:r>
+      <w:proofErr w:type="spellEnd"/>
+      <w:r>
+        <w:t xml:space="preserve"> </w:t>
+      </w:r>
+      <w:proofErr w:type="spellStart"/>
+      <w:r>
+        <w:t>addresses</w:t>
+      </w:r>
+      <w:proofErr w:type="spellEnd"/>
+      <w:r>
+        <w:t>”</w:t>
       </w:r>
     </w:p>
     <w:p>
@@ -1196,7 +2567,39 @@
         </w:numPr>
       </w:pPr>
       <w:r>
-        <w:t>Pulsamos en “Update Address” y tras cambiar la información de la dirección seleccionada pulsamos en “Update Address”</w:t>
+        <w:t>Pulsamos en “</w:t>
+      </w:r>
+      <w:proofErr w:type="spellStart"/>
+      <w:r>
+        <w:t>Update</w:t>
+      </w:r>
+      <w:proofErr w:type="spellEnd"/>
+      <w:r>
+        <w:t xml:space="preserve"> </w:t>
+      </w:r>
+      <w:proofErr w:type="spellStart"/>
+      <w:r>
+        <w:t>Address</w:t>
+      </w:r>
+      <w:proofErr w:type="spellEnd"/>
+      <w:r>
+        <w:t>” y tras cambiar la información de la dirección seleccionada pulsamos en “</w:t>
+      </w:r>
+      <w:proofErr w:type="spellStart"/>
+      <w:r>
+        <w:t>Update</w:t>
+      </w:r>
+      <w:proofErr w:type="spellEnd"/>
+      <w:r>
+        <w:t xml:space="preserve"> </w:t>
+      </w:r>
+      <w:proofErr w:type="spellStart"/>
+      <w:r>
+        <w:t>Address</w:t>
+      </w:r>
+      <w:proofErr w:type="spellEnd"/>
+      <w:r>
+        <w:t>”</w:t>
       </w:r>
     </w:p>
     <w:p/>
@@ -1237,7 +2640,39 @@
         </w:numPr>
       </w:pPr>
       <w:r>
-        <w:t>Pulsamos en la opción “My Account” en la parte superior de la página y pulsamos en la parte izquierda de la página “My addresses”</w:t>
+        <w:t>Pulsamos en la opción “</w:t>
+      </w:r>
+      <w:proofErr w:type="spellStart"/>
+      <w:r>
+        <w:t>My</w:t>
+      </w:r>
+      <w:proofErr w:type="spellEnd"/>
+      <w:r>
+        <w:t xml:space="preserve"> </w:t>
+      </w:r>
+      <w:proofErr w:type="spellStart"/>
+      <w:r>
+        <w:t>Account</w:t>
+      </w:r>
+      <w:proofErr w:type="spellEnd"/>
+      <w:r>
+        <w:t>” en la parte superior de la página y pulsamos en la parte izquierda de la página “</w:t>
+      </w:r>
+      <w:proofErr w:type="spellStart"/>
+      <w:r>
+        <w:t>My</w:t>
+      </w:r>
+      <w:proofErr w:type="spellEnd"/>
+      <w:r>
+        <w:t xml:space="preserve"> </w:t>
+      </w:r>
+      <w:proofErr w:type="spellStart"/>
+      <w:r>
+        <w:t>addresses</w:t>
+      </w:r>
+      <w:proofErr w:type="spellEnd"/>
+      <w:r>
+        <w:t>”</w:t>
       </w:r>
     </w:p>
     <w:p>
@@ -1255,7 +2690,23 @@
         </w:numPr>
       </w:pPr>
       <w:r>
-        <w:t>Pulsamos la opción “Delete Address” que se encontrara justo debajo de la dirección que queremos borrar.</w:t>
+        <w:t>Pulsamos la opción “</w:t>
+      </w:r>
+      <w:proofErr w:type="spellStart"/>
+      <w:r>
+        <w:t>Delete</w:t>
+      </w:r>
+      <w:proofErr w:type="spellEnd"/>
+      <w:r>
+        <w:t xml:space="preserve"> </w:t>
+      </w:r>
+      <w:proofErr w:type="spellStart"/>
+      <w:r>
+        <w:t>Address</w:t>
+      </w:r>
+      <w:proofErr w:type="spellEnd"/>
+      <w:r>
+        <w:t>” que se encontrara justo debajo de la dirección que queremos borrar.</w:t>
       </w:r>
     </w:p>
     <w:p>
@@ -1274,7 +2725,6 @@
         <w:rPr>
           <w:u w:val="single"/>
         </w:rPr>
-        <w:lastRenderedPageBreak/>
         <w:t>Ver nuestr</w:t>
       </w:r>
       <w:r>
@@ -1317,7 +2767,39 @@
         </w:numPr>
       </w:pPr>
       <w:r>
-        <w:t>Pulsamos en la opción “My Account” en la parte superior de la página y pulsamos en la parte izquierda de la página “Payment methods”</w:t>
+        <w:t>Pulsamos en la opción “</w:t>
+      </w:r>
+      <w:proofErr w:type="spellStart"/>
+      <w:r>
+        <w:t>My</w:t>
+      </w:r>
+      <w:proofErr w:type="spellEnd"/>
+      <w:r>
+        <w:t xml:space="preserve"> </w:t>
+      </w:r>
+      <w:proofErr w:type="spellStart"/>
+      <w:r>
+        <w:t>Account</w:t>
+      </w:r>
+      <w:proofErr w:type="spellEnd"/>
+      <w:r>
+        <w:t>” en la parte superior de la página y pulsamos en la parte izquierda de la página “</w:t>
+      </w:r>
+      <w:proofErr w:type="spellStart"/>
+      <w:r>
+        <w:t>Payment</w:t>
+      </w:r>
+      <w:proofErr w:type="spellEnd"/>
+      <w:r>
+        <w:t xml:space="preserve"> </w:t>
+      </w:r>
+      <w:proofErr w:type="spellStart"/>
+      <w:r>
+        <w:t>methods</w:t>
+      </w:r>
+      <w:proofErr w:type="spellEnd"/>
+      <w:r>
+        <w:t>”</w:t>
       </w:r>
     </w:p>
     <w:p>
@@ -1385,11 +2867,37 @@
         </w:numPr>
       </w:pPr>
       <w:r>
-        <w:t>Pulsamos en la opción “My Account” en la parte superior de la página y pulsamos en la parte izquierda de la página “</w:t>
-      </w:r>
-      <w:r>
-        <w:t>Payment method</w:t>
-      </w:r>
+        <w:t>Pulsamos en la opción “</w:t>
+      </w:r>
+      <w:proofErr w:type="spellStart"/>
+      <w:r>
+        <w:t>My</w:t>
+      </w:r>
+      <w:proofErr w:type="spellEnd"/>
+      <w:r>
+        <w:t xml:space="preserve"> </w:t>
+      </w:r>
+      <w:proofErr w:type="spellStart"/>
+      <w:r>
+        <w:t>Account</w:t>
+      </w:r>
+      <w:proofErr w:type="spellEnd"/>
+      <w:r>
+        <w:t>” en la parte superior de la página y pulsamos en la parte izquierda de la página “</w:t>
+      </w:r>
+      <w:proofErr w:type="spellStart"/>
+      <w:r>
+        <w:t>Payment</w:t>
+      </w:r>
+      <w:proofErr w:type="spellEnd"/>
+      <w:r>
+        <w:t xml:space="preserve"> </w:t>
+      </w:r>
+      <w:proofErr w:type="spellStart"/>
+      <w:r>
+        <w:t>method</w:t>
+      </w:r>
+      <w:proofErr w:type="spellEnd"/>
       <w:r>
         <w:t>”</w:t>
       </w:r>
@@ -1409,13 +2917,39 @@
         </w:numPr>
       </w:pPr>
       <w:r>
-        <w:t xml:space="preserve">Pulsamos en la opción “Add </w:t>
-      </w:r>
-      <w:r>
-        <w:t>Payment Method</w:t>
-      </w:r>
-      <w:r>
-        <w:t>”, tras proporcionar la información necesaria pulsamos en “Add as new”.</w:t>
+        <w:t>Pulsamos en la opción “</w:t>
+      </w:r>
+      <w:proofErr w:type="spellStart"/>
+      <w:r>
+        <w:t>Add</w:t>
+      </w:r>
+      <w:proofErr w:type="spellEnd"/>
+      <w:r>
+        <w:t xml:space="preserve"> </w:t>
+      </w:r>
+      <w:proofErr w:type="spellStart"/>
+      <w:r>
+        <w:t>Payment</w:t>
+      </w:r>
+      <w:proofErr w:type="spellEnd"/>
+      <w:r>
+        <w:t xml:space="preserve"> </w:t>
+      </w:r>
+      <w:proofErr w:type="spellStart"/>
+      <w:r>
+        <w:t>Method</w:t>
+      </w:r>
+      <w:proofErr w:type="spellEnd"/>
+      <w:r>
+        <w:t>”, tras proporcionar la información necesaria pulsamos en “</w:t>
+      </w:r>
+      <w:proofErr w:type="spellStart"/>
+      <w:r>
+        <w:t>Add</w:t>
+      </w:r>
+      <w:proofErr w:type="spellEnd"/>
+      <w:r>
+        <w:t xml:space="preserve"> as new”.</w:t>
       </w:r>
     </w:p>
     <w:p>
@@ -1444,19 +2978,63 @@
         <w:t>o</w:t>
       </w:r>
       <w:r>
-        <w:t xml:space="preserve">, en vez de pulsar “Add </w:t>
-      </w:r>
-      <w:r>
-        <w:t>Payment Method</w:t>
-      </w:r>
-      <w:r>
-        <w:t xml:space="preserve">”, pulsaremos en “Update </w:t>
-      </w:r>
-      <w:r>
-        <w:t>Payment Method</w:t>
-      </w:r>
-      <w:r>
-        <w:t>” y tras introducir los cambios deseados pulsaremos “Add as new”</w:t>
+        <w:t>, en vez de pulsar “</w:t>
+      </w:r>
+      <w:proofErr w:type="spellStart"/>
+      <w:r>
+        <w:t>Add</w:t>
+      </w:r>
+      <w:proofErr w:type="spellEnd"/>
+      <w:r>
+        <w:t xml:space="preserve"> </w:t>
+      </w:r>
+      <w:proofErr w:type="spellStart"/>
+      <w:r>
+        <w:t>Payment</w:t>
+      </w:r>
+      <w:proofErr w:type="spellEnd"/>
+      <w:r>
+        <w:t xml:space="preserve"> </w:t>
+      </w:r>
+      <w:proofErr w:type="spellStart"/>
+      <w:r>
+        <w:t>Method</w:t>
+      </w:r>
+      <w:proofErr w:type="spellEnd"/>
+      <w:r>
+        <w:t>”, pulsaremos en “</w:t>
+      </w:r>
+      <w:proofErr w:type="spellStart"/>
+      <w:r>
+        <w:t>Update</w:t>
+      </w:r>
+      <w:proofErr w:type="spellEnd"/>
+      <w:r>
+        <w:t xml:space="preserve"> </w:t>
+      </w:r>
+      <w:proofErr w:type="spellStart"/>
+      <w:r>
+        <w:t>Payment</w:t>
+      </w:r>
+      <w:proofErr w:type="spellEnd"/>
+      <w:r>
+        <w:t xml:space="preserve"> </w:t>
+      </w:r>
+      <w:proofErr w:type="spellStart"/>
+      <w:r>
+        <w:t>Method</w:t>
+      </w:r>
+      <w:proofErr w:type="spellEnd"/>
+      <w:r>
+        <w:t>” y tras introducir los cambios deseados pulsaremos “</w:t>
+      </w:r>
+      <w:proofErr w:type="spellStart"/>
+      <w:r>
+        <w:t>Add</w:t>
+      </w:r>
+      <w:proofErr w:type="spellEnd"/>
+      <w:r>
+        <w:t xml:space="preserve"> as new”</w:t>
       </w:r>
     </w:p>
     <w:p>
@@ -1523,11 +3101,37 @@
         </w:numPr>
       </w:pPr>
       <w:r>
-        <w:t>Pulsamos en la opción “My Account” en la parte superior de la página y pulsamos en la parte izquierda de la página “</w:t>
-      </w:r>
-      <w:r>
-        <w:t>Payment method</w:t>
-      </w:r>
+        <w:t>Pulsamos en la opción “</w:t>
+      </w:r>
+      <w:proofErr w:type="spellStart"/>
+      <w:r>
+        <w:t>My</w:t>
+      </w:r>
+      <w:proofErr w:type="spellEnd"/>
+      <w:r>
+        <w:t xml:space="preserve"> </w:t>
+      </w:r>
+      <w:proofErr w:type="spellStart"/>
+      <w:r>
+        <w:t>Account</w:t>
+      </w:r>
+      <w:proofErr w:type="spellEnd"/>
+      <w:r>
+        <w:t>” en la parte superior de la página y pulsamos en la parte izquierda de la página “</w:t>
+      </w:r>
+      <w:proofErr w:type="spellStart"/>
+      <w:r>
+        <w:t>Payment</w:t>
+      </w:r>
+      <w:proofErr w:type="spellEnd"/>
+      <w:r>
+        <w:t xml:space="preserve"> </w:t>
+      </w:r>
+      <w:proofErr w:type="spellStart"/>
+      <w:r>
+        <w:t>method</w:t>
+      </w:r>
+      <w:proofErr w:type="spellEnd"/>
       <w:r>
         <w:t>”</w:t>
       </w:r>
@@ -1547,17 +3151,54 @@
         </w:numPr>
       </w:pPr>
       <w:r>
-        <w:t xml:space="preserve">Pulsamos en “Update </w:t>
-      </w:r>
-      <w:r>
-        <w:t>Payment Method</w:t>
-      </w:r>
-      <w:r>
-        <w:t xml:space="preserve">” y tras cambiar la información de la dirección seleccionada pulsamos en “Update </w:t>
-      </w:r>
-      <w:r>
-        <w:t>Payment Method</w:t>
-      </w:r>
+        <w:lastRenderedPageBreak/>
+        <w:t>Pulsamos en “</w:t>
+      </w:r>
+      <w:proofErr w:type="spellStart"/>
+      <w:r>
+        <w:t>Update</w:t>
+      </w:r>
+      <w:proofErr w:type="spellEnd"/>
+      <w:r>
+        <w:t xml:space="preserve"> </w:t>
+      </w:r>
+      <w:proofErr w:type="spellStart"/>
+      <w:r>
+        <w:t>Payment</w:t>
+      </w:r>
+      <w:proofErr w:type="spellEnd"/>
+      <w:r>
+        <w:t xml:space="preserve"> </w:t>
+      </w:r>
+      <w:proofErr w:type="spellStart"/>
+      <w:r>
+        <w:t>Method</w:t>
+      </w:r>
+      <w:proofErr w:type="spellEnd"/>
+      <w:r>
+        <w:t>” y tras cambiar la información de la dirección seleccionada pulsamos en “</w:t>
+      </w:r>
+      <w:proofErr w:type="spellStart"/>
+      <w:r>
+        <w:t>Update</w:t>
+      </w:r>
+      <w:proofErr w:type="spellEnd"/>
+      <w:r>
+        <w:t xml:space="preserve"> </w:t>
+      </w:r>
+      <w:proofErr w:type="spellStart"/>
+      <w:r>
+        <w:t>Payment</w:t>
+      </w:r>
+      <w:proofErr w:type="spellEnd"/>
+      <w:r>
+        <w:t xml:space="preserve"> </w:t>
+      </w:r>
+      <w:proofErr w:type="spellStart"/>
+      <w:r>
+        <w:t>Method</w:t>
+      </w:r>
+      <w:proofErr w:type="spellEnd"/>
       <w:r>
         <w:t>”</w:t>
       </w:r>
@@ -1616,11 +3257,37 @@
         </w:numPr>
       </w:pPr>
       <w:r>
-        <w:t>Pulsamos en la opción “My Account” en la parte superior de la página y pulsamos en la parte izquierda de la página “</w:t>
-      </w:r>
-      <w:r>
-        <w:t>Payment method</w:t>
-      </w:r>
+        <w:t>Pulsamos en la opción “</w:t>
+      </w:r>
+      <w:proofErr w:type="spellStart"/>
+      <w:r>
+        <w:t>My</w:t>
+      </w:r>
+      <w:proofErr w:type="spellEnd"/>
+      <w:r>
+        <w:t xml:space="preserve"> </w:t>
+      </w:r>
+      <w:proofErr w:type="spellStart"/>
+      <w:r>
+        <w:t>Account</w:t>
+      </w:r>
+      <w:proofErr w:type="spellEnd"/>
+      <w:r>
+        <w:t>” en la parte superior de la página y pulsamos en la parte izquierda de la página “</w:t>
+      </w:r>
+      <w:proofErr w:type="spellStart"/>
+      <w:r>
+        <w:t>Payment</w:t>
+      </w:r>
+      <w:proofErr w:type="spellEnd"/>
+      <w:r>
+        <w:t xml:space="preserve"> </w:t>
+      </w:r>
+      <w:proofErr w:type="spellStart"/>
+      <w:r>
+        <w:t>method</w:t>
+      </w:r>
+      <w:proofErr w:type="spellEnd"/>
       <w:r>
         <w:t>”</w:t>
       </w:r>
@@ -1640,11 +3307,29 @@
         </w:numPr>
       </w:pPr>
       <w:r>
-        <w:t xml:space="preserve">Pulsamos la opción “Delete </w:t>
-      </w:r>
-      <w:r>
-        <w:t>Payment Method</w:t>
-      </w:r>
+        <w:t>Pulsamos la opción “</w:t>
+      </w:r>
+      <w:proofErr w:type="spellStart"/>
+      <w:r>
+        <w:t>Delete</w:t>
+      </w:r>
+      <w:proofErr w:type="spellEnd"/>
+      <w:r>
+        <w:t xml:space="preserve"> </w:t>
+      </w:r>
+      <w:proofErr w:type="spellStart"/>
+      <w:r>
+        <w:t>Payment</w:t>
+      </w:r>
+      <w:proofErr w:type="spellEnd"/>
+      <w:r>
+        <w:t xml:space="preserve"> </w:t>
+      </w:r>
+      <w:proofErr w:type="spellStart"/>
+      <w:r>
+        <w:t>Method</w:t>
+      </w:r>
+      <w:proofErr w:type="spellEnd"/>
       <w:r>
         <w:t>” que se encontrara justo debajo de la dirección que queremos borrar.</w:t>
       </w:r>
@@ -1691,10 +3376,23 @@
         </w:numPr>
       </w:pPr>
       <w:r>
-        <w:t xml:space="preserve">Pulsamos en la opción “My Account” en la parte superior de la página </w:t>
-      </w:r>
-      <w:r>
-        <w:t>nos dirigimos a la parte inferior de la página.</w:t>
+        <w:t>Pulsamos en la opción “</w:t>
+      </w:r>
+      <w:proofErr w:type="spellStart"/>
+      <w:r>
+        <w:t>My</w:t>
+      </w:r>
+      <w:proofErr w:type="spellEnd"/>
+      <w:r>
+        <w:t xml:space="preserve"> </w:t>
+      </w:r>
+      <w:proofErr w:type="spellStart"/>
+      <w:r>
+        <w:t>Account</w:t>
+      </w:r>
+      <w:proofErr w:type="spellEnd"/>
+      <w:r>
+        <w:t>” en la parte superior de la página nos dirigimos a la parte inferior de la página.</w:t>
       </w:r>
     </w:p>
     <w:p>
@@ -1712,7 +3410,23 @@
         </w:numPr>
       </w:pPr>
       <w:r>
-        <w:t>Proporcionamos nuestra contraseña y pulsamos la opción “Delete Account”</w:t>
+        <w:t>Proporcionamos nuestra contraseña y pulsamos la opción “</w:t>
+      </w:r>
+      <w:proofErr w:type="spellStart"/>
+      <w:r>
+        <w:t>Delete</w:t>
+      </w:r>
+      <w:proofErr w:type="spellEnd"/>
+      <w:r>
+        <w:t xml:space="preserve"> </w:t>
+      </w:r>
+      <w:proofErr w:type="spellStart"/>
+      <w:r>
+        <w:t>Account</w:t>
+      </w:r>
+      <w:proofErr w:type="spellEnd"/>
+      <w:r>
+        <w:t>”</w:t>
       </w:r>
     </w:p>
     <w:p>
@@ -1761,11 +3475,37 @@
         </w:numPr>
       </w:pPr>
       <w:r>
-        <w:t>Pulsamos en la opción “My Account” en la parte superior de la página y pulsamos en la parte izquierda de la página “</w:t>
-      </w:r>
-      <w:r>
-        <w:t>Admin Menu</w:t>
-      </w:r>
+        <w:t>Pulsamos en la opción “</w:t>
+      </w:r>
+      <w:proofErr w:type="spellStart"/>
+      <w:r>
+        <w:t>My</w:t>
+      </w:r>
+      <w:proofErr w:type="spellEnd"/>
+      <w:r>
+        <w:t xml:space="preserve"> </w:t>
+      </w:r>
+      <w:proofErr w:type="spellStart"/>
+      <w:r>
+        <w:t>Account</w:t>
+      </w:r>
+      <w:proofErr w:type="spellEnd"/>
+      <w:r>
+        <w:t>” en la parte superior de la página y pulsamos en la parte izquierda de la página “</w:t>
+      </w:r>
+      <w:proofErr w:type="spellStart"/>
+      <w:r>
+        <w:t>Admin</w:t>
+      </w:r>
+      <w:proofErr w:type="spellEnd"/>
+      <w:r>
+        <w:t xml:space="preserve"> </w:t>
+      </w:r>
+      <w:proofErr w:type="spellStart"/>
+      <w:r>
+        <w:t>Menu</w:t>
+      </w:r>
+      <w:proofErr w:type="spellEnd"/>
       <w:r>
         <w:t>”</w:t>
       </w:r>
@@ -1784,10 +3524,34 @@
         </w:numPr>
       </w:pPr>
       <w:r>
-        <w:t>Pulsamos en la opción “Add Product”</w:t>
-      </w:r>
-      <w:r>
-        <w:t xml:space="preserve"> y tras proporcionar la información necesaria pulsamos en “Submit”</w:t>
+        <w:t>Pulsamos en la opción “</w:t>
+      </w:r>
+      <w:proofErr w:type="spellStart"/>
+      <w:r>
+        <w:t>Add</w:t>
+      </w:r>
+      <w:proofErr w:type="spellEnd"/>
+      <w:r>
+        <w:t xml:space="preserve"> </w:t>
+      </w:r>
+      <w:proofErr w:type="spellStart"/>
+      <w:r>
+        <w:t>Product</w:t>
+      </w:r>
+      <w:proofErr w:type="spellEnd"/>
+      <w:r>
+        <w:t>”</w:t>
+      </w:r>
+      <w:r>
+        <w:t xml:space="preserve"> y tras proporcionar la información necesaria pulsamos en “</w:t>
+      </w:r>
+      <w:proofErr w:type="spellStart"/>
+      <w:r>
+        <w:t>Submit</w:t>
+      </w:r>
+      <w:proofErr w:type="spellEnd"/>
+      <w:r>
+        <w:t>”</w:t>
       </w:r>
     </w:p>
     <w:p>
@@ -1836,7 +3600,39 @@
         </w:numPr>
       </w:pPr>
       <w:r>
-        <w:t>Pulsamos en la opción “My Account” en la parte superior de la página y pulsamos en la parte izquierda de la página “Admin Menu”</w:t>
+        <w:t>Pulsamos en la opción “</w:t>
+      </w:r>
+      <w:proofErr w:type="spellStart"/>
+      <w:r>
+        <w:t>My</w:t>
+      </w:r>
+      <w:proofErr w:type="spellEnd"/>
+      <w:r>
+        <w:t xml:space="preserve"> </w:t>
+      </w:r>
+      <w:proofErr w:type="spellStart"/>
+      <w:r>
+        <w:t>Account</w:t>
+      </w:r>
+      <w:proofErr w:type="spellEnd"/>
+      <w:r>
+        <w:t>” en la parte superior de la página y pulsamos en la parte izquierda de la página “</w:t>
+      </w:r>
+      <w:proofErr w:type="spellStart"/>
+      <w:r>
+        <w:t>Admin</w:t>
+      </w:r>
+      <w:proofErr w:type="spellEnd"/>
+      <w:r>
+        <w:t xml:space="preserve"> </w:t>
+      </w:r>
+      <w:proofErr w:type="spellStart"/>
+      <w:r>
+        <w:t>Menu</w:t>
+      </w:r>
+      <w:proofErr w:type="spellEnd"/>
+      <w:r>
+        <w:t>”</w:t>
       </w:r>
     </w:p>
     <w:p>
@@ -1854,7 +3650,23 @@
         </w:numPr>
       </w:pPr>
       <w:r>
-        <w:t>Pulsamos en la opción “Edit Product”</w:t>
+        <w:t>Pulsamos en la opción “</w:t>
+      </w:r>
+      <w:proofErr w:type="spellStart"/>
+      <w:r>
+        <w:t>Edit</w:t>
+      </w:r>
+      <w:proofErr w:type="spellEnd"/>
+      <w:r>
+        <w:t xml:space="preserve"> </w:t>
+      </w:r>
+      <w:proofErr w:type="spellStart"/>
+      <w:r>
+        <w:t>Product</w:t>
+      </w:r>
+      <w:proofErr w:type="spellEnd"/>
+      <w:r>
+        <w:t>”</w:t>
       </w:r>
       <w:r>
         <w:t xml:space="preserve"> y buscamos el producto que deseamos editar.</w:t>
@@ -1892,7 +3704,23 @@
         </w:numPr>
       </w:pPr>
       <w:r>
-        <w:t>Tras proporcionar los nuevos datos del producto, pulsamos la opción “Edit Product” que se encuentra a la derecha del producto que queremos editar.</w:t>
+        <w:t>Tras proporcionar los nuevos datos del producto, pulsamos la opción “</w:t>
+      </w:r>
+      <w:proofErr w:type="spellStart"/>
+      <w:r>
+        <w:t>Edit</w:t>
+      </w:r>
+      <w:proofErr w:type="spellEnd"/>
+      <w:r>
+        <w:t xml:space="preserve"> </w:t>
+      </w:r>
+      <w:proofErr w:type="spellStart"/>
+      <w:r>
+        <w:t>Product</w:t>
+      </w:r>
+      <w:proofErr w:type="spellEnd"/>
+      <w:r>
+        <w:t>” que se encuentra a la derecha del producto que queremos editar.</w:t>
       </w:r>
     </w:p>
     <w:p/>
@@ -1944,8 +3772,39 @@
         </w:numPr>
       </w:pPr>
       <w:r>
-        <w:lastRenderedPageBreak/>
-        <w:t>Pulsamos en la opción “My Account” en la parte superior de la página y pulsamos en la parte izquierda de la página “Admin Menu”</w:t>
+        <w:t>Pulsamos en la opción “</w:t>
+      </w:r>
+      <w:proofErr w:type="spellStart"/>
+      <w:r>
+        <w:t>My</w:t>
+      </w:r>
+      <w:proofErr w:type="spellEnd"/>
+      <w:r>
+        <w:t xml:space="preserve"> </w:t>
+      </w:r>
+      <w:proofErr w:type="spellStart"/>
+      <w:r>
+        <w:t>Account</w:t>
+      </w:r>
+      <w:proofErr w:type="spellEnd"/>
+      <w:r>
+        <w:t>” en la parte superior de la página y pulsamos en la parte izquierda de la página “</w:t>
+      </w:r>
+      <w:proofErr w:type="spellStart"/>
+      <w:r>
+        <w:t>Admin</w:t>
+      </w:r>
+      <w:proofErr w:type="spellEnd"/>
+      <w:r>
+        <w:t xml:space="preserve"> </w:t>
+      </w:r>
+      <w:proofErr w:type="spellStart"/>
+      <w:r>
+        <w:t>Menu</w:t>
+      </w:r>
+      <w:proofErr w:type="spellEnd"/>
+      <w:r>
+        <w:t>”</w:t>
       </w:r>
     </w:p>
     <w:p>
@@ -1965,17 +3824,21 @@
       <w:r>
         <w:t>Pulsamos en la opción “</w:t>
       </w:r>
+      <w:proofErr w:type="spellStart"/>
       <w:r>
         <w:t>Delete</w:t>
       </w:r>
-      <w:r>
-        <w:t xml:space="preserve"> Product” y buscamos el producto que deseamos </w:t>
-      </w:r>
-      <w:r>
-        <w:t>eliminar</w:t>
-      </w:r>
-      <w:r>
-        <w:t>.</w:t>
+      <w:proofErr w:type="spellEnd"/>
+      <w:r>
+        <w:t xml:space="preserve"> </w:t>
+      </w:r>
+      <w:proofErr w:type="spellStart"/>
+      <w:r>
+        <w:t>Product</w:t>
+      </w:r>
+      <w:proofErr w:type="spellEnd"/>
+      <w:r>
+        <w:t>” y buscamos el producto que deseamos eliminar.</w:t>
       </w:r>
     </w:p>
     <w:p>
@@ -2007,19 +3870,23 @@
         <w:ind w:left="1080"/>
       </w:pPr>
       <w:r>
-        <w:t>P</w:t>
-      </w:r>
-      <w:r>
-        <w:t>ulsamos la opción “</w:t>
-      </w:r>
+        <w:t>Pulsamos la opción “</w:t>
+      </w:r>
+      <w:proofErr w:type="spellStart"/>
       <w:r>
         <w:t>Delete</w:t>
       </w:r>
-      <w:r>
-        <w:t xml:space="preserve"> Product” que se encuentra a la derecha del producto que queremos </w:t>
-      </w:r>
-      <w:r>
-        <w:t>eliminar.</w:t>
+      <w:proofErr w:type="spellEnd"/>
+      <w:r>
+        <w:t xml:space="preserve"> </w:t>
+      </w:r>
+      <w:proofErr w:type="spellStart"/>
+      <w:r>
+        <w:t>Product</w:t>
+      </w:r>
+      <w:proofErr w:type="spellEnd"/>
+      <w:r>
+        <w:t>” que se encuentra a la derecha del producto que queremos eliminar.</w:t>
       </w:r>
     </w:p>
     <w:sectPr>
@@ -5771,7 +7638,7 @@
 </file>
 
 <file path=customXml/itemProps1.xml><?xml version="1.0" encoding="utf-8"?>
-<ds:datastoreItem xmlns:ds="http://schemas.openxmlformats.org/officeDocument/2006/customXml" ds:itemID="{DF0217C6-2C66-4643-B546-2C5D9438033A}">
+<ds:datastoreItem xmlns:ds="http://schemas.openxmlformats.org/officeDocument/2006/customXml" ds:itemID="{DF43CAF1-00DB-4F87-8D59-E30BA3F7586A}">
   <ds:schemaRefs>
     <ds:schemaRef ds:uri="http://schemas.openxmlformats.org/officeDocument/2006/bibliography"/>
   </ds:schemaRefs>

</xml_diff>

<commit_message>
Fixed Payment Method Actions
</commit_message>
<xml_diff>
--- a/Documentation/6. Uso de la aplicacion/Manual de usuario.docx
+++ b/Documentation/6. Uso de la aplicacion/Manual de usuario.docx
@@ -98,37 +98,8 @@
                                   </w14:solidFill>
                                 </w14:textFill>
                               </w:rPr>
-                              <w:t xml:space="preserve">Manual de </w:t>
+                              <w:t>Manual de usuario</w:t>
                             </w:r>
-                            <w:proofErr w:type="spellStart"/>
-                            <w:r>
-                              <w:rPr>
-                                <w:b/>
-                                <w:outline/>
-                                <w:color w:val="ED7D31" w:themeColor="accent2"/>
-                                <w:sz w:val="52"/>
-                                <w:szCs w:val="72"/>
-                                <w:u w:val="single"/>
-                                <w:lang w:val="en-US"/>
-                                <w14:shadow w14:blurRad="0" w14:dist="38100" w14:dir="2700000" w14:sx="100000" w14:sy="100000" w14:kx="0" w14:ky="0" w14:algn="tl">
-                                  <w14:schemeClr w14:val="accent2"/>
-                                </w14:shadow>
-                                <w14:textOutline w14:w="6604" w14:cap="flat" w14:cmpd="sng" w14:algn="ctr">
-                                  <w14:solidFill>
-                                    <w14:schemeClr w14:val="accent2"/>
-                                  </w14:solidFill>
-                                  <w14:prstDash w14:val="solid"/>
-                                  <w14:round/>
-                                </w14:textOutline>
-                                <w14:textFill>
-                                  <w14:solidFill>
-                                    <w14:srgbClr w14:val="FFFFFF"/>
-                                  </w14:solidFill>
-                                </w14:textFill>
-                              </w:rPr>
-                              <w:t>usuario</w:t>
-                            </w:r>
-                            <w:proofErr w:type="spellEnd"/>
                           </w:p>
                         </w:txbxContent>
                       </wps:txbx>
@@ -206,37 +177,8 @@
                             </w14:solidFill>
                           </w14:textFill>
                         </w:rPr>
-                        <w:t xml:space="preserve">Manual de </w:t>
+                        <w:t>Manual de usuario</w:t>
                       </w:r>
-                      <w:proofErr w:type="spellStart"/>
-                      <w:r>
-                        <w:rPr>
-                          <w:b/>
-                          <w:outline/>
-                          <w:color w:val="ED7D31" w:themeColor="accent2"/>
-                          <w:sz w:val="52"/>
-                          <w:szCs w:val="72"/>
-                          <w:u w:val="single"/>
-                          <w:lang w:val="en-US"/>
-                          <w14:shadow w14:blurRad="0" w14:dist="38100" w14:dir="2700000" w14:sx="100000" w14:sy="100000" w14:kx="0" w14:ky="0" w14:algn="tl">
-                            <w14:schemeClr w14:val="accent2"/>
-                          </w14:shadow>
-                          <w14:textOutline w14:w="6604" w14:cap="flat" w14:cmpd="sng" w14:algn="ctr">
-                            <w14:solidFill>
-                              <w14:schemeClr w14:val="accent2"/>
-                            </w14:solidFill>
-                            <w14:prstDash w14:val="solid"/>
-                            <w14:round/>
-                          </w14:textOutline>
-                          <w14:textFill>
-                            <w14:solidFill>
-                              <w14:srgbClr w14:val="FFFFFF"/>
-                            </w14:solidFill>
-                          </w14:textFill>
-                        </w:rPr>
-                        <w:t>usuario</w:t>
-                      </w:r>
-                      <w:proofErr w:type="spellEnd"/>
                     </w:p>
                   </w:txbxContent>
                 </v:textbox>
@@ -401,23 +343,7 @@
         </w:drawing>
       </w:r>
       <w:r>
-        <w:t>Pulsamos la opción “</w:t>
-      </w:r>
-      <w:proofErr w:type="spellStart"/>
-      <w:r>
-        <w:t>Login</w:t>
-      </w:r>
-      <w:proofErr w:type="spellEnd"/>
-      <w:r>
-        <w:t>/</w:t>
-      </w:r>
-      <w:proofErr w:type="spellStart"/>
-      <w:r>
-        <w:t>Register</w:t>
-      </w:r>
-      <w:proofErr w:type="spellEnd"/>
-      <w:r>
-        <w:t>” que se encuentra en la parte superior de la página.</w:t>
+        <w:t>Pulsamos la opción “Login/Register” que se encuentra en la parte superior de la página.</w:t>
       </w:r>
     </w:p>
     <w:p/>
@@ -494,15 +420,7 @@
       </w:r>
       <w:proofErr w:type="gramStart"/>
       <w:r>
-        <w:t>Pulsamos el botón “</w:t>
-      </w:r>
-      <w:proofErr w:type="spellStart"/>
-      <w:r>
-        <w:t>Register</w:t>
-      </w:r>
-      <w:proofErr w:type="spellEnd"/>
-      <w:r>
-        <w:t>”</w:t>
+        <w:t>Pulsamos el botón “Register”</w:t>
       </w:r>
       <w:r>
         <w:t xml:space="preserve">, </w:t>
@@ -514,23 +432,7 @@
         <w:t>información solicitada</w:t>
       </w:r>
       <w:r>
-        <w:t xml:space="preserve"> y pulsamos en “</w:t>
-      </w:r>
-      <w:proofErr w:type="spellStart"/>
-      <w:r>
-        <w:t>Create</w:t>
-      </w:r>
-      <w:proofErr w:type="spellEnd"/>
-      <w:r>
-        <w:t xml:space="preserve"> </w:t>
-      </w:r>
-      <w:proofErr w:type="spellStart"/>
-      <w:r>
-        <w:t>Account</w:t>
-      </w:r>
-      <w:proofErr w:type="spellEnd"/>
-      <w:r>
-        <w:t>!</w:t>
+        <w:t xml:space="preserve"> y pulsamos en “Create Account!</w:t>
       </w:r>
       <w:proofErr w:type="gramEnd"/>
       <w:r>
@@ -660,15 +562,7 @@
         <w:t xml:space="preserve">Pulsamos la opción </w:t>
       </w:r>
       <w:r>
-        <w:t>“</w:t>
-      </w:r>
-      <w:proofErr w:type="spellStart"/>
-      <w:r>
-        <w:t>Logout</w:t>
-      </w:r>
-      <w:proofErr w:type="spellEnd"/>
-      <w:r>
-        <w:t>” que se encuentra en la parte superior de la página (Si cerramos sesión, todos nuestros pedidos pendientes de confirmar serán borrados)</w:t>
+        <w:t>“Logout” que se encuentra en la parte superior de la página (Si cerramos sesión, todos nuestros pedidos pendientes de confirmar serán borrados)</w:t>
       </w:r>
     </w:p>
     <w:p>
@@ -802,39 +696,7 @@
         </w:numPr>
       </w:pPr>
       <w:r>
-        <w:t>Pulsamos “</w:t>
-      </w:r>
-      <w:proofErr w:type="spellStart"/>
-      <w:r>
-        <w:t>Build</w:t>
-      </w:r>
-      <w:proofErr w:type="spellEnd"/>
-      <w:r>
-        <w:t xml:space="preserve"> new </w:t>
-      </w:r>
-      <w:proofErr w:type="spellStart"/>
-      <w:r>
-        <w:t>Computer</w:t>
-      </w:r>
-      <w:proofErr w:type="spellEnd"/>
-      <w:r>
-        <w:t>” o “</w:t>
-      </w:r>
-      <w:proofErr w:type="spellStart"/>
-      <w:r>
-        <w:t>Build</w:t>
-      </w:r>
-      <w:proofErr w:type="spellEnd"/>
-      <w:r>
-        <w:t xml:space="preserve"> New </w:t>
-      </w:r>
-      <w:proofErr w:type="spellStart"/>
-      <w:r>
-        <w:t>Phone</w:t>
-      </w:r>
-      <w:proofErr w:type="spellEnd"/>
-      <w:r>
-        <w:t>” dependiendo de lo que queramos comprar.</w:t>
+        <w:t>Pulsamos “Build new Computer” o “Build New Phone” dependiendo de lo que queramos comprar.</w:t>
       </w:r>
     </w:p>
     <w:p>
@@ -851,23 +713,7 @@
         </w:numPr>
       </w:pPr>
       <w:r>
-        <w:t>Elegimos los componentes de nuestro producto y su cantidad y pulsamos en “</w:t>
-      </w:r>
-      <w:proofErr w:type="spellStart"/>
-      <w:r>
-        <w:t>Make</w:t>
-      </w:r>
-      <w:proofErr w:type="spellEnd"/>
-      <w:r>
-        <w:t xml:space="preserve"> </w:t>
-      </w:r>
-      <w:proofErr w:type="spellStart"/>
-      <w:r>
-        <w:t>order</w:t>
-      </w:r>
-      <w:proofErr w:type="spellEnd"/>
-      <w:r>
-        <w:t>”</w:t>
+        <w:t>Elegimos los componentes de nuestro producto y su cantidad y pulsamos en “Make order”</w:t>
       </w:r>
     </w:p>
     <w:p>
@@ -1058,15 +904,7 @@
         <w:t>P</w:t>
       </w:r>
       <w:r>
-        <w:t>ulsamos en la opción “</w:t>
-      </w:r>
-      <w:proofErr w:type="spellStart"/>
-      <w:r>
-        <w:t>Cart</w:t>
-      </w:r>
-      <w:proofErr w:type="spellEnd"/>
-      <w:r>
-        <w:t xml:space="preserve">” en la parte superior de la </w:t>
+        <w:t xml:space="preserve">ulsamos en la opción “Cart” en la parte superior de la </w:t>
       </w:r>
       <w:r>
         <w:t>página</w:t>
@@ -1094,162 +932,10 @@
         </w:numPr>
       </w:pPr>
       <w:r>
-        <w:t>Si nos aparece un mensaje que nos dice “</w:t>
-      </w:r>
-      <w:proofErr w:type="spellStart"/>
-      <w:r>
-        <w:t>Sorry</w:t>
-      </w:r>
-      <w:proofErr w:type="spellEnd"/>
-      <w:r>
-        <w:t xml:space="preserve">, </w:t>
-      </w:r>
-      <w:proofErr w:type="spellStart"/>
-      <w:r>
-        <w:t>there</w:t>
-      </w:r>
-      <w:proofErr w:type="spellEnd"/>
-      <w:r>
-        <w:t xml:space="preserve"> </w:t>
-      </w:r>
-      <w:proofErr w:type="spellStart"/>
-      <w:r>
-        <w:t>isn't</w:t>
-      </w:r>
-      <w:proofErr w:type="spellEnd"/>
-      <w:r>
-        <w:t xml:space="preserve"> </w:t>
-      </w:r>
-      <w:proofErr w:type="spellStart"/>
-      <w:r>
-        <w:t>enough</w:t>
-      </w:r>
-      <w:proofErr w:type="spellEnd"/>
-      <w:r>
-        <w:t xml:space="preserve"> </w:t>
-      </w:r>
-      <w:proofErr w:type="spellStart"/>
-      <w:r>
-        <w:t>component</w:t>
-      </w:r>
-      <w:proofErr w:type="spellEnd"/>
-      <w:r>
-        <w:t xml:space="preserve"> stock </w:t>
-      </w:r>
-      <w:proofErr w:type="spellStart"/>
-      <w:r>
-        <w:t>to</w:t>
-      </w:r>
-      <w:proofErr w:type="spellEnd"/>
-      <w:r>
-        <w:t xml:space="preserve"> complete </w:t>
-      </w:r>
-      <w:proofErr w:type="spellStart"/>
-      <w:r>
-        <w:t>the</w:t>
-      </w:r>
-      <w:proofErr w:type="spellEnd"/>
-      <w:r>
-        <w:t xml:space="preserve"> </w:t>
-      </w:r>
-      <w:proofErr w:type="spellStart"/>
-      <w:r>
-        <w:t>order</w:t>
-      </w:r>
-      <w:proofErr w:type="spellEnd"/>
-      <w:r>
-        <w:t xml:space="preserve">, </w:t>
-      </w:r>
-      <w:proofErr w:type="spellStart"/>
-      <w:r>
-        <w:t>please</w:t>
-      </w:r>
-      <w:proofErr w:type="spellEnd"/>
-      <w:r>
-        <w:t xml:space="preserve"> </w:t>
-      </w:r>
-      <w:proofErr w:type="spellStart"/>
-      <w:r>
-        <w:t>change</w:t>
-      </w:r>
-      <w:proofErr w:type="spellEnd"/>
-      <w:r>
-        <w:t xml:space="preserve"> </w:t>
-      </w:r>
-      <w:proofErr w:type="spellStart"/>
-      <w:r>
-        <w:t>the</w:t>
-      </w:r>
-      <w:proofErr w:type="spellEnd"/>
-      <w:r>
-        <w:t xml:space="preserve"> </w:t>
-      </w:r>
-      <w:proofErr w:type="spellStart"/>
-      <w:r>
-        <w:t>components</w:t>
-      </w:r>
-      <w:proofErr w:type="spellEnd"/>
-      <w:r>
-        <w:t xml:space="preserve"> </w:t>
-      </w:r>
-      <w:proofErr w:type="spellStart"/>
-      <w:r>
-        <w:t>of</w:t>
-      </w:r>
-      <w:proofErr w:type="spellEnd"/>
-      <w:r>
-        <w:t xml:space="preserve"> </w:t>
-      </w:r>
-      <w:proofErr w:type="spellStart"/>
-      <w:r>
-        <w:t>your</w:t>
-      </w:r>
-      <w:proofErr w:type="spellEnd"/>
-      <w:r>
-        <w:t xml:space="preserve"> </w:t>
-      </w:r>
-      <w:proofErr w:type="spellStart"/>
-      <w:r>
-        <w:t>order</w:t>
-      </w:r>
-      <w:proofErr w:type="spellEnd"/>
-      <w:r>
-        <w:t>” tendremos que borrar el prod</w:t>
-      </w:r>
-      <w:r>
-        <w:t>ucto que hemos creado pulsando en “</w:t>
-      </w:r>
-      <w:proofErr w:type="spellStart"/>
-      <w:r>
-        <w:t>Delete</w:t>
-      </w:r>
-      <w:proofErr w:type="spellEnd"/>
-      <w:r>
-        <w:t xml:space="preserve"> </w:t>
-      </w:r>
-      <w:proofErr w:type="spellStart"/>
-      <w:r>
-        <w:t>Product</w:t>
-      </w:r>
-      <w:proofErr w:type="spellEnd"/>
-      <w:r>
-        <w:t>” o “</w:t>
-      </w:r>
-      <w:proofErr w:type="spellStart"/>
-      <w:r>
-        <w:t>Delete</w:t>
-      </w:r>
-      <w:proofErr w:type="spellEnd"/>
-      <w:r>
-        <w:t xml:space="preserve"> </w:t>
-      </w:r>
-      <w:proofErr w:type="spellStart"/>
-      <w:r>
-        <w:t>Order</w:t>
-      </w:r>
-      <w:proofErr w:type="spellEnd"/>
-      <w:r>
-        <w:t>” y crear un nuevo producto con un stock valido (el stock aparece al lado del nombre de cada producto.)</w:t>
+        <w:t>Si nos aparece un mensaje que nos dice “Sorry, there isn't enough component stock to complete the order, please change the components of your order” tendremos que borrar el prod</w:t>
+      </w:r>
+      <w:r>
+        <w:t>ucto que hemos creado pulsando en “Delete Product” o “Delete Order” y crear un nuevo producto con un stock valido (el stock aparece al lado del nombre de cada producto.)</w:t>
       </w:r>
     </w:p>
     <w:p>
@@ -1393,138 +1079,10 @@
         </w:drawing>
       </w:r>
       <w:r>
-        <w:t>Si nos aparece un mensaje que nos dice “</w:t>
-      </w:r>
-      <w:proofErr w:type="spellStart"/>
-      <w:r>
-        <w:t>Please</w:t>
-      </w:r>
-      <w:proofErr w:type="spellEnd"/>
-      <w:r>
-        <w:t xml:space="preserve"> </w:t>
-      </w:r>
-      <w:proofErr w:type="spellStart"/>
-      <w:r>
-        <w:t>go</w:t>
-      </w:r>
-      <w:proofErr w:type="spellEnd"/>
-      <w:r>
-        <w:t xml:space="preserve"> </w:t>
-      </w:r>
-      <w:proofErr w:type="spellStart"/>
-      <w:r>
-        <w:t>to</w:t>
-      </w:r>
-      <w:proofErr w:type="spellEnd"/>
-      <w:r>
-        <w:t xml:space="preserve"> </w:t>
-      </w:r>
-      <w:proofErr w:type="spellStart"/>
-      <w:r>
-        <w:t>your</w:t>
-      </w:r>
-      <w:proofErr w:type="spellEnd"/>
-      <w:r>
-        <w:t xml:space="preserve"> </w:t>
-      </w:r>
-      <w:proofErr w:type="spellStart"/>
-      <w:r>
-        <w:t>account</w:t>
-      </w:r>
-      <w:proofErr w:type="spellEnd"/>
-      <w:r>
-        <w:t xml:space="preserve"> </w:t>
-      </w:r>
-      <w:proofErr w:type="spellStart"/>
-      <w:r>
-        <w:t>information</w:t>
-      </w:r>
-      <w:proofErr w:type="spellEnd"/>
-      <w:r>
-        <w:t xml:space="preserve"> and </w:t>
-      </w:r>
-      <w:proofErr w:type="spellStart"/>
-      <w:r>
-        <w:t>provide</w:t>
-      </w:r>
-      <w:proofErr w:type="spellEnd"/>
-      <w:r>
-        <w:t xml:space="preserve"> a </w:t>
-      </w:r>
-      <w:proofErr w:type="spellStart"/>
-      <w:r>
-        <w:t>valid</w:t>
-      </w:r>
-      <w:proofErr w:type="spellEnd"/>
-      <w:r>
-        <w:t xml:space="preserve"> </w:t>
-      </w:r>
-      <w:proofErr w:type="spellStart"/>
-      <w:r>
-        <w:t>adress</w:t>
-      </w:r>
-      <w:proofErr w:type="spellEnd"/>
-      <w:r>
-        <w:t xml:space="preserve"> and </w:t>
-      </w:r>
-      <w:proofErr w:type="spellStart"/>
-      <w:r>
-        <w:t>payment</w:t>
-      </w:r>
-      <w:proofErr w:type="spellEnd"/>
-      <w:r>
-        <w:t xml:space="preserve"> </w:t>
-      </w:r>
-      <w:proofErr w:type="spellStart"/>
-      <w:r>
-        <w:t>Method</w:t>
-      </w:r>
-      <w:proofErr w:type="spellEnd"/>
-      <w:r>
-        <w:t xml:space="preserve"> </w:t>
-      </w:r>
-      <w:proofErr w:type="spellStart"/>
-      <w:r>
-        <w:t>before</w:t>
-      </w:r>
-      <w:proofErr w:type="spellEnd"/>
-      <w:r>
-        <w:t xml:space="preserve"> confirming </w:t>
-      </w:r>
-      <w:proofErr w:type="spellStart"/>
-      <w:r>
-        <w:t>the</w:t>
-      </w:r>
-      <w:proofErr w:type="spellEnd"/>
-      <w:r>
-        <w:t xml:space="preserve"> </w:t>
-      </w:r>
-      <w:proofErr w:type="spellStart"/>
-      <w:r>
-        <w:t>order</w:t>
-      </w:r>
-      <w:proofErr w:type="spellEnd"/>
-      <w:r>
-        <w:t>” tendremos que ir a nuestra</w:t>
-      </w:r>
-      <w:r>
-        <w:t xml:space="preserve"> cuenta pulsado “</w:t>
-      </w:r>
-      <w:proofErr w:type="spellStart"/>
-      <w:r>
-        <w:t>My</w:t>
-      </w:r>
-      <w:proofErr w:type="spellEnd"/>
-      <w:r>
-        <w:t xml:space="preserve"> </w:t>
-      </w:r>
-      <w:proofErr w:type="spellStart"/>
-      <w:r>
-        <w:t>Account</w:t>
-      </w:r>
-      <w:proofErr w:type="spellEnd"/>
-      <w:r>
-        <w:t xml:space="preserve">” en </w:t>
+        <w:t>Si nos aparece un mensaje que nos dice “Please go to your account information and provide a valid adress and payment Method before confirming the order” tendremos que ir a nuestra</w:t>
+      </w:r>
+      <w:r>
+        <w:t xml:space="preserve"> cuenta pulsado “My Account” en </w:t>
       </w:r>
       <w:r>
         <w:t>l</w:t>
@@ -1641,39 +1199,7 @@
         </w:drawing>
       </w:r>
       <w:r>
-        <w:t>Pulsamos en la opción “</w:t>
-      </w:r>
-      <w:proofErr w:type="spellStart"/>
-      <w:r>
-        <w:t>My</w:t>
-      </w:r>
-      <w:proofErr w:type="spellEnd"/>
-      <w:r>
-        <w:t xml:space="preserve"> </w:t>
-      </w:r>
-      <w:proofErr w:type="spellStart"/>
-      <w:r>
-        <w:t>Account</w:t>
-      </w:r>
-      <w:proofErr w:type="spellEnd"/>
-      <w:r>
-        <w:t>” en la parte superior de la página y pulsamos en la parte izquierda de la página “</w:t>
-      </w:r>
-      <w:proofErr w:type="spellStart"/>
-      <w:r>
-        <w:t>Order</w:t>
-      </w:r>
-      <w:proofErr w:type="spellEnd"/>
-      <w:r>
-        <w:t xml:space="preserve"> </w:t>
-      </w:r>
-      <w:proofErr w:type="spellStart"/>
-      <w:r>
-        <w:t>History</w:t>
-      </w:r>
-      <w:proofErr w:type="spellEnd"/>
-      <w:r>
-        <w:t>”</w:t>
+        <w:t>Pulsamos en la opción “My Account” en la parte superior de la página y pulsamos en la parte izquierda de la página “Order History”</w:t>
       </w:r>
     </w:p>
     <w:p/>
@@ -1714,34 +1240,10 @@
         </w:numPr>
       </w:pPr>
       <w:r>
-        <w:t>Pulsamos en la opción “</w:t>
-      </w:r>
-      <w:proofErr w:type="spellStart"/>
-      <w:r>
-        <w:t>Cart</w:t>
-      </w:r>
-      <w:proofErr w:type="spellEnd"/>
-      <w:r>
-        <w:t>” en la parte superior de la página y</w:t>
-      </w:r>
-      <w:r>
-        <w:t xml:space="preserve"> tras elegir la dirección y el método de pago deseado pulsamos “</w:t>
-      </w:r>
-      <w:proofErr w:type="spellStart"/>
-      <w:r>
-        <w:t>Confirm</w:t>
-      </w:r>
-      <w:proofErr w:type="spellEnd"/>
-      <w:r>
-        <w:t xml:space="preserve"> </w:t>
-      </w:r>
-      <w:proofErr w:type="spellStart"/>
-      <w:r>
-        <w:t>Order</w:t>
-      </w:r>
-      <w:proofErr w:type="spellEnd"/>
-      <w:r>
-        <w:t>”</w:t>
+        <w:t>Pulsamos en la opción “Cart” en la parte superior de la página y</w:t>
+      </w:r>
+      <w:r>
+        <w:t xml:space="preserve"> tras elegir la dirección y el método de pago deseado pulsamos “Confirm Order”</w:t>
       </w:r>
     </w:p>
     <w:p>
@@ -1822,162 +1324,10 @@
         </w:numPr>
       </w:pPr>
       <w:r>
-        <w:t>Si nos aparece un mensaje que nos dice “</w:t>
-      </w:r>
-      <w:proofErr w:type="spellStart"/>
-      <w:r>
-        <w:t>Sorry</w:t>
-      </w:r>
-      <w:proofErr w:type="spellEnd"/>
-      <w:r>
-        <w:t xml:space="preserve">, </w:t>
-      </w:r>
-      <w:proofErr w:type="spellStart"/>
-      <w:r>
-        <w:t>there</w:t>
-      </w:r>
-      <w:proofErr w:type="spellEnd"/>
-      <w:r>
-        <w:t xml:space="preserve"> </w:t>
-      </w:r>
-      <w:proofErr w:type="spellStart"/>
-      <w:r>
-        <w:t>isn't</w:t>
-      </w:r>
-      <w:proofErr w:type="spellEnd"/>
-      <w:r>
-        <w:t xml:space="preserve"> </w:t>
-      </w:r>
-      <w:proofErr w:type="spellStart"/>
-      <w:r>
-        <w:t>enough</w:t>
-      </w:r>
-      <w:proofErr w:type="spellEnd"/>
-      <w:r>
-        <w:t xml:space="preserve"> </w:t>
-      </w:r>
-      <w:proofErr w:type="spellStart"/>
-      <w:r>
-        <w:t>component</w:t>
-      </w:r>
-      <w:proofErr w:type="spellEnd"/>
-      <w:r>
-        <w:t xml:space="preserve"> stock </w:t>
-      </w:r>
-      <w:proofErr w:type="spellStart"/>
-      <w:r>
-        <w:t>to</w:t>
-      </w:r>
-      <w:proofErr w:type="spellEnd"/>
-      <w:r>
-        <w:t xml:space="preserve"> complete </w:t>
-      </w:r>
-      <w:proofErr w:type="spellStart"/>
-      <w:r>
-        <w:t>the</w:t>
-      </w:r>
-      <w:proofErr w:type="spellEnd"/>
-      <w:r>
-        <w:t xml:space="preserve"> </w:t>
-      </w:r>
-      <w:proofErr w:type="spellStart"/>
-      <w:r>
-        <w:t>order</w:t>
-      </w:r>
-      <w:proofErr w:type="spellEnd"/>
-      <w:r>
-        <w:t xml:space="preserve">, </w:t>
-      </w:r>
-      <w:proofErr w:type="spellStart"/>
-      <w:r>
-        <w:t>please</w:t>
-      </w:r>
-      <w:proofErr w:type="spellEnd"/>
-      <w:r>
-        <w:t xml:space="preserve"> </w:t>
-      </w:r>
-      <w:proofErr w:type="spellStart"/>
-      <w:r>
-        <w:t>change</w:t>
-      </w:r>
-      <w:proofErr w:type="spellEnd"/>
-      <w:r>
-        <w:t xml:space="preserve"> </w:t>
-      </w:r>
-      <w:proofErr w:type="spellStart"/>
-      <w:r>
-        <w:t>the</w:t>
-      </w:r>
-      <w:proofErr w:type="spellEnd"/>
-      <w:r>
-        <w:t xml:space="preserve"> </w:t>
-      </w:r>
-      <w:proofErr w:type="spellStart"/>
-      <w:r>
-        <w:t>components</w:t>
-      </w:r>
-      <w:proofErr w:type="spellEnd"/>
-      <w:r>
-        <w:t xml:space="preserve"> </w:t>
-      </w:r>
-      <w:proofErr w:type="spellStart"/>
-      <w:r>
-        <w:t>of</w:t>
-      </w:r>
-      <w:proofErr w:type="spellEnd"/>
-      <w:r>
-        <w:t xml:space="preserve"> </w:t>
-      </w:r>
-      <w:proofErr w:type="spellStart"/>
-      <w:r>
-        <w:t>your</w:t>
-      </w:r>
-      <w:proofErr w:type="spellEnd"/>
-      <w:r>
-        <w:t xml:space="preserve"> </w:t>
-      </w:r>
-      <w:proofErr w:type="spellStart"/>
-      <w:r>
-        <w:t>order</w:t>
-      </w:r>
-      <w:proofErr w:type="spellEnd"/>
-      <w:r>
-        <w:t>” tendremos que borrar el prod</w:t>
-      </w:r>
-      <w:r>
-        <w:t>ucto que hemos creado pulsando en “</w:t>
-      </w:r>
-      <w:proofErr w:type="spellStart"/>
-      <w:r>
-        <w:t>Delete</w:t>
-      </w:r>
-      <w:proofErr w:type="spellEnd"/>
-      <w:r>
-        <w:t xml:space="preserve"> </w:t>
-      </w:r>
-      <w:proofErr w:type="spellStart"/>
-      <w:r>
-        <w:t>Product</w:t>
-      </w:r>
-      <w:proofErr w:type="spellEnd"/>
-      <w:r>
-        <w:t>” o “</w:t>
-      </w:r>
-      <w:proofErr w:type="spellStart"/>
-      <w:r>
-        <w:t>Delete</w:t>
-      </w:r>
-      <w:proofErr w:type="spellEnd"/>
-      <w:r>
-        <w:t xml:space="preserve"> </w:t>
-      </w:r>
-      <w:proofErr w:type="spellStart"/>
-      <w:r>
-        <w:t>Order</w:t>
-      </w:r>
-      <w:proofErr w:type="spellEnd"/>
-      <w:r>
-        <w:t>” y crear un nuevo producto con un stock valido (el stock aparece al lado del nombre de cada producto.)</w:t>
+        <w:t>Si nos aparece un mensaje que nos dice “Sorry, there isn't enough component stock to complete the order, please change the components of your order” tendremos que borrar el prod</w:t>
+      </w:r>
+      <w:r>
+        <w:t>ucto que hemos creado pulsando en “Delete Product” o “Delete Order” y crear un nuevo producto con un stock valido (el stock aparece al lado del nombre de cada producto.)</w:t>
       </w:r>
     </w:p>
     <w:p>
@@ -1995,146 +1345,10 @@
         </w:numPr>
       </w:pPr>
       <w:r>
-        <w:t>Si nos aparece un mensaje que nos dice “</w:t>
-      </w:r>
-      <w:proofErr w:type="spellStart"/>
-      <w:r>
-        <w:t>Please</w:t>
-      </w:r>
-      <w:proofErr w:type="spellEnd"/>
-      <w:r>
-        <w:t xml:space="preserve"> </w:t>
-      </w:r>
-      <w:proofErr w:type="spellStart"/>
-      <w:r>
-        <w:t>go</w:t>
-      </w:r>
-      <w:proofErr w:type="spellEnd"/>
-      <w:r>
-        <w:t xml:space="preserve"> </w:t>
-      </w:r>
-      <w:proofErr w:type="spellStart"/>
-      <w:r>
-        <w:t>to</w:t>
-      </w:r>
-      <w:proofErr w:type="spellEnd"/>
-      <w:r>
-        <w:t xml:space="preserve"> </w:t>
-      </w:r>
-      <w:proofErr w:type="spellStart"/>
-      <w:r>
-        <w:t>your</w:t>
-      </w:r>
-      <w:proofErr w:type="spellEnd"/>
-      <w:r>
-        <w:t xml:space="preserve"> </w:t>
-      </w:r>
-      <w:proofErr w:type="spellStart"/>
-      <w:r>
-        <w:t>account</w:t>
-      </w:r>
-      <w:proofErr w:type="spellEnd"/>
-      <w:r>
-        <w:t xml:space="preserve"> </w:t>
-      </w:r>
-      <w:proofErr w:type="spellStart"/>
-      <w:r>
-        <w:t>information</w:t>
-      </w:r>
-      <w:proofErr w:type="spellEnd"/>
-      <w:r>
-        <w:t xml:space="preserve"> and </w:t>
-      </w:r>
-      <w:proofErr w:type="spellStart"/>
-      <w:r>
-        <w:t>provide</w:t>
-      </w:r>
-      <w:proofErr w:type="spellEnd"/>
-      <w:r>
-        <w:t xml:space="preserve"> a </w:t>
-      </w:r>
-      <w:proofErr w:type="spellStart"/>
-      <w:r>
-        <w:t>valid</w:t>
-      </w:r>
-      <w:proofErr w:type="spellEnd"/>
-      <w:r>
-        <w:t xml:space="preserve"> </w:t>
-      </w:r>
-      <w:proofErr w:type="spellStart"/>
-      <w:r>
-        <w:t>adress</w:t>
-      </w:r>
-      <w:proofErr w:type="spellEnd"/>
-      <w:r>
-        <w:t xml:space="preserve"> and </w:t>
-      </w:r>
-      <w:proofErr w:type="spellStart"/>
-      <w:r>
-        <w:t>payment</w:t>
-      </w:r>
-      <w:proofErr w:type="spellEnd"/>
-      <w:r>
-        <w:t xml:space="preserve"> </w:t>
-      </w:r>
-      <w:proofErr w:type="spellStart"/>
-      <w:r>
-        <w:t>Method</w:t>
-      </w:r>
-      <w:proofErr w:type="spellEnd"/>
-      <w:r>
-        <w:t xml:space="preserve"> </w:t>
-      </w:r>
-      <w:proofErr w:type="spellStart"/>
-      <w:r>
-        <w:t>before</w:t>
-      </w:r>
-      <w:proofErr w:type="spellEnd"/>
-      <w:r>
-        <w:t xml:space="preserve"> confirming </w:t>
-      </w:r>
-      <w:proofErr w:type="spellStart"/>
-      <w:r>
-        <w:t>the</w:t>
-      </w:r>
-      <w:proofErr w:type="spellEnd"/>
-      <w:r>
-        <w:t xml:space="preserve"> </w:t>
-      </w:r>
-      <w:proofErr w:type="spellStart"/>
-      <w:r>
-        <w:t>order</w:t>
-      </w:r>
-      <w:proofErr w:type="spellEnd"/>
-      <w:r>
-        <w:t>” tendremos que ir a nuestra</w:t>
-      </w:r>
-      <w:r>
-        <w:t xml:space="preserve"> cuenta pulsado “</w:t>
-      </w:r>
-      <w:proofErr w:type="spellStart"/>
-      <w:r>
-        <w:t>My</w:t>
-      </w:r>
-      <w:proofErr w:type="spellEnd"/>
-      <w:r>
-        <w:t xml:space="preserve"> </w:t>
-      </w:r>
-      <w:proofErr w:type="spellStart"/>
-      <w:r>
-        <w:t>Account</w:t>
-      </w:r>
-      <w:proofErr w:type="spellEnd"/>
-      <w:r>
-        <w:t xml:space="preserve">” en </w:t>
-      </w:r>
-      <w:proofErr w:type="spellStart"/>
-      <w:r>
-        <w:t>a</w:t>
-      </w:r>
-      <w:proofErr w:type="spellEnd"/>
-      <w:r>
-        <w:t xml:space="preserve"> parte superior de la </w:t>
+        <w:t>Si nos aparece un mensaje que nos dice “Please go to your account information and provide a valid adress and payment Method before confirming the order” tendremos que ir a nuestra</w:t>
+      </w:r>
+      <w:r>
+        <w:t xml:space="preserve"> cuenta pulsado “My Account” en a parte superior de la </w:t>
       </w:r>
       <w:r>
         <w:t>página</w:t>
@@ -2250,31 +1464,7 @@
         </w:drawing>
       </w:r>
       <w:r>
-        <w:t>Pulsamos en la opción “</w:t>
-      </w:r>
-      <w:proofErr w:type="spellStart"/>
-      <w:r>
-        <w:t>Cart</w:t>
-      </w:r>
-      <w:proofErr w:type="spellEnd"/>
-      <w:r>
-        <w:t>” en la parte superior de la página y pulsamos en la opción “</w:t>
-      </w:r>
-      <w:proofErr w:type="spellStart"/>
-      <w:r>
-        <w:t>Delete</w:t>
-      </w:r>
-      <w:proofErr w:type="spellEnd"/>
-      <w:r>
-        <w:t xml:space="preserve"> </w:t>
-      </w:r>
-      <w:proofErr w:type="spellStart"/>
-      <w:r>
-        <w:t>Item</w:t>
-      </w:r>
-      <w:proofErr w:type="spellEnd"/>
-      <w:r>
-        <w:t>” correspondiente al producto que queremos borrar del pedido.</w:t>
+        <w:t>Pulsamos en la opción “Cart” en la parte superior de la página y pulsamos en la opción “Delete Item” correspondiente al producto que queremos borrar del pedido.</w:t>
       </w:r>
     </w:p>
     <w:p>
@@ -2319,23 +1509,7 @@
         </w:numPr>
       </w:pPr>
       <w:r>
-        <w:t>Pulsamos en la opción “</w:t>
-      </w:r>
-      <w:proofErr w:type="spellStart"/>
-      <w:r>
-        <w:t>Cart</w:t>
-      </w:r>
-      <w:proofErr w:type="spellEnd"/>
-      <w:r>
-        <w:t xml:space="preserve">” en la parte superior de la página y pulsamos en la opción “Cancel </w:t>
-      </w:r>
-      <w:proofErr w:type="spellStart"/>
-      <w:r>
-        <w:t>Order</w:t>
-      </w:r>
-      <w:proofErr w:type="spellEnd"/>
-      <w:r>
-        <w:t>” en la parte inferior de la página.</w:t>
+        <w:t>Pulsamos en la opción “Cart” en la parte superior de la página y pulsamos en la opción “Cancel Order” en la parte inferior de la página.</w:t>
       </w:r>
     </w:p>
     <w:p>
@@ -2403,10 +1577,7 @@
         </w:drawing>
       </w:r>
     </w:p>
-    <w:p>
-      <w:bookmarkStart w:id="0" w:name="_GoBack"/>
-      <w:bookmarkEnd w:id="0"/>
-    </w:p>
+    <w:p/>
     <w:p>
       <w:pPr>
         <w:pStyle w:val="Ttulo2"/>
@@ -2454,33 +1625,70 @@
         </w:numPr>
       </w:pPr>
       <w:r>
-        <w:t>Pulsamos en la opción “</w:t>
-      </w:r>
-      <w:proofErr w:type="spellStart"/>
-      <w:r>
-        <w:t>My</w:t>
-      </w:r>
-      <w:proofErr w:type="spellEnd"/>
-      <w:r>
-        <w:t xml:space="preserve"> </w:t>
-      </w:r>
-      <w:proofErr w:type="spellStart"/>
-      <w:r>
-        <w:t>Account</w:t>
-      </w:r>
-      <w:proofErr w:type="spellEnd"/>
-      <w:r>
-        <w:t xml:space="preserve">” en la parte superior de la página y pulsamos en la parte izquierda de la página “Personal </w:t>
-      </w:r>
-      <w:proofErr w:type="spellStart"/>
-      <w:r>
-        <w:t>details</w:t>
-      </w:r>
-      <w:proofErr w:type="spellEnd"/>
-      <w:r>
-        <w:t>”</w:t>
-      </w:r>
-    </w:p>
+        <w:rPr>
+          <w:noProof/>
+        </w:rPr>
+        <w:drawing>
+          <wp:anchor distT="0" distB="0" distL="114300" distR="114300" simplePos="0" relativeHeight="251673600" behindDoc="0" locked="0" layoutInCell="1" allowOverlap="1" wp14:anchorId="6BDD86B8">
+            <wp:simplePos x="0" y="0"/>
+            <wp:positionH relativeFrom="margin">
+              <wp:align>center</wp:align>
+            </wp:positionH>
+            <wp:positionV relativeFrom="paragraph">
+              <wp:posOffset>594360</wp:posOffset>
+            </wp:positionV>
+            <wp:extent cx="5448300" cy="1818005"/>
+            <wp:effectExtent l="0" t="0" r="0" b="0"/>
+            <wp:wrapTopAndBottom/>
+            <wp:docPr id="14" name="Imagen 14"/>
+            <wp:cNvGraphicFramePr>
+              <a:graphicFrameLocks xmlns:a="http://schemas.openxmlformats.org/drawingml/2006/main" noChangeAspect="1"/>
+            </wp:cNvGraphicFramePr>
+            <a:graphic xmlns:a="http://schemas.openxmlformats.org/drawingml/2006/main">
+              <a:graphicData uri="http://schemas.openxmlformats.org/drawingml/2006/picture">
+                <pic:pic xmlns:pic="http://schemas.openxmlformats.org/drawingml/2006/picture">
+                  <pic:nvPicPr>
+                    <pic:cNvPr id="1" name=""/>
+                    <pic:cNvPicPr/>
+                  </pic:nvPicPr>
+                  <pic:blipFill>
+                    <a:blip r:embed="rId17" cstate="print">
+                      <a:extLst>
+                        <a:ext uri="{28A0092B-C50C-407E-A947-70E740481C1C}">
+                          <a14:useLocalDpi xmlns:a14="http://schemas.microsoft.com/office/drawing/2010/main" val="0"/>
+                        </a:ext>
+                      </a:extLst>
+                    </a:blip>
+                    <a:stretch>
+                      <a:fillRect/>
+                    </a:stretch>
+                  </pic:blipFill>
+                  <pic:spPr>
+                    <a:xfrm>
+                      <a:off x="0" y="0"/>
+                      <a:ext cx="5448300" cy="1818005"/>
+                    </a:xfrm>
+                    <a:prstGeom prst="rect">
+                      <a:avLst/>
+                    </a:prstGeom>
+                  </pic:spPr>
+                </pic:pic>
+              </a:graphicData>
+            </a:graphic>
+            <wp14:sizeRelH relativeFrom="margin">
+              <wp14:pctWidth>0</wp14:pctWidth>
+            </wp14:sizeRelH>
+            <wp14:sizeRelV relativeFrom="margin">
+              <wp14:pctHeight>0</wp14:pctHeight>
+            </wp14:sizeRelV>
+          </wp:anchor>
+        </w:drawing>
+      </w:r>
+      <w:r>
+        <w:t>Pulsamos en la opción “My Account” en la parte superior de la página y pulsamos en la parte izquierda de la página “Personal details”</w:t>
+      </w:r>
+    </w:p>
+    <w:p/>
     <w:p>
       <w:pPr>
         <w:pStyle w:val="Prrafodelista"/>
@@ -2496,25 +1704,10 @@
         </w:numPr>
       </w:pPr>
       <w:r>
-        <w:t>Tras proporcionar los nuevos datos de nuestra cuenta, pulsamos la opción “</w:t>
-      </w:r>
-      <w:proofErr w:type="spellStart"/>
-      <w:r>
-        <w:t>Update</w:t>
-      </w:r>
-      <w:proofErr w:type="spellEnd"/>
-      <w:r>
-        <w:t xml:space="preserve"> </w:t>
-      </w:r>
-      <w:proofErr w:type="spellStart"/>
-      <w:r>
-        <w:t>Account</w:t>
-      </w:r>
-      <w:proofErr w:type="spellEnd"/>
-      <w:r>
-        <w:t>”</w:t>
-      </w:r>
-    </w:p>
+        <w:t>Tras proporcionar los nuevos datos de nuestra cuenta, pulsamos la opción “Update Account”</w:t>
+      </w:r>
+    </w:p>
+    <w:p/>
     <w:p>
       <w:pPr>
         <w:pStyle w:val="Prrafodelista"/>
@@ -2536,6 +1729,7 @@
         <w:rPr>
           <w:u w:val="single"/>
         </w:rPr>
+        <w:lastRenderedPageBreak/>
         <w:t>Ver nuestras direcciones:</w:t>
       </w:r>
     </w:p>
@@ -2569,29 +1763,11 @@
         <w:t xml:space="preserve">Pulsamos en la opción </w:t>
       </w:r>
       <w:r>
-        <w:t>“</w:t>
-      </w:r>
-      <w:proofErr w:type="spellStart"/>
-      <w:r>
-        <w:t>My</w:t>
-      </w:r>
-      <w:proofErr w:type="spellEnd"/>
-      <w:r>
-        <w:t xml:space="preserve"> </w:t>
-      </w:r>
-      <w:proofErr w:type="spellStart"/>
-      <w:r>
-        <w:t>Account</w:t>
-      </w:r>
-      <w:proofErr w:type="spellEnd"/>
-      <w:r>
-        <w:t xml:space="preserve">” en la parte superior de la </w:t>
-      </w:r>
-      <w:proofErr w:type="spellStart"/>
-      <w:r>
-        <w:t>pagina</w:t>
-      </w:r>
-      <w:proofErr w:type="spellEnd"/>
+        <w:t xml:space="preserve">“My Account” en la parte superior de la </w:t>
+      </w:r>
+      <w:r>
+        <w:t>página</w:t>
+      </w:r>
       <w:r>
         <w:t xml:space="preserve"> y pulsamos en la parte izquierda de la </w:t>
       </w:r>
@@ -2599,25 +1775,72 @@
         <w:t>página</w:t>
       </w:r>
       <w:r>
-        <w:t xml:space="preserve"> “</w:t>
-      </w:r>
-      <w:proofErr w:type="spellStart"/>
-      <w:r>
-        <w:t>My</w:t>
-      </w:r>
-      <w:proofErr w:type="spellEnd"/>
-      <w:r>
-        <w:t xml:space="preserve"> </w:t>
-      </w:r>
-      <w:proofErr w:type="spellStart"/>
-      <w:r>
-        <w:t>addresses</w:t>
-      </w:r>
-      <w:proofErr w:type="spellEnd"/>
-      <w:r>
-        <w:t>”</w:t>
-      </w:r>
-    </w:p>
+        <w:t xml:space="preserve"> “My addresses”</w:t>
+      </w:r>
+    </w:p>
+    <w:p>
+      <w:r>
+        <w:rPr>
+          <w:noProof/>
+        </w:rPr>
+        <w:drawing>
+          <wp:anchor distT="0" distB="0" distL="114300" distR="114300" simplePos="0" relativeHeight="251674624" behindDoc="0" locked="0" layoutInCell="1" allowOverlap="1" wp14:anchorId="7C806F59">
+            <wp:simplePos x="0" y="0"/>
+            <wp:positionH relativeFrom="margin">
+              <wp:align>center</wp:align>
+            </wp:positionH>
+            <wp:positionV relativeFrom="paragraph">
+              <wp:posOffset>190500</wp:posOffset>
+            </wp:positionV>
+            <wp:extent cx="6480810" cy="1638300"/>
+            <wp:effectExtent l="0" t="0" r="0" b="0"/>
+            <wp:wrapTopAndBottom/>
+            <wp:docPr id="15" name="Imagen 15"/>
+            <wp:cNvGraphicFramePr>
+              <a:graphicFrameLocks xmlns:a="http://schemas.openxmlformats.org/drawingml/2006/main" noChangeAspect="1"/>
+            </wp:cNvGraphicFramePr>
+            <a:graphic xmlns:a="http://schemas.openxmlformats.org/drawingml/2006/main">
+              <a:graphicData uri="http://schemas.openxmlformats.org/drawingml/2006/picture">
+                <pic:pic xmlns:pic="http://schemas.openxmlformats.org/drawingml/2006/picture">
+                  <pic:nvPicPr>
+                    <pic:cNvPr id="1" name=""/>
+                    <pic:cNvPicPr/>
+                  </pic:nvPicPr>
+                  <pic:blipFill>
+                    <a:blip r:embed="rId18">
+                      <a:extLst>
+                        <a:ext uri="{28A0092B-C50C-407E-A947-70E740481C1C}">
+                          <a14:useLocalDpi xmlns:a14="http://schemas.microsoft.com/office/drawing/2010/main" val="0"/>
+                        </a:ext>
+                      </a:extLst>
+                    </a:blip>
+                    <a:stretch>
+                      <a:fillRect/>
+                    </a:stretch>
+                  </pic:blipFill>
+                  <pic:spPr>
+                    <a:xfrm>
+                      <a:off x="0" y="0"/>
+                      <a:ext cx="6480810" cy="1638300"/>
+                    </a:xfrm>
+                    <a:prstGeom prst="rect">
+                      <a:avLst/>
+                    </a:prstGeom>
+                  </pic:spPr>
+                </pic:pic>
+              </a:graphicData>
+            </a:graphic>
+            <wp14:sizeRelH relativeFrom="margin">
+              <wp14:pctWidth>0</wp14:pctWidth>
+            </wp14:sizeRelH>
+            <wp14:sizeRelV relativeFrom="margin">
+              <wp14:pctHeight>0</wp14:pctHeight>
+            </wp14:sizeRelV>
+          </wp:anchor>
+        </w:drawing>
+      </w:r>
+    </w:p>
+    <w:p/>
     <w:p>
       <w:pPr>
         <w:pStyle w:val="Ttulo2"/>
@@ -2671,39 +1894,7 @@
         </w:numPr>
       </w:pPr>
       <w:r>
-        <w:t>Pulsamos en la opción “</w:t>
-      </w:r>
-      <w:proofErr w:type="spellStart"/>
-      <w:r>
-        <w:t>My</w:t>
-      </w:r>
-      <w:proofErr w:type="spellEnd"/>
-      <w:r>
-        <w:t xml:space="preserve"> </w:t>
-      </w:r>
-      <w:proofErr w:type="spellStart"/>
-      <w:r>
-        <w:t>Account</w:t>
-      </w:r>
-      <w:proofErr w:type="spellEnd"/>
-      <w:r>
-        <w:t>” en la parte superior de la página y pulsamos en la parte izquierda de la página “</w:t>
-      </w:r>
-      <w:proofErr w:type="spellStart"/>
-      <w:r>
-        <w:t>My</w:t>
-      </w:r>
-      <w:proofErr w:type="spellEnd"/>
-      <w:r>
-        <w:t xml:space="preserve"> </w:t>
-      </w:r>
-      <w:proofErr w:type="spellStart"/>
-      <w:r>
-        <w:t>addresses</w:t>
-      </w:r>
-      <w:proofErr w:type="spellEnd"/>
-      <w:r>
-        <w:t>”</w:t>
+        <w:t>Pulsamos en la opción “My Account” en la parte superior de la página y pulsamos en la parte izquierda de la página “My addresses”</w:t>
       </w:r>
     </w:p>
     <w:p>
@@ -2721,43 +1912,84 @@
         </w:numPr>
       </w:pPr>
       <w:r>
-        <w:lastRenderedPageBreak/>
-        <w:t>Pulsamos en la opción “</w:t>
-      </w:r>
-      <w:proofErr w:type="spellStart"/>
-      <w:r>
-        <w:t>Add</w:t>
-      </w:r>
-      <w:proofErr w:type="spellEnd"/>
-      <w:r>
-        <w:t xml:space="preserve"> </w:t>
-      </w:r>
-      <w:proofErr w:type="spellStart"/>
-      <w:r>
-        <w:t>address</w:t>
-      </w:r>
-      <w:proofErr w:type="spellEnd"/>
-      <w:r>
-        <w:t xml:space="preserve">”, tras proporcionar la </w:t>
+        <w:t xml:space="preserve">Pulsamos en la opción “Add address”, tras proporcionar la </w:t>
       </w:r>
       <w:r>
         <w:t>información necesaria</w:t>
       </w:r>
       <w:r>
-        <w:t xml:space="preserve"> pulsamos en “</w:t>
-      </w:r>
-      <w:proofErr w:type="spellStart"/>
-      <w:r>
-        <w:t>Add</w:t>
-      </w:r>
-      <w:proofErr w:type="spellEnd"/>
-      <w:r>
-        <w:t xml:space="preserve"> as new”</w:t>
+        <w:t xml:space="preserve"> pulsamos en “Add as new”</w:t>
       </w:r>
       <w:r>
         <w:t>.</w:t>
       </w:r>
     </w:p>
+    <w:p>
+      <w:pPr>
+        <w:pStyle w:val="Prrafodelista"/>
+      </w:pPr>
+      <w:r>
+        <w:rPr>
+          <w:noProof/>
+        </w:rPr>
+        <w:drawing>
+          <wp:anchor distT="0" distB="0" distL="114300" distR="114300" simplePos="0" relativeHeight="251675648" behindDoc="0" locked="0" layoutInCell="1" allowOverlap="1" wp14:anchorId="40D0A573">
+            <wp:simplePos x="0" y="0"/>
+            <wp:positionH relativeFrom="margin">
+              <wp:align>center</wp:align>
+            </wp:positionH>
+            <wp:positionV relativeFrom="paragraph">
+              <wp:posOffset>220345</wp:posOffset>
+            </wp:positionV>
+            <wp:extent cx="3707765" cy="2030095"/>
+            <wp:effectExtent l="0" t="0" r="6985" b="8255"/>
+            <wp:wrapTopAndBottom/>
+            <wp:docPr id="16" name="Imagen 16"/>
+            <wp:cNvGraphicFramePr>
+              <a:graphicFrameLocks xmlns:a="http://schemas.openxmlformats.org/drawingml/2006/main" noChangeAspect="1"/>
+            </wp:cNvGraphicFramePr>
+            <a:graphic xmlns:a="http://schemas.openxmlformats.org/drawingml/2006/main">
+              <a:graphicData uri="http://schemas.openxmlformats.org/drawingml/2006/picture">
+                <pic:pic xmlns:pic="http://schemas.openxmlformats.org/drawingml/2006/picture">
+                  <pic:nvPicPr>
+                    <pic:cNvPr id="1" name=""/>
+                    <pic:cNvPicPr/>
+                  </pic:nvPicPr>
+                  <pic:blipFill>
+                    <a:blip r:embed="rId19">
+                      <a:extLst>
+                        <a:ext uri="{28A0092B-C50C-407E-A947-70E740481C1C}">
+                          <a14:useLocalDpi xmlns:a14="http://schemas.microsoft.com/office/drawing/2010/main" val="0"/>
+                        </a:ext>
+                      </a:extLst>
+                    </a:blip>
+                    <a:stretch>
+                      <a:fillRect/>
+                    </a:stretch>
+                  </pic:blipFill>
+                  <pic:spPr>
+                    <a:xfrm>
+                      <a:off x="0" y="0"/>
+                      <a:ext cx="3707765" cy="2030095"/>
+                    </a:xfrm>
+                    <a:prstGeom prst="rect">
+                      <a:avLst/>
+                    </a:prstGeom>
+                  </pic:spPr>
+                </pic:pic>
+              </a:graphicData>
+            </a:graphic>
+            <wp14:sizeRelH relativeFrom="margin">
+              <wp14:pctWidth>0</wp14:pctWidth>
+            </wp14:sizeRelH>
+            <wp14:sizeRelV relativeFrom="margin">
+              <wp14:pctHeight>0</wp14:pctHeight>
+            </wp14:sizeRelV>
+          </wp:anchor>
+        </w:drawing>
+      </w:r>
+    </w:p>
+    <w:p/>
     <w:p>
       <w:pPr>
         <w:pStyle w:val="Prrafodelista"/>
@@ -2772,60 +2004,77 @@
         </w:numPr>
       </w:pPr>
       <w:r>
+        <w:rPr>
+          <w:noProof/>
+        </w:rPr>
+        <w:lastRenderedPageBreak/>
+        <w:drawing>
+          <wp:anchor distT="0" distB="0" distL="114300" distR="114300" simplePos="0" relativeHeight="251676672" behindDoc="0" locked="0" layoutInCell="1" allowOverlap="1" wp14:anchorId="7FAB588B">
+            <wp:simplePos x="0" y="0"/>
+            <wp:positionH relativeFrom="margin">
+              <wp:align>center</wp:align>
+            </wp:positionH>
+            <wp:positionV relativeFrom="paragraph">
+              <wp:posOffset>624205</wp:posOffset>
+            </wp:positionV>
+            <wp:extent cx="3829050" cy="2092325"/>
+            <wp:effectExtent l="0" t="0" r="0" b="3175"/>
+            <wp:wrapTopAndBottom/>
+            <wp:docPr id="17" name="Imagen 17"/>
+            <wp:cNvGraphicFramePr>
+              <a:graphicFrameLocks xmlns:a="http://schemas.openxmlformats.org/drawingml/2006/main" noChangeAspect="1"/>
+            </wp:cNvGraphicFramePr>
+            <a:graphic xmlns:a="http://schemas.openxmlformats.org/drawingml/2006/main">
+              <a:graphicData uri="http://schemas.openxmlformats.org/drawingml/2006/picture">
+                <pic:pic xmlns:pic="http://schemas.openxmlformats.org/drawingml/2006/picture">
+                  <pic:nvPicPr>
+                    <pic:cNvPr id="1" name=""/>
+                    <pic:cNvPicPr/>
+                  </pic:nvPicPr>
+                  <pic:blipFill>
+                    <a:blip r:embed="rId20">
+                      <a:extLst>
+                        <a:ext uri="{28A0092B-C50C-407E-A947-70E740481C1C}">
+                          <a14:useLocalDpi xmlns:a14="http://schemas.microsoft.com/office/drawing/2010/main" val="0"/>
+                        </a:ext>
+                      </a:extLst>
+                    </a:blip>
+                    <a:stretch>
+                      <a:fillRect/>
+                    </a:stretch>
+                  </pic:blipFill>
+                  <pic:spPr>
+                    <a:xfrm>
+                      <a:off x="0" y="0"/>
+                      <a:ext cx="3829050" cy="2092325"/>
+                    </a:xfrm>
+                    <a:prstGeom prst="rect">
+                      <a:avLst/>
+                    </a:prstGeom>
+                  </pic:spPr>
+                </pic:pic>
+              </a:graphicData>
+            </a:graphic>
+            <wp14:sizeRelH relativeFrom="margin">
+              <wp14:pctWidth>0</wp14:pctWidth>
+            </wp14:sizeRelH>
+            <wp14:sizeRelV relativeFrom="margin">
+              <wp14:pctHeight>0</wp14:pctHeight>
+            </wp14:sizeRelV>
+          </wp:anchor>
+        </w:drawing>
+      </w:r>
+      <w:r>
         <w:t xml:space="preserve">Si queremos </w:t>
       </w:r>
       <w:r>
         <w:t>añadir</w:t>
       </w:r>
       <w:r>
-        <w:t xml:space="preserve"> una nueva dirección a partir de otra, en vez de pulsar “</w:t>
-      </w:r>
-      <w:proofErr w:type="spellStart"/>
-      <w:r>
-        <w:t>Add</w:t>
-      </w:r>
-      <w:proofErr w:type="spellEnd"/>
-      <w:r>
-        <w:t xml:space="preserve"> </w:t>
-      </w:r>
-      <w:proofErr w:type="spellStart"/>
-      <w:r>
-        <w:t>address</w:t>
-      </w:r>
-      <w:proofErr w:type="spellEnd"/>
-      <w:r>
-        <w:t>”, pulsaremos en “</w:t>
-      </w:r>
-      <w:proofErr w:type="spellStart"/>
-      <w:r>
-        <w:t>Update</w:t>
-      </w:r>
-      <w:proofErr w:type="spellEnd"/>
-      <w:r>
-        <w:t xml:space="preserve"> </w:t>
-      </w:r>
-      <w:proofErr w:type="spellStart"/>
-      <w:r>
-        <w:t>Address</w:t>
-      </w:r>
-      <w:proofErr w:type="spellEnd"/>
-      <w:r>
-        <w:t>” y tras introducir los cambios deseados pulsaremos “</w:t>
-      </w:r>
-      <w:proofErr w:type="spellStart"/>
-      <w:r>
-        <w:t>Add</w:t>
-      </w:r>
-      <w:proofErr w:type="spellEnd"/>
-      <w:r>
-        <w:t xml:space="preserve"> as new”</w:t>
-      </w:r>
-    </w:p>
-    <w:p>
-      <w:pPr>
-        <w:pStyle w:val="Prrafodelista"/>
-      </w:pPr>
-    </w:p>
+        <w:t xml:space="preserve"> una nueva dirección a partir de otra, en vez de pulsar “Add address”, pulsaremos en “Update Address” y tras introducir los cambios deseados pulsaremos “Add as new”</w:t>
+      </w:r>
+    </w:p>
+    <w:p/>
     <w:p>
       <w:pPr>
         <w:pStyle w:val="Ttulo2"/>
@@ -2873,39 +2122,7 @@
         </w:numPr>
       </w:pPr>
       <w:r>
-        <w:t>Pulsamos en la opción “</w:t>
-      </w:r>
-      <w:proofErr w:type="spellStart"/>
-      <w:r>
-        <w:t>My</w:t>
-      </w:r>
-      <w:proofErr w:type="spellEnd"/>
-      <w:r>
-        <w:t xml:space="preserve"> </w:t>
-      </w:r>
-      <w:proofErr w:type="spellStart"/>
-      <w:r>
-        <w:t>Account</w:t>
-      </w:r>
-      <w:proofErr w:type="spellEnd"/>
-      <w:r>
-        <w:t>” en la parte superior de la página y pulsamos en la parte izquierda de la página “</w:t>
-      </w:r>
-      <w:proofErr w:type="spellStart"/>
-      <w:r>
-        <w:t>My</w:t>
-      </w:r>
-      <w:proofErr w:type="spellEnd"/>
-      <w:r>
-        <w:t xml:space="preserve"> </w:t>
-      </w:r>
-      <w:proofErr w:type="spellStart"/>
-      <w:r>
-        <w:t>addresses</w:t>
-      </w:r>
-      <w:proofErr w:type="spellEnd"/>
-      <w:r>
-        <w:t>”</w:t>
+        <w:t>Pulsamos en la opción “My Account” en la parte superior de la página y pulsamos en la parte izquierda de la página “My addresses”</w:t>
       </w:r>
     </w:p>
     <w:p>
@@ -2923,39 +2140,7 @@
         </w:numPr>
       </w:pPr>
       <w:r>
-        <w:t>Pulsamos en “</w:t>
-      </w:r>
-      <w:proofErr w:type="spellStart"/>
-      <w:r>
-        <w:t>Update</w:t>
-      </w:r>
-      <w:proofErr w:type="spellEnd"/>
-      <w:r>
-        <w:t xml:space="preserve"> </w:t>
-      </w:r>
-      <w:proofErr w:type="spellStart"/>
-      <w:r>
-        <w:t>Address</w:t>
-      </w:r>
-      <w:proofErr w:type="spellEnd"/>
-      <w:r>
-        <w:t>” y tras cambiar la información de la dirección seleccionada pulsamos en “</w:t>
-      </w:r>
-      <w:proofErr w:type="spellStart"/>
-      <w:r>
-        <w:t>Update</w:t>
-      </w:r>
-      <w:proofErr w:type="spellEnd"/>
-      <w:r>
-        <w:t xml:space="preserve"> </w:t>
-      </w:r>
-      <w:proofErr w:type="spellStart"/>
-      <w:r>
-        <w:t>Address</w:t>
-      </w:r>
-      <w:proofErr w:type="spellEnd"/>
-      <w:r>
-        <w:t>”</w:t>
+        <w:t>Pulsamos en “Update Address” y tras cambiar la información de la dirección seleccionada pulsamos en “Update Address”</w:t>
       </w:r>
     </w:p>
     <w:p/>
@@ -2986,7 +2171,11 @@
         <w:t>Usuario registrado y administrador:</w:t>
       </w:r>
     </w:p>
-    <w:p/>
+    <w:p>
+      <w:pPr>
+        <w:pStyle w:val="Prrafodelista"/>
+      </w:pPr>
+    </w:p>
     <w:p>
       <w:pPr>
         <w:pStyle w:val="Prrafodelista"/>
@@ -2996,39 +2185,7 @@
         </w:numPr>
       </w:pPr>
       <w:r>
-        <w:t>Pulsamos en la opción “</w:t>
-      </w:r>
-      <w:proofErr w:type="spellStart"/>
-      <w:r>
-        <w:t>My</w:t>
-      </w:r>
-      <w:proofErr w:type="spellEnd"/>
-      <w:r>
-        <w:t xml:space="preserve"> </w:t>
-      </w:r>
-      <w:proofErr w:type="spellStart"/>
-      <w:r>
-        <w:t>Account</w:t>
-      </w:r>
-      <w:proofErr w:type="spellEnd"/>
-      <w:r>
-        <w:t>” en la parte superior de la página y pulsamos en la parte izquierda de la página “</w:t>
-      </w:r>
-      <w:proofErr w:type="spellStart"/>
-      <w:r>
-        <w:t>My</w:t>
-      </w:r>
-      <w:proofErr w:type="spellEnd"/>
-      <w:r>
-        <w:t xml:space="preserve"> </w:t>
-      </w:r>
-      <w:proofErr w:type="spellStart"/>
-      <w:r>
-        <w:t>addresses</w:t>
-      </w:r>
-      <w:proofErr w:type="spellEnd"/>
-      <w:r>
-        <w:t>”</w:t>
+        <w:t>Pulsamos en la opción “My Account” en la parte superior de la página y pulsamos en la parte izquierda de la página “My addresses”</w:t>
       </w:r>
     </w:p>
     <w:p>
@@ -3046,25 +2203,16 @@
         </w:numPr>
       </w:pPr>
       <w:r>
-        <w:t>Pulsamos la opción “</w:t>
-      </w:r>
-      <w:proofErr w:type="spellStart"/>
-      <w:r>
-        <w:t>Delete</w:t>
-      </w:r>
-      <w:proofErr w:type="spellEnd"/>
-      <w:r>
-        <w:t xml:space="preserve"> </w:t>
-      </w:r>
-      <w:proofErr w:type="spellStart"/>
-      <w:r>
-        <w:t>Address</w:t>
-      </w:r>
-      <w:proofErr w:type="spellEnd"/>
-      <w:r>
-        <w:t>” que se encontrara justo debajo de la dirección que queremos borrar.</w:t>
-      </w:r>
-    </w:p>
+        <w:t>Pulsamos la opción “Delete Address” que se encontrara justo debajo de la dirección que queremos borrar.</w:t>
+      </w:r>
+    </w:p>
+    <w:p>
+      <w:pPr>
+        <w:pStyle w:val="Prrafodelista"/>
+      </w:pPr>
+    </w:p>
+    <w:p/>
+    <w:p/>
     <w:p>
       <w:pPr>
         <w:pStyle w:val="Prrafodelista"/>
@@ -3081,6 +2229,7 @@
         <w:rPr>
           <w:u w:val="single"/>
         </w:rPr>
+        <w:lastRenderedPageBreak/>
         <w:t>Ver nuestr</w:t>
       </w:r>
       <w:r>
@@ -3123,41 +2272,70 @@
         </w:numPr>
       </w:pPr>
       <w:r>
-        <w:t>Pulsamos en la opción “</w:t>
-      </w:r>
-      <w:proofErr w:type="spellStart"/>
-      <w:r>
-        <w:t>My</w:t>
-      </w:r>
-      <w:proofErr w:type="spellEnd"/>
-      <w:r>
-        <w:t xml:space="preserve"> </w:t>
-      </w:r>
-      <w:proofErr w:type="spellStart"/>
-      <w:r>
-        <w:t>Account</w:t>
-      </w:r>
-      <w:proofErr w:type="spellEnd"/>
-      <w:r>
-        <w:t>” en la parte superior de la página y pulsamos en la parte izquierda de la página “</w:t>
-      </w:r>
-      <w:proofErr w:type="spellStart"/>
-      <w:r>
-        <w:t>Payment</w:t>
-      </w:r>
-      <w:proofErr w:type="spellEnd"/>
-      <w:r>
-        <w:t xml:space="preserve"> </w:t>
-      </w:r>
-      <w:proofErr w:type="spellStart"/>
-      <w:r>
-        <w:t>methods</w:t>
-      </w:r>
-      <w:proofErr w:type="spellEnd"/>
-      <w:r>
-        <w:t>”</w:t>
-      </w:r>
-    </w:p>
+        <w:rPr>
+          <w:noProof/>
+        </w:rPr>
+        <w:drawing>
+          <wp:anchor distT="0" distB="0" distL="114300" distR="114300" simplePos="0" relativeHeight="251677696" behindDoc="0" locked="0" layoutInCell="1" allowOverlap="1" wp14:anchorId="31334AFF">
+            <wp:simplePos x="0" y="0"/>
+            <wp:positionH relativeFrom="margin">
+              <wp:align>center</wp:align>
+            </wp:positionH>
+            <wp:positionV relativeFrom="paragraph">
+              <wp:posOffset>488315</wp:posOffset>
+            </wp:positionV>
+            <wp:extent cx="6793028" cy="1504950"/>
+            <wp:effectExtent l="0" t="0" r="8255" b="0"/>
+            <wp:wrapTopAndBottom/>
+            <wp:docPr id="18" name="Imagen 18"/>
+            <wp:cNvGraphicFramePr>
+              <a:graphicFrameLocks xmlns:a="http://schemas.openxmlformats.org/drawingml/2006/main" noChangeAspect="1"/>
+            </wp:cNvGraphicFramePr>
+            <a:graphic xmlns:a="http://schemas.openxmlformats.org/drawingml/2006/main">
+              <a:graphicData uri="http://schemas.openxmlformats.org/drawingml/2006/picture">
+                <pic:pic xmlns:pic="http://schemas.openxmlformats.org/drawingml/2006/picture">
+                  <pic:nvPicPr>
+                    <pic:cNvPr id="1" name=""/>
+                    <pic:cNvPicPr/>
+                  </pic:nvPicPr>
+                  <pic:blipFill>
+                    <a:blip r:embed="rId21">
+                      <a:extLst>
+                        <a:ext uri="{28A0092B-C50C-407E-A947-70E740481C1C}">
+                          <a14:useLocalDpi xmlns:a14="http://schemas.microsoft.com/office/drawing/2010/main" val="0"/>
+                        </a:ext>
+                      </a:extLst>
+                    </a:blip>
+                    <a:stretch>
+                      <a:fillRect/>
+                    </a:stretch>
+                  </pic:blipFill>
+                  <pic:spPr>
+                    <a:xfrm>
+                      <a:off x="0" y="0"/>
+                      <a:ext cx="6793028" cy="1504950"/>
+                    </a:xfrm>
+                    <a:prstGeom prst="rect">
+                      <a:avLst/>
+                    </a:prstGeom>
+                  </pic:spPr>
+                </pic:pic>
+              </a:graphicData>
+            </a:graphic>
+            <wp14:sizeRelH relativeFrom="margin">
+              <wp14:pctWidth>0</wp14:pctWidth>
+            </wp14:sizeRelH>
+            <wp14:sizeRelV relativeFrom="margin">
+              <wp14:pctHeight>0</wp14:pctHeight>
+            </wp14:sizeRelV>
+          </wp:anchor>
+        </w:drawing>
+      </w:r>
+      <w:r>
+        <w:t>Pulsamos en la opción “My Account” en la parte superior de la página y pulsamos en la parte izquierda de la página “Payment methods”</w:t>
+      </w:r>
+    </w:p>
+    <w:p/>
     <w:p>
       <w:pPr>
         <w:pStyle w:val="Ttulo2"/>
@@ -3223,38 +2401,11 @@
         </w:numPr>
       </w:pPr>
       <w:r>
-        <w:lastRenderedPageBreak/>
-        <w:t>Pulsamos en la opción “</w:t>
-      </w:r>
-      <w:proofErr w:type="spellStart"/>
-      <w:r>
-        <w:t>My</w:t>
-      </w:r>
-      <w:proofErr w:type="spellEnd"/>
-      <w:r>
-        <w:t xml:space="preserve"> </w:t>
-      </w:r>
-      <w:proofErr w:type="spellStart"/>
-      <w:r>
-        <w:t>Account</w:t>
-      </w:r>
-      <w:proofErr w:type="spellEnd"/>
-      <w:r>
-        <w:t>” en la parte superior de la página y pulsamos en la parte izquierda de la página “</w:t>
-      </w:r>
-      <w:proofErr w:type="spellStart"/>
-      <w:r>
-        <w:t>Payment</w:t>
-      </w:r>
-      <w:proofErr w:type="spellEnd"/>
-      <w:r>
-        <w:t xml:space="preserve"> </w:t>
-      </w:r>
-      <w:proofErr w:type="spellStart"/>
-      <w:r>
-        <w:t>method</w:t>
-      </w:r>
-      <w:proofErr w:type="spellEnd"/>
+        <w:t>Pulsamos en la opción “My Account” en la parte superior de la página y pulsamos en la parte izquierda de la página “</w:t>
+      </w:r>
+      <w:r>
+        <w:t>Payment method</w:t>
+      </w:r>
       <w:r>
         <w:t>”</w:t>
       </w:r>
@@ -3274,41 +2425,84 @@
         </w:numPr>
       </w:pPr>
       <w:r>
-        <w:t>Pulsamos en la opción “</w:t>
-      </w:r>
-      <w:proofErr w:type="spellStart"/>
-      <w:r>
-        <w:t>Add</w:t>
-      </w:r>
-      <w:proofErr w:type="spellEnd"/>
-      <w:r>
-        <w:t xml:space="preserve"> </w:t>
-      </w:r>
-      <w:proofErr w:type="spellStart"/>
-      <w:r>
-        <w:t>Payment</w:t>
-      </w:r>
-      <w:proofErr w:type="spellEnd"/>
-      <w:r>
-        <w:t xml:space="preserve"> </w:t>
-      </w:r>
-      <w:proofErr w:type="spellStart"/>
-      <w:r>
-        <w:t>Method</w:t>
-      </w:r>
-      <w:proofErr w:type="spellEnd"/>
-      <w:r>
-        <w:t>”, tras proporcionar la información necesaria pulsamos en “</w:t>
-      </w:r>
-      <w:proofErr w:type="spellStart"/>
-      <w:r>
-        <w:t>Add</w:t>
-      </w:r>
-      <w:proofErr w:type="spellEnd"/>
-      <w:r>
-        <w:t xml:space="preserve"> as new”.</w:t>
-      </w:r>
-    </w:p>
+        <w:rPr>
+          <w:noProof/>
+        </w:rPr>
+        <w:drawing>
+          <wp:anchor distT="0" distB="0" distL="114300" distR="114300" simplePos="0" relativeHeight="251678720" behindDoc="0" locked="0" layoutInCell="1" allowOverlap="1" wp14:anchorId="708BB5C5">
+            <wp:simplePos x="0" y="0"/>
+            <wp:positionH relativeFrom="margin">
+              <wp:align>center</wp:align>
+            </wp:positionH>
+            <wp:positionV relativeFrom="paragraph">
+              <wp:posOffset>516890</wp:posOffset>
+            </wp:positionV>
+            <wp:extent cx="3467100" cy="2750185"/>
+            <wp:effectExtent l="0" t="0" r="0" b="0"/>
+            <wp:wrapTopAndBottom/>
+            <wp:docPr id="19" name="Imagen 19"/>
+            <wp:cNvGraphicFramePr>
+              <a:graphicFrameLocks xmlns:a="http://schemas.openxmlformats.org/drawingml/2006/main" noChangeAspect="1"/>
+            </wp:cNvGraphicFramePr>
+            <a:graphic xmlns:a="http://schemas.openxmlformats.org/drawingml/2006/main">
+              <a:graphicData uri="http://schemas.openxmlformats.org/drawingml/2006/picture">
+                <pic:pic xmlns:pic="http://schemas.openxmlformats.org/drawingml/2006/picture">
+                  <pic:nvPicPr>
+                    <pic:cNvPr id="1" name=""/>
+                    <pic:cNvPicPr/>
+                  </pic:nvPicPr>
+                  <pic:blipFill>
+                    <a:blip r:embed="rId22">
+                      <a:extLst>
+                        <a:ext uri="{28A0092B-C50C-407E-A947-70E740481C1C}">
+                          <a14:useLocalDpi xmlns:a14="http://schemas.microsoft.com/office/drawing/2010/main" val="0"/>
+                        </a:ext>
+                      </a:extLst>
+                    </a:blip>
+                    <a:stretch>
+                      <a:fillRect/>
+                    </a:stretch>
+                  </pic:blipFill>
+                  <pic:spPr>
+                    <a:xfrm>
+                      <a:off x="0" y="0"/>
+                      <a:ext cx="3467100" cy="2750185"/>
+                    </a:xfrm>
+                    <a:prstGeom prst="rect">
+                      <a:avLst/>
+                    </a:prstGeom>
+                  </pic:spPr>
+                </pic:pic>
+              </a:graphicData>
+            </a:graphic>
+            <wp14:sizeRelH relativeFrom="margin">
+              <wp14:pctWidth>0</wp14:pctWidth>
+            </wp14:sizeRelH>
+            <wp14:sizeRelV relativeFrom="margin">
+              <wp14:pctHeight>0</wp14:pctHeight>
+            </wp14:sizeRelV>
+          </wp:anchor>
+        </w:drawing>
+      </w:r>
+      <w:r>
+        <w:t xml:space="preserve">Pulsamos en la opción “Add </w:t>
+      </w:r>
+      <w:r>
+        <w:t>Payment Method</w:t>
+      </w:r>
+      <w:r>
+        <w:t>”, tras proporcionar la información necesaria pulsamos en “Add as new”.</w:t>
+      </w:r>
+      <w:bookmarkStart w:id="0" w:name="_GoBack"/>
+      <w:bookmarkEnd w:id="0"/>
+    </w:p>
+    <w:p>
+      <w:pPr>
+        <w:pStyle w:val="Prrafodelista"/>
+      </w:pPr>
+    </w:p>
+    <w:p/>
+    <w:p/>
     <w:p>
       <w:pPr>
         <w:pStyle w:val="Prrafodelista"/>
@@ -3335,63 +2529,19 @@
         <w:t>o</w:t>
       </w:r>
       <w:r>
-        <w:t>, en vez de pulsar “</w:t>
-      </w:r>
-      <w:proofErr w:type="spellStart"/>
-      <w:r>
-        <w:t>Add</w:t>
-      </w:r>
-      <w:proofErr w:type="spellEnd"/>
-      <w:r>
-        <w:t xml:space="preserve"> </w:t>
-      </w:r>
-      <w:proofErr w:type="spellStart"/>
-      <w:r>
-        <w:t>Payment</w:t>
-      </w:r>
-      <w:proofErr w:type="spellEnd"/>
-      <w:r>
-        <w:t xml:space="preserve"> </w:t>
-      </w:r>
-      <w:proofErr w:type="spellStart"/>
-      <w:r>
-        <w:t>Method</w:t>
-      </w:r>
-      <w:proofErr w:type="spellEnd"/>
-      <w:r>
-        <w:t>”, pulsaremos en “</w:t>
-      </w:r>
-      <w:proofErr w:type="spellStart"/>
-      <w:r>
-        <w:t>Update</w:t>
-      </w:r>
-      <w:proofErr w:type="spellEnd"/>
-      <w:r>
-        <w:t xml:space="preserve"> </w:t>
-      </w:r>
-      <w:proofErr w:type="spellStart"/>
-      <w:r>
-        <w:t>Payment</w:t>
-      </w:r>
-      <w:proofErr w:type="spellEnd"/>
-      <w:r>
-        <w:t xml:space="preserve"> </w:t>
-      </w:r>
-      <w:proofErr w:type="spellStart"/>
-      <w:r>
-        <w:t>Method</w:t>
-      </w:r>
-      <w:proofErr w:type="spellEnd"/>
-      <w:r>
-        <w:t>” y tras introducir los cambios deseados pulsaremos “</w:t>
-      </w:r>
-      <w:proofErr w:type="spellStart"/>
-      <w:r>
-        <w:t>Add</w:t>
-      </w:r>
-      <w:proofErr w:type="spellEnd"/>
-      <w:r>
-        <w:t xml:space="preserve"> as new”</w:t>
+        <w:t xml:space="preserve">, en vez de pulsar “Add </w:t>
+      </w:r>
+      <w:r>
+        <w:t>Payment Method</w:t>
+      </w:r>
+      <w:r>
+        <w:t xml:space="preserve">”, pulsaremos en “Update </w:t>
+      </w:r>
+      <w:r>
+        <w:t>Payment Method</w:t>
+      </w:r>
+      <w:r>
+        <w:t>” y tras introducir los cambios deseados pulsaremos “Add as new”</w:t>
       </w:r>
     </w:p>
     <w:p>
@@ -3458,37 +2608,11 @@
         </w:numPr>
       </w:pPr>
       <w:r>
-        <w:t>Pulsamos en la opción “</w:t>
-      </w:r>
-      <w:proofErr w:type="spellStart"/>
-      <w:r>
-        <w:t>My</w:t>
-      </w:r>
-      <w:proofErr w:type="spellEnd"/>
-      <w:r>
-        <w:t xml:space="preserve"> </w:t>
-      </w:r>
-      <w:proofErr w:type="spellStart"/>
-      <w:r>
-        <w:t>Account</w:t>
-      </w:r>
-      <w:proofErr w:type="spellEnd"/>
-      <w:r>
-        <w:t>” en la parte superior de la página y pulsamos en la parte izquierda de la página “</w:t>
-      </w:r>
-      <w:proofErr w:type="spellStart"/>
-      <w:r>
-        <w:t>Payment</w:t>
-      </w:r>
-      <w:proofErr w:type="spellEnd"/>
-      <w:r>
-        <w:t xml:space="preserve"> </w:t>
-      </w:r>
-      <w:proofErr w:type="spellStart"/>
-      <w:r>
-        <w:t>method</w:t>
-      </w:r>
-      <w:proofErr w:type="spellEnd"/>
+        <w:t>Pulsamos en la opción “My Account” en la parte superior de la página y pulsamos en la parte izquierda de la página “</w:t>
+      </w:r>
+      <w:r>
+        <w:t>Payment method</w:t>
+      </w:r>
       <w:r>
         <w:t>”</w:t>
       </w:r>
@@ -3508,53 +2632,17 @@
         </w:numPr>
       </w:pPr>
       <w:r>
-        <w:t>Pulsamos en “</w:t>
-      </w:r>
-      <w:proofErr w:type="spellStart"/>
-      <w:r>
-        <w:t>Update</w:t>
-      </w:r>
-      <w:proofErr w:type="spellEnd"/>
-      <w:r>
-        <w:t xml:space="preserve"> </w:t>
-      </w:r>
-      <w:proofErr w:type="spellStart"/>
-      <w:r>
-        <w:t>Payment</w:t>
-      </w:r>
-      <w:proofErr w:type="spellEnd"/>
-      <w:r>
-        <w:t xml:space="preserve"> </w:t>
-      </w:r>
-      <w:proofErr w:type="spellStart"/>
-      <w:r>
-        <w:t>Method</w:t>
-      </w:r>
-      <w:proofErr w:type="spellEnd"/>
-      <w:r>
-        <w:t>” y tras cambiar la información de la dirección seleccionada pulsamos en “</w:t>
-      </w:r>
-      <w:proofErr w:type="spellStart"/>
-      <w:r>
-        <w:t>Update</w:t>
-      </w:r>
-      <w:proofErr w:type="spellEnd"/>
-      <w:r>
-        <w:t xml:space="preserve"> </w:t>
-      </w:r>
-      <w:proofErr w:type="spellStart"/>
-      <w:r>
-        <w:t>Payment</w:t>
-      </w:r>
-      <w:proofErr w:type="spellEnd"/>
-      <w:r>
-        <w:t xml:space="preserve"> </w:t>
-      </w:r>
-      <w:proofErr w:type="spellStart"/>
-      <w:r>
-        <w:t>Method</w:t>
-      </w:r>
-      <w:proofErr w:type="spellEnd"/>
+        <w:t xml:space="preserve">Pulsamos en “Update </w:t>
+      </w:r>
+      <w:r>
+        <w:t>Payment Method</w:t>
+      </w:r>
+      <w:r>
+        <w:t xml:space="preserve">” y tras cambiar la información de la dirección seleccionada pulsamos en “Update </w:t>
+      </w:r>
+      <w:r>
+        <w:t>Payment Method</w:t>
+      </w:r>
       <w:r>
         <w:t>”</w:t>
       </w:r>
@@ -3613,37 +2701,11 @@
         </w:numPr>
       </w:pPr>
       <w:r>
-        <w:t>Pulsamos en la opción “</w:t>
-      </w:r>
-      <w:proofErr w:type="spellStart"/>
-      <w:r>
-        <w:t>My</w:t>
-      </w:r>
-      <w:proofErr w:type="spellEnd"/>
-      <w:r>
-        <w:t xml:space="preserve"> </w:t>
-      </w:r>
-      <w:proofErr w:type="spellStart"/>
-      <w:r>
-        <w:t>Account</w:t>
-      </w:r>
-      <w:proofErr w:type="spellEnd"/>
-      <w:r>
-        <w:t>” en la parte superior de la página y pulsamos en la parte izquierda de la página “</w:t>
-      </w:r>
-      <w:proofErr w:type="spellStart"/>
-      <w:r>
-        <w:t>Payment</w:t>
-      </w:r>
-      <w:proofErr w:type="spellEnd"/>
-      <w:r>
-        <w:t xml:space="preserve"> </w:t>
-      </w:r>
-      <w:proofErr w:type="spellStart"/>
-      <w:r>
-        <w:t>method</w:t>
-      </w:r>
-      <w:proofErr w:type="spellEnd"/>
+        <w:t>Pulsamos en la opción “My Account” en la parte superior de la página y pulsamos en la parte izquierda de la página “</w:t>
+      </w:r>
+      <w:r>
+        <w:t>Payment method</w:t>
+      </w:r>
       <w:r>
         <w:t>”</w:t>
       </w:r>
@@ -3663,29 +2725,11 @@
         </w:numPr>
       </w:pPr>
       <w:r>
-        <w:t>Pulsamos la opción “</w:t>
-      </w:r>
-      <w:proofErr w:type="spellStart"/>
-      <w:r>
-        <w:t>Delete</w:t>
-      </w:r>
-      <w:proofErr w:type="spellEnd"/>
-      <w:r>
-        <w:t xml:space="preserve"> </w:t>
-      </w:r>
-      <w:proofErr w:type="spellStart"/>
-      <w:r>
-        <w:t>Payment</w:t>
-      </w:r>
-      <w:proofErr w:type="spellEnd"/>
-      <w:r>
-        <w:t xml:space="preserve"> </w:t>
-      </w:r>
-      <w:proofErr w:type="spellStart"/>
-      <w:r>
-        <w:t>Method</w:t>
-      </w:r>
-      <w:proofErr w:type="spellEnd"/>
+        <w:t xml:space="preserve">Pulsamos la opción “Delete </w:t>
+      </w:r>
+      <w:r>
+        <w:t>Payment Method</w:t>
+      </w:r>
       <w:r>
         <w:t>” que se encontrara justo debajo de la dirección que queremos borrar.</w:t>
       </w:r>
@@ -3732,23 +2776,7 @@
         </w:numPr>
       </w:pPr>
       <w:r>
-        <w:t>Pulsamos en la opción “</w:t>
-      </w:r>
-      <w:proofErr w:type="spellStart"/>
-      <w:r>
-        <w:t>My</w:t>
-      </w:r>
-      <w:proofErr w:type="spellEnd"/>
-      <w:r>
-        <w:t xml:space="preserve"> </w:t>
-      </w:r>
-      <w:proofErr w:type="spellStart"/>
-      <w:r>
-        <w:t>Account</w:t>
-      </w:r>
-      <w:proofErr w:type="spellEnd"/>
-      <w:r>
-        <w:t>” en la parte superior de la página nos dirigimos a la parte inferior de la página.</w:t>
+        <w:t>Pulsamos en la opción “My Account” en la parte superior de la página nos dirigimos a la parte inferior de la página.</w:t>
       </w:r>
     </w:p>
     <w:p>
@@ -3766,23 +2794,7 @@
         </w:numPr>
       </w:pPr>
       <w:r>
-        <w:t>Proporcionamos nuestra contraseña y pulsamos la opción “</w:t>
-      </w:r>
-      <w:proofErr w:type="spellStart"/>
-      <w:r>
-        <w:t>Delete</w:t>
-      </w:r>
-      <w:proofErr w:type="spellEnd"/>
-      <w:r>
-        <w:t xml:space="preserve"> </w:t>
-      </w:r>
-      <w:proofErr w:type="spellStart"/>
-      <w:r>
-        <w:t>Account</w:t>
-      </w:r>
-      <w:proofErr w:type="spellEnd"/>
-      <w:r>
-        <w:t>”</w:t>
+        <w:t>Proporcionamos nuestra contraseña y pulsamos la opción “Delete Account”</w:t>
       </w:r>
     </w:p>
     <w:p>
@@ -3801,7 +2813,6 @@
         <w:rPr>
           <w:u w:val="single"/>
         </w:rPr>
-        <w:lastRenderedPageBreak/>
         <w:t>Crear un nuevo producto:</w:t>
       </w:r>
     </w:p>
@@ -3815,6 +2826,7 @@
         </w:numPr>
       </w:pPr>
       <w:r>
+        <w:lastRenderedPageBreak/>
         <w:t>Usuario administrador:</w:t>
       </w:r>
     </w:p>
@@ -3832,39 +2844,7 @@
         </w:numPr>
       </w:pPr>
       <w:r>
-        <w:t>Pulsamos en la opción “</w:t>
-      </w:r>
-      <w:proofErr w:type="spellStart"/>
-      <w:r>
-        <w:t>My</w:t>
-      </w:r>
-      <w:proofErr w:type="spellEnd"/>
-      <w:r>
-        <w:t xml:space="preserve"> </w:t>
-      </w:r>
-      <w:proofErr w:type="spellStart"/>
-      <w:r>
-        <w:t>Account</w:t>
-      </w:r>
-      <w:proofErr w:type="spellEnd"/>
-      <w:r>
-        <w:t>” en la parte superior de la página y pulsamos en la parte izquierda de la página “</w:t>
-      </w:r>
-      <w:proofErr w:type="spellStart"/>
-      <w:r>
-        <w:t>Admin</w:t>
-      </w:r>
-      <w:proofErr w:type="spellEnd"/>
-      <w:r>
-        <w:t xml:space="preserve"> </w:t>
-      </w:r>
-      <w:proofErr w:type="spellStart"/>
-      <w:r>
-        <w:t>Menu</w:t>
-      </w:r>
-      <w:proofErr w:type="spellEnd"/>
-      <w:r>
-        <w:t>”</w:t>
+        <w:t>Pulsamos en la opción “My Account” en la parte superior de la página y pulsamos en la parte izquierda de la página “Admin Menu”</w:t>
       </w:r>
     </w:p>
     <w:p>
@@ -3881,34 +2861,10 @@
         </w:numPr>
       </w:pPr>
       <w:r>
-        <w:t>Pulsamos en la opción “</w:t>
-      </w:r>
-      <w:proofErr w:type="spellStart"/>
-      <w:r>
-        <w:t>Add</w:t>
-      </w:r>
-      <w:proofErr w:type="spellEnd"/>
-      <w:r>
-        <w:t xml:space="preserve"> </w:t>
-      </w:r>
-      <w:proofErr w:type="spellStart"/>
-      <w:r>
-        <w:t>Product</w:t>
-      </w:r>
-      <w:proofErr w:type="spellEnd"/>
-      <w:r>
-        <w:t>”</w:t>
-      </w:r>
-      <w:r>
-        <w:t xml:space="preserve"> y tras proporcionar la información necesaria pulsamos en “</w:t>
-      </w:r>
-      <w:proofErr w:type="spellStart"/>
-      <w:r>
-        <w:t>Submit</w:t>
-      </w:r>
-      <w:proofErr w:type="spellEnd"/>
-      <w:r>
-        <w:t>”</w:t>
+        <w:t>Pulsamos en la opción “Add Product”</w:t>
+      </w:r>
+      <w:r>
+        <w:t xml:space="preserve"> y tras proporcionar la información necesaria pulsamos en “Submit”</w:t>
       </w:r>
     </w:p>
     <w:p>
@@ -3957,39 +2913,7 @@
         </w:numPr>
       </w:pPr>
       <w:r>
-        <w:t>Pulsamos en la opción “</w:t>
-      </w:r>
-      <w:proofErr w:type="spellStart"/>
-      <w:r>
-        <w:t>My</w:t>
-      </w:r>
-      <w:proofErr w:type="spellEnd"/>
-      <w:r>
-        <w:t xml:space="preserve"> </w:t>
-      </w:r>
-      <w:proofErr w:type="spellStart"/>
-      <w:r>
-        <w:t>Account</w:t>
-      </w:r>
-      <w:proofErr w:type="spellEnd"/>
-      <w:r>
-        <w:t>” en la parte superior de la página y pulsamos en la parte izquierda de la página “</w:t>
-      </w:r>
-      <w:proofErr w:type="spellStart"/>
-      <w:r>
-        <w:t>Admin</w:t>
-      </w:r>
-      <w:proofErr w:type="spellEnd"/>
-      <w:r>
-        <w:t xml:space="preserve"> </w:t>
-      </w:r>
-      <w:proofErr w:type="spellStart"/>
-      <w:r>
-        <w:t>Menu</w:t>
-      </w:r>
-      <w:proofErr w:type="spellEnd"/>
-      <w:r>
-        <w:t>”</w:t>
+        <w:t>Pulsamos en la opción “My Account” en la parte superior de la página y pulsamos en la parte izquierda de la página “Admin Menu”</w:t>
       </w:r>
     </w:p>
     <w:p>
@@ -4007,23 +2931,7 @@
         </w:numPr>
       </w:pPr>
       <w:r>
-        <w:t>Pulsamos en la opción “</w:t>
-      </w:r>
-      <w:proofErr w:type="spellStart"/>
-      <w:r>
-        <w:t>Edit</w:t>
-      </w:r>
-      <w:proofErr w:type="spellEnd"/>
-      <w:r>
-        <w:t xml:space="preserve"> </w:t>
-      </w:r>
-      <w:proofErr w:type="spellStart"/>
-      <w:r>
-        <w:t>Product</w:t>
-      </w:r>
-      <w:proofErr w:type="spellEnd"/>
-      <w:r>
-        <w:t>”</w:t>
+        <w:t>Pulsamos en la opción “Edit Product”</w:t>
       </w:r>
       <w:r>
         <w:t xml:space="preserve"> y buscamos el producto que deseamos editar.</w:t>
@@ -4061,23 +2969,7 @@
         </w:numPr>
       </w:pPr>
       <w:r>
-        <w:t>Tras proporcionar los nuevos datos del producto, pulsamos la opción “</w:t>
-      </w:r>
-      <w:proofErr w:type="spellStart"/>
-      <w:r>
-        <w:t>Edit</w:t>
-      </w:r>
-      <w:proofErr w:type="spellEnd"/>
-      <w:r>
-        <w:t xml:space="preserve"> </w:t>
-      </w:r>
-      <w:proofErr w:type="spellStart"/>
-      <w:r>
-        <w:t>Product</w:t>
-      </w:r>
-      <w:proofErr w:type="spellEnd"/>
-      <w:r>
-        <w:t>” que se encuentra a la derecha del producto que queremos editar.</w:t>
+        <w:t>Tras proporcionar los nuevos datos del producto, pulsamos la opción “Edit Product” que se encuentra a la derecha del producto que queremos editar.</w:t>
       </w:r>
     </w:p>
     <w:p/>
@@ -4129,39 +3021,7 @@
         </w:numPr>
       </w:pPr>
       <w:r>
-        <w:t>Pulsamos en la opción “</w:t>
-      </w:r>
-      <w:proofErr w:type="spellStart"/>
-      <w:r>
-        <w:t>My</w:t>
-      </w:r>
-      <w:proofErr w:type="spellEnd"/>
-      <w:r>
-        <w:t xml:space="preserve"> </w:t>
-      </w:r>
-      <w:proofErr w:type="spellStart"/>
-      <w:r>
-        <w:t>Account</w:t>
-      </w:r>
-      <w:proofErr w:type="spellEnd"/>
-      <w:r>
-        <w:t>” en la parte superior de la página y pulsamos en la parte izquierda de la página “</w:t>
-      </w:r>
-      <w:proofErr w:type="spellStart"/>
-      <w:r>
-        <w:t>Admin</w:t>
-      </w:r>
-      <w:proofErr w:type="spellEnd"/>
-      <w:r>
-        <w:t xml:space="preserve"> </w:t>
-      </w:r>
-      <w:proofErr w:type="spellStart"/>
-      <w:r>
-        <w:t>Menu</w:t>
-      </w:r>
-      <w:proofErr w:type="spellEnd"/>
-      <w:r>
-        <w:t>”</w:t>
+        <w:t>Pulsamos en la opción “My Account” en la parte superior de la página y pulsamos en la parte izquierda de la página “Admin Menu”</w:t>
       </w:r>
     </w:p>
     <w:p>
@@ -4179,23 +3039,7 @@
         </w:numPr>
       </w:pPr>
       <w:r>
-        <w:t>Pulsamos en la opción “</w:t>
-      </w:r>
-      <w:proofErr w:type="spellStart"/>
-      <w:r>
-        <w:t>Delete</w:t>
-      </w:r>
-      <w:proofErr w:type="spellEnd"/>
-      <w:r>
-        <w:t xml:space="preserve"> </w:t>
-      </w:r>
-      <w:proofErr w:type="spellStart"/>
-      <w:r>
-        <w:t>Product</w:t>
-      </w:r>
-      <w:proofErr w:type="spellEnd"/>
-      <w:r>
-        <w:t>” y buscamos el producto que deseamos eliminar.</w:t>
+        <w:t>Pulsamos en la opción “Delete Product” y buscamos el producto que deseamos eliminar.</w:t>
       </w:r>
     </w:p>
     <w:p>
@@ -4227,23 +3071,7 @@
         <w:ind w:left="1080"/>
       </w:pPr>
       <w:r>
-        <w:t>Pulsamos la opción “</w:t>
-      </w:r>
-      <w:proofErr w:type="spellStart"/>
-      <w:r>
-        <w:t>Delete</w:t>
-      </w:r>
-      <w:proofErr w:type="spellEnd"/>
-      <w:r>
-        <w:t xml:space="preserve"> </w:t>
-      </w:r>
-      <w:proofErr w:type="spellStart"/>
-      <w:r>
-        <w:t>Product</w:t>
-      </w:r>
-      <w:proofErr w:type="spellEnd"/>
-      <w:r>
-        <w:t>” que se encuentra a la derecha del producto que queremos eliminar.</w:t>
+        <w:t>Pulsamos la opción “Delete Product” que se encuentra a la derecha del producto que queremos eliminar.</w:t>
       </w:r>
     </w:p>
     <w:sectPr>
@@ -7995,7 +6823,7 @@
 </file>
 
 <file path=customXml/itemProps1.xml><?xml version="1.0" encoding="utf-8"?>
-<ds:datastoreItem xmlns:ds="http://schemas.openxmlformats.org/officeDocument/2006/customXml" ds:itemID="{17162FB7-5A35-48DC-A6E2-B93187414FE8}">
+<ds:datastoreItem xmlns:ds="http://schemas.openxmlformats.org/officeDocument/2006/customXml" ds:itemID="{792248D2-AA1D-41E8-B9ED-A14AD6D48094}">
   <ds:schemaRefs>
     <ds:schemaRef ds:uri="http://schemas.openxmlformats.org/officeDocument/2006/bibliography"/>
   </ds:schemaRefs>

</xml_diff>

<commit_message>
Fixed New Product Forms
</commit_message>
<xml_diff>
--- a/Documentation/6. Uso de la aplicacion/Manual de usuario.docx
+++ b/Documentation/6. Uso de la aplicacion/Manual de usuario.docx
@@ -2432,13 +2432,13 @@
           <wp:anchor distT="0" distB="0" distL="114300" distR="114300" simplePos="0" relativeHeight="251678720" behindDoc="0" locked="0" layoutInCell="1" allowOverlap="1" wp14:anchorId="708BB5C5">
             <wp:simplePos x="0" y="0"/>
             <wp:positionH relativeFrom="margin">
-              <wp:align>center</wp:align>
+              <wp:posOffset>1072515</wp:posOffset>
             </wp:positionH>
             <wp:positionV relativeFrom="paragraph">
-              <wp:posOffset>516890</wp:posOffset>
+              <wp:posOffset>512445</wp:posOffset>
             </wp:positionV>
-            <wp:extent cx="3467100" cy="2750185"/>
-            <wp:effectExtent l="0" t="0" r="0" b="0"/>
+            <wp:extent cx="3286125" cy="2606040"/>
+            <wp:effectExtent l="0" t="0" r="9525" b="3810"/>
             <wp:wrapTopAndBottom/>
             <wp:docPr id="19" name="Imagen 19"/>
             <wp:cNvGraphicFramePr>
@@ -2466,7 +2466,7 @@
                   <pic:spPr>
                     <a:xfrm>
                       <a:off x="0" y="0"/>
-                      <a:ext cx="3467100" cy="2750185"/>
+                      <a:ext cx="3286125" cy="2606040"/>
                     </a:xfrm>
                     <a:prstGeom prst="rect">
                       <a:avLst/>
@@ -2493,15 +2493,7 @@
       <w:r>
         <w:t>”, tras proporcionar la información necesaria pulsamos en “Add as new”.</w:t>
       </w:r>
-      <w:bookmarkStart w:id="0" w:name="_GoBack"/>
-      <w:bookmarkEnd w:id="0"/>
-    </w:p>
-    <w:p>
-      <w:pPr>
-        <w:pStyle w:val="Prrafodelista"/>
-      </w:pPr>
-    </w:p>
-    <w:p/>
+    </w:p>
     <w:p/>
     <w:p>
       <w:pPr>
@@ -2517,6 +2509,67 @@
         </w:numPr>
       </w:pPr>
       <w:r>
+        <w:rPr>
+          <w:noProof/>
+        </w:rPr>
+        <w:lastRenderedPageBreak/>
+        <w:drawing>
+          <wp:anchor distT="0" distB="0" distL="114300" distR="114300" simplePos="0" relativeHeight="251679744" behindDoc="0" locked="0" layoutInCell="1" allowOverlap="1" wp14:anchorId="18ADE22F">
+            <wp:simplePos x="0" y="0"/>
+            <wp:positionH relativeFrom="margin">
+              <wp:align>center</wp:align>
+            </wp:positionH>
+            <wp:positionV relativeFrom="paragraph">
+              <wp:posOffset>652780</wp:posOffset>
+            </wp:positionV>
+            <wp:extent cx="3019425" cy="2369185"/>
+            <wp:effectExtent l="0" t="0" r="9525" b="0"/>
+            <wp:wrapTopAndBottom/>
+            <wp:docPr id="20" name="Imagen 20"/>
+            <wp:cNvGraphicFramePr>
+              <a:graphicFrameLocks xmlns:a="http://schemas.openxmlformats.org/drawingml/2006/main" noChangeAspect="1"/>
+            </wp:cNvGraphicFramePr>
+            <a:graphic xmlns:a="http://schemas.openxmlformats.org/drawingml/2006/main">
+              <a:graphicData uri="http://schemas.openxmlformats.org/drawingml/2006/picture">
+                <pic:pic xmlns:pic="http://schemas.openxmlformats.org/drawingml/2006/picture">
+                  <pic:nvPicPr>
+                    <pic:cNvPr id="1" name=""/>
+                    <pic:cNvPicPr/>
+                  </pic:nvPicPr>
+                  <pic:blipFill>
+                    <a:blip r:embed="rId23" cstate="print">
+                      <a:extLst>
+                        <a:ext uri="{28A0092B-C50C-407E-A947-70E740481C1C}">
+                          <a14:useLocalDpi xmlns:a14="http://schemas.microsoft.com/office/drawing/2010/main" val="0"/>
+                        </a:ext>
+                      </a:extLst>
+                    </a:blip>
+                    <a:stretch>
+                      <a:fillRect/>
+                    </a:stretch>
+                  </pic:blipFill>
+                  <pic:spPr>
+                    <a:xfrm>
+                      <a:off x="0" y="0"/>
+                      <a:ext cx="3019425" cy="2369185"/>
+                    </a:xfrm>
+                    <a:prstGeom prst="rect">
+                      <a:avLst/>
+                    </a:prstGeom>
+                  </pic:spPr>
+                </pic:pic>
+              </a:graphicData>
+            </a:graphic>
+            <wp14:sizeRelH relativeFrom="margin">
+              <wp14:pctWidth>0</wp14:pctWidth>
+            </wp14:sizeRelH>
+            <wp14:sizeRelV relativeFrom="margin">
+              <wp14:pctHeight>0</wp14:pctHeight>
+            </wp14:sizeRelV>
+          </wp:anchor>
+        </w:drawing>
+      </w:r>
+      <w:r>
         <w:t>Si queremos añadir un</w:t>
       </w:r>
       <w:r>
@@ -2543,12 +2596,11 @@
       <w:r>
         <w:t>” y tras introducir los cambios deseados pulsaremos “Add as new”</w:t>
       </w:r>
-    </w:p>
-    <w:p>
-      <w:pPr>
-        <w:pStyle w:val="Prrafodelista"/>
-      </w:pPr>
-    </w:p>
+      <w:r>
+        <w:t>.</w:t>
+      </w:r>
+    </w:p>
+    <w:p/>
     <w:p>
       <w:pPr>
         <w:pStyle w:val="Ttulo2"/>
@@ -2735,6 +2787,7 @@
       </w:r>
     </w:p>
     <w:p/>
+    <w:p/>
     <w:p>
       <w:pPr>
         <w:pStyle w:val="Ttulo2"/>
@@ -2746,6 +2799,7 @@
         <w:rPr>
           <w:u w:val="single"/>
         </w:rPr>
+        <w:lastRenderedPageBreak/>
         <w:t>Eliminar nuestra cuenta:</w:t>
       </w:r>
     </w:p>
@@ -2801,7 +2855,68 @@
       <w:pPr>
         <w:pStyle w:val="Prrafodelista"/>
       </w:pPr>
-    </w:p>
+      <w:r>
+        <w:rPr>
+          <w:noProof/>
+        </w:rPr>
+        <w:drawing>
+          <wp:anchor distT="0" distB="0" distL="114300" distR="114300" simplePos="0" relativeHeight="251680768" behindDoc="0" locked="0" layoutInCell="1" allowOverlap="1" wp14:anchorId="3767BBAD">
+            <wp:simplePos x="0" y="0"/>
+            <wp:positionH relativeFrom="margin">
+              <wp:align>center</wp:align>
+            </wp:positionH>
+            <wp:positionV relativeFrom="paragraph">
+              <wp:posOffset>257175</wp:posOffset>
+            </wp:positionV>
+            <wp:extent cx="4286250" cy="906780"/>
+            <wp:effectExtent l="0" t="0" r="0" b="7620"/>
+            <wp:wrapTopAndBottom/>
+            <wp:docPr id="21" name="Imagen 21"/>
+            <wp:cNvGraphicFramePr>
+              <a:graphicFrameLocks xmlns:a="http://schemas.openxmlformats.org/drawingml/2006/main" noChangeAspect="1"/>
+            </wp:cNvGraphicFramePr>
+            <a:graphic xmlns:a="http://schemas.openxmlformats.org/drawingml/2006/main">
+              <a:graphicData uri="http://schemas.openxmlformats.org/drawingml/2006/picture">
+                <pic:pic xmlns:pic="http://schemas.openxmlformats.org/drawingml/2006/picture">
+                  <pic:nvPicPr>
+                    <pic:cNvPr id="1" name=""/>
+                    <pic:cNvPicPr/>
+                  </pic:nvPicPr>
+                  <pic:blipFill>
+                    <a:blip r:embed="rId24" cstate="print">
+                      <a:extLst>
+                        <a:ext uri="{28A0092B-C50C-407E-A947-70E740481C1C}">
+                          <a14:useLocalDpi xmlns:a14="http://schemas.microsoft.com/office/drawing/2010/main" val="0"/>
+                        </a:ext>
+                      </a:extLst>
+                    </a:blip>
+                    <a:stretch>
+                      <a:fillRect/>
+                    </a:stretch>
+                  </pic:blipFill>
+                  <pic:spPr>
+                    <a:xfrm>
+                      <a:off x="0" y="0"/>
+                      <a:ext cx="4286250" cy="906780"/>
+                    </a:xfrm>
+                    <a:prstGeom prst="rect">
+                      <a:avLst/>
+                    </a:prstGeom>
+                  </pic:spPr>
+                </pic:pic>
+              </a:graphicData>
+            </a:graphic>
+            <wp14:sizeRelH relativeFrom="margin">
+              <wp14:pctWidth>0</wp14:pctWidth>
+            </wp14:sizeRelH>
+            <wp14:sizeRelV relativeFrom="margin">
+              <wp14:pctHeight>0</wp14:pctHeight>
+            </wp14:sizeRelV>
+          </wp:anchor>
+        </w:drawing>
+      </w:r>
+    </w:p>
+    <w:p/>
     <w:p>
       <w:pPr>
         <w:pStyle w:val="Ttulo2"/>
@@ -2826,7 +2941,6 @@
         </w:numPr>
       </w:pPr>
       <w:r>
-        <w:lastRenderedPageBreak/>
         <w:t>Usuario administrador:</w:t>
       </w:r>
     </w:p>
@@ -2848,10 +2962,62 @@
       </w:r>
     </w:p>
     <w:p>
-      <w:pPr>
-        <w:pStyle w:val="Prrafodelista"/>
-      </w:pPr>
-    </w:p>
+      <w:r>
+        <w:rPr>
+          <w:noProof/>
+        </w:rPr>
+        <w:drawing>
+          <wp:anchor distT="0" distB="0" distL="114300" distR="114300" simplePos="0" relativeHeight="251681792" behindDoc="0" locked="0" layoutInCell="1" allowOverlap="1" wp14:anchorId="3D4962E1">
+            <wp:simplePos x="0" y="0"/>
+            <wp:positionH relativeFrom="margin">
+              <wp:align>right</wp:align>
+            </wp:positionH>
+            <wp:positionV relativeFrom="paragraph">
+              <wp:posOffset>242570</wp:posOffset>
+            </wp:positionV>
+            <wp:extent cx="5612130" cy="1221105"/>
+            <wp:effectExtent l="0" t="0" r="7620" b="0"/>
+            <wp:wrapTopAndBottom/>
+            <wp:docPr id="22" name="Imagen 22"/>
+            <wp:cNvGraphicFramePr>
+              <a:graphicFrameLocks xmlns:a="http://schemas.openxmlformats.org/drawingml/2006/main" noChangeAspect="1"/>
+            </wp:cNvGraphicFramePr>
+            <a:graphic xmlns:a="http://schemas.openxmlformats.org/drawingml/2006/main">
+              <a:graphicData uri="http://schemas.openxmlformats.org/drawingml/2006/picture">
+                <pic:pic xmlns:pic="http://schemas.openxmlformats.org/drawingml/2006/picture">
+                  <pic:nvPicPr>
+                    <pic:cNvPr id="1" name=""/>
+                    <pic:cNvPicPr/>
+                  </pic:nvPicPr>
+                  <pic:blipFill>
+                    <a:blip r:embed="rId25" cstate="print">
+                      <a:extLst>
+                        <a:ext uri="{28A0092B-C50C-407E-A947-70E740481C1C}">
+                          <a14:useLocalDpi xmlns:a14="http://schemas.microsoft.com/office/drawing/2010/main" val="0"/>
+                        </a:ext>
+                      </a:extLst>
+                    </a:blip>
+                    <a:stretch>
+                      <a:fillRect/>
+                    </a:stretch>
+                  </pic:blipFill>
+                  <pic:spPr>
+                    <a:xfrm>
+                      <a:off x="0" y="0"/>
+                      <a:ext cx="5612130" cy="1221105"/>
+                    </a:xfrm>
+                    <a:prstGeom prst="rect">
+                      <a:avLst/>
+                    </a:prstGeom>
+                  </pic:spPr>
+                </pic:pic>
+              </a:graphicData>
+            </a:graphic>
+          </wp:anchor>
+        </w:drawing>
+      </w:r>
+    </w:p>
+    <w:p/>
     <w:p>
       <w:pPr>
         <w:pStyle w:val="Prrafodelista"/>
@@ -2871,7 +3037,62 @@
       <w:pPr>
         <w:pStyle w:val="Prrafodelista"/>
       </w:pPr>
-    </w:p>
+      <w:r>
+        <w:rPr>
+          <w:noProof/>
+        </w:rPr>
+        <w:drawing>
+          <wp:anchor distT="0" distB="0" distL="114300" distR="114300" simplePos="0" relativeHeight="251682816" behindDoc="0" locked="0" layoutInCell="1" allowOverlap="1" wp14:anchorId="2E127F2F">
+            <wp:simplePos x="0" y="0"/>
+            <wp:positionH relativeFrom="margin">
+              <wp:align>right</wp:align>
+            </wp:positionH>
+            <wp:positionV relativeFrom="paragraph">
+              <wp:posOffset>220980</wp:posOffset>
+            </wp:positionV>
+            <wp:extent cx="5612130" cy="1302385"/>
+            <wp:effectExtent l="0" t="0" r="7620" b="0"/>
+            <wp:wrapTopAndBottom/>
+            <wp:docPr id="23" name="Imagen 23"/>
+            <wp:cNvGraphicFramePr>
+              <a:graphicFrameLocks xmlns:a="http://schemas.openxmlformats.org/drawingml/2006/main" noChangeAspect="1"/>
+            </wp:cNvGraphicFramePr>
+            <a:graphic xmlns:a="http://schemas.openxmlformats.org/drawingml/2006/main">
+              <a:graphicData uri="http://schemas.openxmlformats.org/drawingml/2006/picture">
+                <pic:pic xmlns:pic="http://schemas.openxmlformats.org/drawingml/2006/picture">
+                  <pic:nvPicPr>
+                    <pic:cNvPr id="1" name=""/>
+                    <pic:cNvPicPr/>
+                  </pic:nvPicPr>
+                  <pic:blipFill>
+                    <a:blip r:embed="rId26">
+                      <a:extLst>
+                        <a:ext uri="{28A0092B-C50C-407E-A947-70E740481C1C}">
+                          <a14:useLocalDpi xmlns:a14="http://schemas.microsoft.com/office/drawing/2010/main" val="0"/>
+                        </a:ext>
+                      </a:extLst>
+                    </a:blip>
+                    <a:stretch>
+                      <a:fillRect/>
+                    </a:stretch>
+                  </pic:blipFill>
+                  <pic:spPr>
+                    <a:xfrm>
+                      <a:off x="0" y="0"/>
+                      <a:ext cx="5612130" cy="1302385"/>
+                    </a:xfrm>
+                    <a:prstGeom prst="rect">
+                      <a:avLst/>
+                    </a:prstGeom>
+                  </pic:spPr>
+                </pic:pic>
+              </a:graphicData>
+            </a:graphic>
+          </wp:anchor>
+        </w:drawing>
+      </w:r>
+    </w:p>
+    <w:p/>
     <w:p>
       <w:pPr>
         <w:pStyle w:val="Ttulo2"/>
@@ -2883,6 +3104,7 @@
         <w:rPr>
           <w:u w:val="single"/>
         </w:rPr>
+        <w:lastRenderedPageBreak/>
         <w:t>Editar producto:</w:t>
       </w:r>
     </w:p>
@@ -2951,9 +3173,64 @@
         </w:numPr>
       </w:pPr>
       <w:r>
+        <w:rPr>
+          <w:noProof/>
+        </w:rPr>
+        <w:drawing>
+          <wp:anchor distT="0" distB="0" distL="114300" distR="114300" simplePos="0" relativeHeight="251683840" behindDoc="0" locked="0" layoutInCell="1" allowOverlap="1" wp14:anchorId="7D6242B8">
+            <wp:simplePos x="0" y="0"/>
+            <wp:positionH relativeFrom="margin">
+              <wp:align>right</wp:align>
+            </wp:positionH>
+            <wp:positionV relativeFrom="paragraph">
+              <wp:posOffset>539750</wp:posOffset>
+            </wp:positionV>
+            <wp:extent cx="5612130" cy="2174875"/>
+            <wp:effectExtent l="0" t="0" r="7620" b="0"/>
+            <wp:wrapTopAndBottom/>
+            <wp:docPr id="26" name="Imagen 26"/>
+            <wp:cNvGraphicFramePr>
+              <a:graphicFrameLocks xmlns:a="http://schemas.openxmlformats.org/drawingml/2006/main" noChangeAspect="1"/>
+            </wp:cNvGraphicFramePr>
+            <a:graphic xmlns:a="http://schemas.openxmlformats.org/drawingml/2006/main">
+              <a:graphicData uri="http://schemas.openxmlformats.org/drawingml/2006/picture">
+                <pic:pic xmlns:pic="http://schemas.openxmlformats.org/drawingml/2006/picture">
+                  <pic:nvPicPr>
+                    <pic:cNvPr id="1" name=""/>
+                    <pic:cNvPicPr/>
+                  </pic:nvPicPr>
+                  <pic:blipFill>
+                    <a:blip r:embed="rId27">
+                      <a:extLst>
+                        <a:ext uri="{28A0092B-C50C-407E-A947-70E740481C1C}">
+                          <a14:useLocalDpi xmlns:a14="http://schemas.microsoft.com/office/drawing/2010/main" val="0"/>
+                        </a:ext>
+                      </a:extLst>
+                    </a:blip>
+                    <a:stretch>
+                      <a:fillRect/>
+                    </a:stretch>
+                  </pic:blipFill>
+                  <pic:spPr>
+                    <a:xfrm>
+                      <a:off x="0" y="0"/>
+                      <a:ext cx="5612130" cy="2174875"/>
+                    </a:xfrm>
+                    <a:prstGeom prst="rect">
+                      <a:avLst/>
+                    </a:prstGeom>
+                  </pic:spPr>
+                </pic:pic>
+              </a:graphicData>
+            </a:graphic>
+          </wp:anchor>
+        </w:drawing>
+      </w:r>
+      <w:r>
         <w:t>Podemos utilizar los campos de búsqueda proporcionados para filtrar por tipo y categoría del producto.</w:t>
       </w:r>
     </w:p>
+    <w:p/>
     <w:p>
       <w:pPr>
         <w:pStyle w:val="Prrafodelista"/>
@@ -2972,6 +3249,63 @@
         <w:t>Tras proporcionar los nuevos datos del producto, pulsamos la opción “Edit Product” que se encuentra a la derecha del producto que queremos editar.</w:t>
       </w:r>
     </w:p>
+    <w:p>
+      <w:r>
+        <w:rPr>
+          <w:noProof/>
+        </w:rPr>
+        <w:drawing>
+          <wp:anchor distT="0" distB="0" distL="114300" distR="114300" simplePos="0" relativeHeight="251684864" behindDoc="0" locked="0" layoutInCell="1" allowOverlap="1" wp14:anchorId="5C75D511">
+            <wp:simplePos x="0" y="0"/>
+            <wp:positionH relativeFrom="column">
+              <wp:posOffset>177165</wp:posOffset>
+            </wp:positionH>
+            <wp:positionV relativeFrom="paragraph">
+              <wp:posOffset>172085</wp:posOffset>
+            </wp:positionV>
+            <wp:extent cx="5612130" cy="533400"/>
+            <wp:effectExtent l="0" t="0" r="7620" b="0"/>
+            <wp:wrapTopAndBottom/>
+            <wp:docPr id="27" name="Imagen 27"/>
+            <wp:cNvGraphicFramePr>
+              <a:graphicFrameLocks xmlns:a="http://schemas.openxmlformats.org/drawingml/2006/main" noChangeAspect="1"/>
+            </wp:cNvGraphicFramePr>
+            <a:graphic xmlns:a="http://schemas.openxmlformats.org/drawingml/2006/main">
+              <a:graphicData uri="http://schemas.openxmlformats.org/drawingml/2006/picture">
+                <pic:pic xmlns:pic="http://schemas.openxmlformats.org/drawingml/2006/picture">
+                  <pic:nvPicPr>
+                    <pic:cNvPr id="1" name=""/>
+                    <pic:cNvPicPr/>
+                  </pic:nvPicPr>
+                  <pic:blipFill>
+                    <a:blip r:embed="rId28">
+                      <a:extLst>
+                        <a:ext uri="{28A0092B-C50C-407E-A947-70E740481C1C}">
+                          <a14:useLocalDpi xmlns:a14="http://schemas.microsoft.com/office/drawing/2010/main" val="0"/>
+                        </a:ext>
+                      </a:extLst>
+                    </a:blip>
+                    <a:stretch>
+                      <a:fillRect/>
+                    </a:stretch>
+                  </pic:blipFill>
+                  <pic:spPr>
+                    <a:xfrm>
+                      <a:off x="0" y="0"/>
+                      <a:ext cx="5612130" cy="533400"/>
+                    </a:xfrm>
+                    <a:prstGeom prst="rect">
+                      <a:avLst/>
+                    </a:prstGeom>
+                  </pic:spPr>
+                </pic:pic>
+              </a:graphicData>
+            </a:graphic>
+          </wp:anchor>
+        </w:drawing>
+      </w:r>
+    </w:p>
+    <w:p/>
     <w:p/>
     <w:p>
       <w:pPr>
@@ -3039,6 +3373,7 @@
         </w:numPr>
       </w:pPr>
       <w:r>
+        <w:lastRenderedPageBreak/>
         <w:t>Pulsamos en la opción “Delete Product” y buscamos el producto que deseamos eliminar.</w:t>
       </w:r>
     </w:p>
@@ -3056,24 +3391,137 @@
         </w:numPr>
       </w:pPr>
       <w:r>
+        <w:rPr>
+          <w:noProof/>
+        </w:rPr>
+        <w:drawing>
+          <wp:anchor distT="0" distB="0" distL="114300" distR="114300" simplePos="0" relativeHeight="251685888" behindDoc="0" locked="0" layoutInCell="1" allowOverlap="1" wp14:anchorId="40371593">
+            <wp:simplePos x="0" y="0"/>
+            <wp:positionH relativeFrom="margin">
+              <wp:align>center</wp:align>
+            </wp:positionH>
+            <wp:positionV relativeFrom="paragraph">
+              <wp:posOffset>510540</wp:posOffset>
+            </wp:positionV>
+            <wp:extent cx="4743450" cy="2551430"/>
+            <wp:effectExtent l="0" t="0" r="0" b="1270"/>
+            <wp:wrapTopAndBottom/>
+            <wp:docPr id="28" name="Imagen 28"/>
+            <wp:cNvGraphicFramePr>
+              <a:graphicFrameLocks xmlns:a="http://schemas.openxmlformats.org/drawingml/2006/main" noChangeAspect="1"/>
+            </wp:cNvGraphicFramePr>
+            <a:graphic xmlns:a="http://schemas.openxmlformats.org/drawingml/2006/main">
+              <a:graphicData uri="http://schemas.openxmlformats.org/drawingml/2006/picture">
+                <pic:pic xmlns:pic="http://schemas.openxmlformats.org/drawingml/2006/picture">
+                  <pic:nvPicPr>
+                    <pic:cNvPr id="1" name=""/>
+                    <pic:cNvPicPr/>
+                  </pic:nvPicPr>
+                  <pic:blipFill>
+                    <a:blip r:embed="rId29" cstate="print">
+                      <a:extLst>
+                        <a:ext uri="{28A0092B-C50C-407E-A947-70E740481C1C}">
+                          <a14:useLocalDpi xmlns:a14="http://schemas.microsoft.com/office/drawing/2010/main" val="0"/>
+                        </a:ext>
+                      </a:extLst>
+                    </a:blip>
+                    <a:stretch>
+                      <a:fillRect/>
+                    </a:stretch>
+                  </pic:blipFill>
+                  <pic:spPr>
+                    <a:xfrm>
+                      <a:off x="0" y="0"/>
+                      <a:ext cx="4743450" cy="2551430"/>
+                    </a:xfrm>
+                    <a:prstGeom prst="rect">
+                      <a:avLst/>
+                    </a:prstGeom>
+                  </pic:spPr>
+                </pic:pic>
+              </a:graphicData>
+            </a:graphic>
+            <wp14:sizeRelH relativeFrom="margin">
+              <wp14:pctWidth>0</wp14:pctWidth>
+            </wp14:sizeRelH>
+            <wp14:sizeRelV relativeFrom="margin">
+              <wp14:pctHeight>0</wp14:pctHeight>
+            </wp14:sizeRelV>
+          </wp:anchor>
+        </w:drawing>
+      </w:r>
+      <w:r>
         <w:t>Podemos utilizar los campos de búsqueda proporcionados para filtrar por tipo y categoría del producto.</w:t>
       </w:r>
     </w:p>
-    <w:p>
-      <w:pPr>
-        <w:pStyle w:val="Prrafodelista"/>
-        <w:ind w:left="1800"/>
-      </w:pPr>
-    </w:p>
+    <w:p/>
     <w:p>
       <w:pPr>
         <w:pStyle w:val="Prrafodelista"/>
         <w:ind w:left="1080"/>
       </w:pPr>
       <w:r>
+        <w:rPr>
+          <w:noProof/>
+        </w:rPr>
+        <w:drawing>
+          <wp:anchor distT="0" distB="0" distL="114300" distR="114300" simplePos="0" relativeHeight="251686912" behindDoc="0" locked="0" layoutInCell="1" allowOverlap="1" wp14:anchorId="493DAEBE">
+            <wp:simplePos x="0" y="0"/>
+            <wp:positionH relativeFrom="margin">
+              <wp:align>right</wp:align>
+            </wp:positionH>
+            <wp:positionV relativeFrom="paragraph">
+              <wp:posOffset>561975</wp:posOffset>
+            </wp:positionV>
+            <wp:extent cx="5612130" cy="543560"/>
+            <wp:effectExtent l="0" t="0" r="7620" b="8890"/>
+            <wp:wrapTopAndBottom/>
+            <wp:docPr id="29" name="Imagen 29"/>
+            <wp:cNvGraphicFramePr>
+              <a:graphicFrameLocks xmlns:a="http://schemas.openxmlformats.org/drawingml/2006/main" noChangeAspect="1"/>
+            </wp:cNvGraphicFramePr>
+            <a:graphic xmlns:a="http://schemas.openxmlformats.org/drawingml/2006/main">
+              <a:graphicData uri="http://schemas.openxmlformats.org/drawingml/2006/picture">
+                <pic:pic xmlns:pic="http://schemas.openxmlformats.org/drawingml/2006/picture">
+                  <pic:nvPicPr>
+                    <pic:cNvPr id="1" name=""/>
+                    <pic:cNvPicPr/>
+                  </pic:nvPicPr>
+                  <pic:blipFill>
+                    <a:blip r:embed="rId30">
+                      <a:extLst>
+                        <a:ext uri="{28A0092B-C50C-407E-A947-70E740481C1C}">
+                          <a14:useLocalDpi xmlns:a14="http://schemas.microsoft.com/office/drawing/2010/main" val="0"/>
+                        </a:ext>
+                      </a:extLst>
+                    </a:blip>
+                    <a:stretch>
+                      <a:fillRect/>
+                    </a:stretch>
+                  </pic:blipFill>
+                  <pic:spPr>
+                    <a:xfrm>
+                      <a:off x="0" y="0"/>
+                      <a:ext cx="5612130" cy="543560"/>
+                    </a:xfrm>
+                    <a:prstGeom prst="rect">
+                      <a:avLst/>
+                    </a:prstGeom>
+                  </pic:spPr>
+                </pic:pic>
+              </a:graphicData>
+            </a:graphic>
+          </wp:anchor>
+        </w:drawing>
+      </w:r>
+      <w:r>
         <w:t>Pulsamos la opción “Delete Product” que se encuentra a la derecha del producto que queremos eliminar.</w:t>
       </w:r>
-    </w:p>
+      <w:bookmarkStart w:id="0" w:name="_GoBack"/>
+      <w:bookmarkEnd w:id="0"/>
+    </w:p>
+    <w:p/>
+    <w:p/>
     <w:sectPr>
       <w:pgSz w:w="12240" w:h="15840"/>
       <w:pgMar w:top="1417" w:right="1701" w:bottom="1417" w:left="1701" w:header="720" w:footer="720" w:gutter="0"/>
@@ -6823,7 +7271,7 @@
 </file>
 
 <file path=customXml/itemProps1.xml><?xml version="1.0" encoding="utf-8"?>
-<ds:datastoreItem xmlns:ds="http://schemas.openxmlformats.org/officeDocument/2006/customXml" ds:itemID="{792248D2-AA1D-41E8-B9ED-A14AD6D48094}">
+<ds:datastoreItem xmlns:ds="http://schemas.openxmlformats.org/officeDocument/2006/customXml" ds:itemID="{2244D6EF-A326-40A9-A236-10F7D88F4344}">
   <ds:schemaRefs>
     <ds:schemaRef ds:uri="http://schemas.openxmlformats.org/officeDocument/2006/bibliography"/>
   </ds:schemaRefs>

</xml_diff>

<commit_message>
Added New Information into Final Document
</commit_message>
<xml_diff>
--- a/Documentation/6. Uso de la aplicacion/Manual de usuario.docx
+++ b/Documentation/6. Uso de la aplicacion/Manual de usuario.docx
@@ -887,7 +887,21 @@
       </w:pPr>
       <w:r>
         <w:lastRenderedPageBreak/>
-        <w:t>Elegimos los componentes de nuestro producto y su cantidad y pulsamos en “</w:t>
+        <w:t xml:space="preserve">Elegimos los componentes de nuestro producto y su </w:t>
+      </w:r>
+      <w:proofErr w:type="spellStart"/>
+      <w:r>
+        <w:t>cantidad</w:t>
+      </w:r>
+      <w:r>
+        <w:t>,</w:t>
+      </w:r>
+      <w:r>
+        <w:t>pulsamos</w:t>
+      </w:r>
+      <w:proofErr w:type="spellEnd"/>
+      <w:r>
+        <w:t xml:space="preserve"> en “</w:t>
       </w:r>
       <w:proofErr w:type="spellStart"/>
       <w:r>
@@ -905,6 +919,11 @@
       <w:r>
         <w:t>”</w:t>
       </w:r>
+      <w:r>
+        <w:t xml:space="preserve"> y pulsamos “OK” en la ventana que nos aparece.</w:t>
+      </w:r>
+      <w:bookmarkStart w:id="0" w:name="_GoBack"/>
+      <w:bookmarkEnd w:id="0"/>
     </w:p>
     <w:p>
       <w:pPr>
@@ -1782,8 +1801,6 @@
       <w:r>
         <w:t xml:space="preserve"> y pulsamos “OK” en la ventana que nos aparece</w:t>
       </w:r>
-      <w:bookmarkStart w:id="0" w:name="_GoBack"/>
-      <w:bookmarkEnd w:id="0"/>
     </w:p>
     <w:p>
       <w:r>
@@ -8873,7 +8890,7 @@
 </file>
 
 <file path=customXml/itemProps1.xml><?xml version="1.0" encoding="utf-8"?>
-<ds:datastoreItem xmlns:ds="http://schemas.openxmlformats.org/officeDocument/2006/customXml" ds:itemID="{DDBB5A64-F8D2-4BA0-BA7B-11646A71A1CC}">
+<ds:datastoreItem xmlns:ds="http://schemas.openxmlformats.org/officeDocument/2006/customXml" ds:itemID="{DF1C4F14-6635-4C7B-8D46-2470EFF981A5}">
   <ds:schemaRefs>
     <ds:schemaRef ds:uri="http://schemas.openxmlformats.org/officeDocument/2006/bibliography"/>
   </ds:schemaRefs>

</xml_diff>